<commit_message>
Added web app and updated Memoire
Added the web app... (Epmty for now)
Updated mémoire to add new stuff
</commit_message>
<xml_diff>
--- a/Memoire.docx
+++ b/Memoire.docx
@@ -299,19 +299,7 @@
           <w:sz w:val="44"/>
           <w:szCs w:val="44"/>
         </w:rPr>
-        <w:t>Nom du projet</w:t>
-      </w:r>
-      <w:bookmarkStart w:id="0" w:name="_GoBack"/>
-      <w:bookmarkEnd w:id="0"/>
-      <w:r>
-        <w:rPr>
-          <w:b/>
-          <w:bCs/>
-          <w:noProof/>
-          <w:sz w:val="44"/>
-          <w:szCs w:val="44"/>
-        </w:rPr>
-        <w:t xml:space="preserve"> ICI</w:t>
+        <w:t>Nom du projet ICI</w:t>
       </w:r>
     </w:p>
     <w:p>
@@ -489,6 +477,12 @@
     </w:p>
     <w:sdt>
       <w:sdtPr>
+        <w:rPr>
+          <w:rFonts w:asciiTheme="minorHAnsi" w:eastAsiaTheme="minorHAnsi" w:hAnsiTheme="minorHAnsi" w:cstheme="minorBidi"/>
+          <w:color w:val="auto"/>
+          <w:sz w:val="22"/>
+          <w:szCs w:val="22"/>
+        </w:rPr>
         <w:id w:val="1561363637"/>
         <w:docPartObj>
           <w:docPartGallery w:val="Table of Contents"/>
@@ -497,19 +491,15 @@
       </w:sdtPr>
       <w:sdtEndPr>
         <w:rPr>
-          <w:rFonts w:asciiTheme="minorHAnsi" w:eastAsiaTheme="minorHAnsi" w:hAnsiTheme="minorHAnsi" w:cstheme="minorBidi"/>
+          <w:b w:val="0"/>
           <w:bCs/>
           <w:i w:val="0"/>
-          <w:color w:val="auto"/>
-          <w:sz w:val="22"/>
-          <w:szCs w:val="22"/>
-          <w:lang w:eastAsia="en-US"/>
         </w:rPr>
       </w:sdtEndPr>
       <w:sdtContent>
         <w:p>
           <w:pPr>
-            <w:pStyle w:val="En-ttedetabledesmatires"/>
+            <w:pStyle w:val="Titre1"/>
           </w:pPr>
           <w:r>
             <w:t>Table des matières</w:t>
@@ -3941,27 +3931,162 @@
     </w:p>
     <w:p>
       <w:pPr>
-        <w:pStyle w:val="Tabledesillustrations"/>
-        <w:tabs>
-          <w:tab w:val="right" w:leader="dot" w:pos="9396"/>
-        </w:tabs>
-        <w:jc w:val="center"/>
-        <w:rPr>
-          <w:color w:val="2F5496" w:themeColor="accent1" w:themeShade="BF"/>
-          <w:sz w:val="40"/>
-          <w:szCs w:val="40"/>
-          <w:u w:val="single"/>
-        </w:rPr>
-      </w:pPr>
-      <w:r>
-        <w:rPr>
-          <w:color w:val="2F5496" w:themeColor="accent1" w:themeShade="BF"/>
-          <w:sz w:val="40"/>
-          <w:szCs w:val="40"/>
-          <w:u w:val="single"/>
+        <w:pStyle w:val="Titre1"/>
+      </w:pPr>
+      <w:r>
+        <w:rPr>
+          <w:rStyle w:val="Titre1Car"/>
+          <w:b/>
+          <w:i/>
         </w:rPr>
         <w:lastRenderedPageBreak/>
-        <w:t>Table des figures :</w:t>
+        <w:t>Table des figures</w:t>
+      </w:r>
+      <w:r>
+        <w:fldChar w:fldCharType="begin"/>
+      </w:r>
+      <w:r>
+        <w:instrText xml:space="preserve"> TOC \h \z \c "Tableau" </w:instrText>
+      </w:r>
+      <w:r>
+        <w:fldChar w:fldCharType="separate"/>
+      </w:r>
+    </w:p>
+    <w:p>
+      <w:pPr>
+        <w:pStyle w:val="Titre1"/>
+        <w:rPr>
+          <w:noProof/>
+        </w:rPr>
+      </w:pPr>
+      <w:r>
+        <w:fldChar w:fldCharType="end"/>
+      </w:r>
+      <w:fldSimple w:instr=" TOC \h \z \c &quot;Figure&quot; "/>
+      <w:r>
+        <w:br w:type="page"/>
+      </w:r>
+    </w:p>
+    <w:p>
+      <w:pPr>
+        <w:pStyle w:val="Titre1"/>
+        <w:rPr>
+          <w:noProof/>
+        </w:rPr>
+      </w:pPr>
+      <w:r>
+        <w:lastRenderedPageBreak/>
+        <w:t xml:space="preserve">Table des </w:t>
+      </w:r>
+      <w:r>
+        <w:t>tableaux</w:t>
+      </w:r>
+      <w:r>
+        <w:fldChar w:fldCharType="begin"/>
+      </w:r>
+      <w:r>
+        <w:instrText xml:space="preserve"> TOC \h \z \c "Tableau" </w:instrText>
+      </w:r>
+      <w:r>
+        <w:fldChar w:fldCharType="separate"/>
+      </w:r>
+    </w:p>
+    <w:p>
+      <w:pPr>
+        <w:pStyle w:val="Titre1"/>
+      </w:pPr>
+      <w:r>
+        <w:fldChar w:fldCharType="end"/>
+      </w:r>
+      <w:r>
+        <w:rPr>
+          <w:bCs/>
+          <w:iCs/>
+        </w:rPr>
+        <w:fldChar w:fldCharType="begin"/>
+      </w:r>
+      <w:r>
+        <w:rPr>
+          <w:bCs/>
+          <w:iCs/>
+        </w:rPr>
+        <w:instrText xml:space="preserve"> TOC \h \z \c "Tableau" </w:instrText>
+      </w:r>
+      <w:r>
+        <w:rPr>
+          <w:bCs/>
+          <w:iCs/>
+        </w:rPr>
+        <w:fldChar w:fldCharType="end"/>
+      </w:r>
+      <w:r>
+        <w:rPr>
+          <w:bCs/>
+          <w:iCs/>
+        </w:rPr>
+        <w:br w:type="page"/>
+      </w:r>
+    </w:p>
+    <w:p>
+      <w:pPr>
+        <w:pStyle w:val="Titre1"/>
+      </w:pPr>
+      <w:bookmarkStart w:id="0" w:name="_Toc35598358"/>
+      <w:r>
+        <w:lastRenderedPageBreak/>
+        <w:t>Introduction</w:t>
+      </w:r>
+      <w:bookmarkEnd w:id="0"/>
+    </w:p>
+    <w:p>
+      <w:pPr>
+        <w:rPr>
+          <w:sz w:val="24"/>
+          <w:szCs w:val="24"/>
+        </w:rPr>
+      </w:pPr>
+      <w:r>
+        <w:rPr>
+          <w:sz w:val="24"/>
+          <w:szCs w:val="24"/>
+        </w:rPr>
+        <w:t xml:space="preserve">Un logiciel informatique est un ensemble de programmes et de procédures nécessaires au fonctionnement d’un système informatique. Il existe plusieurs catégories de logiciels informatiques spécifiques </w:t>
+      </w:r>
+      <w:r>
+        <w:rPr>
+          <w:sz w:val="24"/>
+          <w:szCs w:val="24"/>
+        </w:rPr>
+        <w:t>à la résolution des problèmes de l’utilisateur. Le projet que nous allons réaliser s’inscrit dans la catégorie des logiciels de gestion administratif.</w:t>
+      </w:r>
+    </w:p>
+    <w:p>
+      <w:pPr>
+        <w:rPr>
+          <w:sz w:val="24"/>
+          <w:szCs w:val="24"/>
+        </w:rPr>
+      </w:pPr>
+      <w:r>
+        <w:rPr>
+          <w:sz w:val="24"/>
+          <w:szCs w:val="24"/>
+        </w:rPr>
+        <w:t xml:space="preserve">La création d’un logiciel informatique est une </w:t>
+      </w:r>
+      <w:r>
+        <w:rPr>
+          <w:sz w:val="24"/>
+          <w:szCs w:val="24"/>
+        </w:rPr>
+        <w:t>tâ</w:t>
+      </w:r>
+      <w:r>
+        <w:rPr>
+          <w:sz w:val="24"/>
+          <w:szCs w:val="24"/>
+        </w:rPr>
+        <w:t xml:space="preserve">che intellectuelle et pratique qui s’effectue le plus souvent en équipe suivant une démarche et un processus de développement bien définie et encadré afin d’assurer le bon déroulement du projet tout au long de sa création. C’est se que nous enseigne la discipline du </w:t>
       </w:r>
       <w:r>
         <w:rPr>
@@ -3969,10 +4094,10 @@
           <w:bCs/>
           <w:i/>
           <w:iCs/>
-          <w:sz w:val="40"/>
-          <w:szCs w:val="40"/>
-        </w:rPr>
-        <w:fldChar w:fldCharType="begin"/>
+          <w:sz w:val="24"/>
+          <w:szCs w:val="24"/>
+        </w:rPr>
+        <w:t>Génie Logiciel</w:t>
       </w:r>
       <w:r>
         <w:rPr>
@@ -3980,1478 +4105,85 @@
           <w:bCs/>
           <w:i/>
           <w:iCs/>
-          <w:sz w:val="40"/>
-          <w:szCs w:val="40"/>
-        </w:rPr>
-        <w:instrText xml:space="preserve"> TOC \h \z \c "Tableau" </w:instrText>
-      </w:r>
-      <w:r>
-        <w:rPr>
-          <w:b/>
-          <w:bCs/>
-          <w:i/>
-          <w:iCs/>
-          <w:sz w:val="40"/>
-          <w:szCs w:val="40"/>
-        </w:rPr>
-        <w:fldChar w:fldCharType="separate"/>
+          <w:sz w:val="24"/>
+          <w:szCs w:val="24"/>
+        </w:rPr>
+        <w:t>.</w:t>
       </w:r>
     </w:p>
     <w:p>
       <w:pPr>
-        <w:ind w:firstLine="0"/>
-        <w:rPr>
-          <w:noProof/>
-        </w:rPr>
-      </w:pPr>
-      <w:r>
-        <w:rPr>
-          <w:b/>
-          <w:bCs/>
-          <w:i/>
-          <w:iCs/>
-          <w:sz w:val="40"/>
-          <w:szCs w:val="40"/>
-        </w:rPr>
-        <w:fldChar w:fldCharType="end"/>
-      </w:r>
-      <w:r>
-        <w:rPr>
-          <w:b/>
-          <w:bCs/>
-          <w:i/>
-          <w:iCs/>
-          <w:sz w:val="40"/>
-          <w:szCs w:val="40"/>
-        </w:rPr>
-        <w:fldChar w:fldCharType="begin"/>
-      </w:r>
-      <w:r>
-        <w:rPr>
-          <w:b/>
-          <w:bCs/>
-          <w:i/>
-          <w:iCs/>
-          <w:sz w:val="40"/>
-          <w:szCs w:val="40"/>
-        </w:rPr>
-        <w:instrText xml:space="preserve"> TOC \h \z \c "Figure" </w:instrText>
-      </w:r>
-      <w:r>
-        <w:rPr>
-          <w:b/>
-          <w:bCs/>
-          <w:i/>
-          <w:iCs/>
-          <w:sz w:val="40"/>
-          <w:szCs w:val="40"/>
-        </w:rPr>
-        <w:fldChar w:fldCharType="separate"/>
+        <w:rPr>
+          <w:sz w:val="24"/>
+          <w:szCs w:val="24"/>
+        </w:rPr>
+      </w:pPr>
+      <w:r>
+        <w:rPr>
+          <w:sz w:val="24"/>
+          <w:szCs w:val="24"/>
+        </w:rPr>
+        <w:t>Depuis l'apparition des nouvelles technologies de l'information et de la communication, et leur entrée dans le domaine administratif, la gestion</w:t>
+      </w:r>
+      <w:r>
+        <w:rPr>
+          <w:sz w:val="24"/>
+          <w:szCs w:val="24"/>
+        </w:rPr>
+        <w:t xml:space="preserve"> des tâches administrative</w:t>
+      </w:r>
+      <w:r>
+        <w:rPr>
+          <w:sz w:val="24"/>
+          <w:szCs w:val="24"/>
+        </w:rPr>
+        <w:t xml:space="preserve"> est devenue plus facile,</w:t>
+      </w:r>
+      <w:r>
+        <w:rPr>
+          <w:sz w:val="24"/>
+          <w:szCs w:val="24"/>
+        </w:rPr>
+        <w:t xml:space="preserve"> rapide et </w:t>
+      </w:r>
+      <w:r>
+        <w:rPr>
+          <w:sz w:val="24"/>
+          <w:szCs w:val="24"/>
+        </w:rPr>
+        <w:t>fiable. Les</w:t>
+      </w:r>
+      <w:r>
+        <w:rPr>
+          <w:sz w:val="24"/>
+          <w:szCs w:val="24"/>
+        </w:rPr>
+        <w:t xml:space="preserve"> processus </w:t>
+      </w:r>
+      <w:r>
+        <w:rPr>
+          <w:sz w:val="24"/>
+          <w:szCs w:val="24"/>
+        </w:rPr>
+        <w:t xml:space="preserve">et systèmes </w:t>
+      </w:r>
+      <w:r>
+        <w:rPr>
+          <w:sz w:val="24"/>
+          <w:szCs w:val="24"/>
+        </w:rPr>
+        <w:t>les plus compliqués peuvent être réalisés</w:t>
+      </w:r>
+      <w:r>
+        <w:rPr>
+          <w:sz w:val="24"/>
+          <w:szCs w:val="24"/>
+        </w:rPr>
+        <w:t xml:space="preserve"> via des systèmes informatiques qui assurent la rapidité, fiabilité et l’intégrité des données manipuler.</w:t>
       </w:r>
     </w:p>
     <w:p>
       <w:pPr>
-        <w:pStyle w:val="Tabledesillustrations"/>
-        <w:tabs>
-          <w:tab w:val="right" w:leader="dot" w:pos="9396"/>
-        </w:tabs>
-        <w:rPr>
-          <w:rFonts w:eastAsiaTheme="minorEastAsia"/>
-          <w:noProof/>
-          <w:sz w:val="28"/>
-          <w:szCs w:val="28"/>
-          <w:lang w:eastAsia="fr-FR"/>
-        </w:rPr>
-      </w:pPr>
-      <w:hyperlink w:anchor="_Toc34528035" w:history="1">
-        <w:r>
-          <w:rPr>
-            <w:rStyle w:val="Lienhypertexte"/>
-            <w:noProof/>
-            <w:sz w:val="28"/>
-            <w:szCs w:val="28"/>
-          </w:rPr>
-          <w:t>Figure 1: Diagramme de cas d'utilisation.</w:t>
-        </w:r>
-        <w:r>
-          <w:rPr>
-            <w:noProof/>
-            <w:webHidden/>
-            <w:sz w:val="28"/>
-            <w:szCs w:val="28"/>
-          </w:rPr>
-          <w:tab/>
-        </w:r>
-        <w:r>
-          <w:rPr>
-            <w:noProof/>
-            <w:webHidden/>
-            <w:sz w:val="28"/>
-            <w:szCs w:val="28"/>
-          </w:rPr>
-          <w:fldChar w:fldCharType="begin"/>
-        </w:r>
-        <w:r>
-          <w:rPr>
-            <w:noProof/>
-            <w:webHidden/>
-            <w:sz w:val="28"/>
-            <w:szCs w:val="28"/>
-          </w:rPr>
-          <w:instrText xml:space="preserve"> PAGEREF _Toc34528035 \h </w:instrText>
-        </w:r>
-        <w:r>
-          <w:rPr>
-            <w:noProof/>
-            <w:webHidden/>
-            <w:sz w:val="28"/>
-            <w:szCs w:val="28"/>
-          </w:rPr>
-        </w:r>
-        <w:r>
-          <w:rPr>
-            <w:noProof/>
-            <w:webHidden/>
-            <w:sz w:val="28"/>
-            <w:szCs w:val="28"/>
-          </w:rPr>
-          <w:fldChar w:fldCharType="separate"/>
-        </w:r>
-        <w:r>
-          <w:rPr>
-            <w:noProof/>
-            <w:webHidden/>
-            <w:sz w:val="28"/>
-            <w:szCs w:val="28"/>
-          </w:rPr>
-          <w:t>9</w:t>
-        </w:r>
-        <w:r>
-          <w:rPr>
-            <w:noProof/>
-            <w:webHidden/>
-            <w:sz w:val="28"/>
-            <w:szCs w:val="28"/>
-          </w:rPr>
-          <w:fldChar w:fldCharType="end"/>
-        </w:r>
-      </w:hyperlink>
-    </w:p>
-    <w:p>
-      <w:pPr>
-        <w:pStyle w:val="Tabledesillustrations"/>
-        <w:tabs>
-          <w:tab w:val="right" w:leader="dot" w:pos="9396"/>
-        </w:tabs>
-        <w:rPr>
-          <w:rFonts w:eastAsiaTheme="minorEastAsia"/>
-          <w:noProof/>
-          <w:sz w:val="28"/>
-          <w:szCs w:val="28"/>
-          <w:lang w:eastAsia="fr-FR"/>
-        </w:rPr>
-      </w:pPr>
-      <w:hyperlink w:anchor="_Toc34528036" w:history="1">
-        <w:r>
-          <w:rPr>
-            <w:rStyle w:val="Lienhypertexte"/>
-            <w:noProof/>
-            <w:sz w:val="28"/>
-            <w:szCs w:val="28"/>
-          </w:rPr>
-          <w:t>Figure 2: Package Etudiant.</w:t>
-        </w:r>
-        <w:r>
-          <w:rPr>
-            <w:noProof/>
-            <w:webHidden/>
-            <w:sz w:val="28"/>
-            <w:szCs w:val="28"/>
-          </w:rPr>
-          <w:tab/>
-        </w:r>
-        <w:r>
-          <w:rPr>
-            <w:noProof/>
-            <w:webHidden/>
-            <w:sz w:val="28"/>
-            <w:szCs w:val="28"/>
-          </w:rPr>
-          <w:fldChar w:fldCharType="begin"/>
-        </w:r>
-        <w:r>
-          <w:rPr>
-            <w:noProof/>
-            <w:webHidden/>
-            <w:sz w:val="28"/>
-            <w:szCs w:val="28"/>
-          </w:rPr>
-          <w:instrText xml:space="preserve"> PAGEREF _Toc34528036 \h </w:instrText>
-        </w:r>
-        <w:r>
-          <w:rPr>
-            <w:noProof/>
-            <w:webHidden/>
-            <w:sz w:val="28"/>
-            <w:szCs w:val="28"/>
-          </w:rPr>
-        </w:r>
-        <w:r>
-          <w:rPr>
-            <w:noProof/>
-            <w:webHidden/>
-            <w:sz w:val="28"/>
-            <w:szCs w:val="28"/>
-          </w:rPr>
-          <w:fldChar w:fldCharType="separate"/>
-        </w:r>
-        <w:r>
-          <w:rPr>
-            <w:noProof/>
-            <w:webHidden/>
-            <w:sz w:val="28"/>
-            <w:szCs w:val="28"/>
-          </w:rPr>
-          <w:t>10</w:t>
-        </w:r>
-        <w:r>
-          <w:rPr>
-            <w:noProof/>
-            <w:webHidden/>
-            <w:sz w:val="28"/>
-            <w:szCs w:val="28"/>
-          </w:rPr>
-          <w:fldChar w:fldCharType="end"/>
-        </w:r>
-      </w:hyperlink>
-    </w:p>
-    <w:p>
-      <w:pPr>
-        <w:pStyle w:val="Tabledesillustrations"/>
-        <w:tabs>
-          <w:tab w:val="right" w:leader="dot" w:pos="9396"/>
-        </w:tabs>
-        <w:rPr>
-          <w:rFonts w:eastAsiaTheme="minorEastAsia"/>
-          <w:noProof/>
-          <w:sz w:val="28"/>
-          <w:szCs w:val="28"/>
-          <w:lang w:eastAsia="fr-FR"/>
-        </w:rPr>
-      </w:pPr>
-      <w:hyperlink w:anchor="_Toc34528037" w:history="1">
-        <w:r>
-          <w:rPr>
-            <w:rStyle w:val="Lienhypertexte"/>
-            <w:noProof/>
-            <w:sz w:val="28"/>
-            <w:szCs w:val="28"/>
-          </w:rPr>
-          <w:t>Figure 3: Package Enseignant.</w:t>
-        </w:r>
-        <w:r>
-          <w:rPr>
-            <w:noProof/>
-            <w:webHidden/>
-            <w:sz w:val="28"/>
-            <w:szCs w:val="28"/>
-          </w:rPr>
-          <w:tab/>
-        </w:r>
-        <w:r>
-          <w:rPr>
-            <w:noProof/>
-            <w:webHidden/>
-            <w:sz w:val="28"/>
-            <w:szCs w:val="28"/>
-          </w:rPr>
-          <w:fldChar w:fldCharType="begin"/>
-        </w:r>
-        <w:r>
-          <w:rPr>
-            <w:noProof/>
-            <w:webHidden/>
-            <w:sz w:val="28"/>
-            <w:szCs w:val="28"/>
-          </w:rPr>
-          <w:instrText xml:space="preserve"> PAGEREF _Toc34528037 \h </w:instrText>
-        </w:r>
-        <w:r>
-          <w:rPr>
-            <w:noProof/>
-            <w:webHidden/>
-            <w:sz w:val="28"/>
-            <w:szCs w:val="28"/>
-          </w:rPr>
-        </w:r>
-        <w:r>
-          <w:rPr>
-            <w:noProof/>
-            <w:webHidden/>
-            <w:sz w:val="28"/>
-            <w:szCs w:val="28"/>
-          </w:rPr>
-          <w:fldChar w:fldCharType="separate"/>
-        </w:r>
-        <w:r>
-          <w:rPr>
-            <w:noProof/>
-            <w:webHidden/>
-            <w:sz w:val="28"/>
-            <w:szCs w:val="28"/>
-          </w:rPr>
-          <w:t>10</w:t>
-        </w:r>
-        <w:r>
-          <w:rPr>
-            <w:noProof/>
-            <w:webHidden/>
-            <w:sz w:val="28"/>
-            <w:szCs w:val="28"/>
-          </w:rPr>
-          <w:fldChar w:fldCharType="end"/>
-        </w:r>
-      </w:hyperlink>
-    </w:p>
-    <w:p>
-      <w:pPr>
-        <w:pStyle w:val="Tabledesillustrations"/>
-        <w:tabs>
-          <w:tab w:val="right" w:leader="dot" w:pos="9396"/>
-        </w:tabs>
-        <w:rPr>
-          <w:rFonts w:eastAsiaTheme="minorEastAsia"/>
-          <w:noProof/>
-          <w:sz w:val="28"/>
-          <w:szCs w:val="28"/>
-          <w:lang w:eastAsia="fr-FR"/>
-        </w:rPr>
-      </w:pPr>
-      <w:hyperlink w:anchor="_Toc34528038" w:history="1">
-        <w:r>
-          <w:rPr>
-            <w:rStyle w:val="Lienhypertexte"/>
-            <w:noProof/>
-            <w:sz w:val="28"/>
-            <w:szCs w:val="28"/>
-          </w:rPr>
-          <w:t>Figure 4: Package Administrateur.</w:t>
-        </w:r>
-        <w:r>
-          <w:rPr>
-            <w:noProof/>
-            <w:webHidden/>
-            <w:sz w:val="28"/>
-            <w:szCs w:val="28"/>
-          </w:rPr>
-          <w:tab/>
-        </w:r>
-        <w:r>
-          <w:rPr>
-            <w:noProof/>
-            <w:webHidden/>
-            <w:sz w:val="28"/>
-            <w:szCs w:val="28"/>
-          </w:rPr>
-          <w:fldChar w:fldCharType="begin"/>
-        </w:r>
-        <w:r>
-          <w:rPr>
-            <w:noProof/>
-            <w:webHidden/>
-            <w:sz w:val="28"/>
-            <w:szCs w:val="28"/>
-          </w:rPr>
-          <w:instrText xml:space="preserve"> PAGEREF _Toc34528038 \h </w:instrText>
-        </w:r>
-        <w:r>
-          <w:rPr>
-            <w:noProof/>
-            <w:webHidden/>
-            <w:sz w:val="28"/>
-            <w:szCs w:val="28"/>
-          </w:rPr>
-        </w:r>
-        <w:r>
-          <w:rPr>
-            <w:noProof/>
-            <w:webHidden/>
-            <w:sz w:val="28"/>
-            <w:szCs w:val="28"/>
-          </w:rPr>
-          <w:fldChar w:fldCharType="separate"/>
-        </w:r>
-        <w:r>
-          <w:rPr>
-            <w:noProof/>
-            <w:webHidden/>
-            <w:sz w:val="28"/>
-            <w:szCs w:val="28"/>
-          </w:rPr>
-          <w:t>11</w:t>
-        </w:r>
-        <w:r>
-          <w:rPr>
-            <w:noProof/>
-            <w:webHidden/>
-            <w:sz w:val="28"/>
-            <w:szCs w:val="28"/>
-          </w:rPr>
-          <w:fldChar w:fldCharType="end"/>
-        </w:r>
-      </w:hyperlink>
-    </w:p>
-    <w:p>
-      <w:pPr>
-        <w:pStyle w:val="Tabledesillustrations"/>
-        <w:tabs>
-          <w:tab w:val="right" w:leader="dot" w:pos="9396"/>
-        </w:tabs>
-        <w:rPr>
-          <w:rFonts w:eastAsiaTheme="minorEastAsia"/>
-          <w:noProof/>
-          <w:sz w:val="28"/>
-          <w:szCs w:val="28"/>
-          <w:lang w:eastAsia="fr-FR"/>
-        </w:rPr>
-      </w:pPr>
-      <w:hyperlink w:anchor="_Toc34528039" w:history="1">
-        <w:r>
-          <w:rPr>
-            <w:rStyle w:val="Lienhypertexte"/>
-            <w:noProof/>
-            <w:sz w:val="28"/>
-            <w:szCs w:val="28"/>
-          </w:rPr>
-          <w:t>Figure 5: Package Responsable de formation.</w:t>
-        </w:r>
-        <w:r>
-          <w:rPr>
-            <w:noProof/>
-            <w:webHidden/>
-            <w:sz w:val="28"/>
-            <w:szCs w:val="28"/>
-          </w:rPr>
-          <w:tab/>
-        </w:r>
-        <w:r>
-          <w:rPr>
-            <w:noProof/>
-            <w:webHidden/>
-            <w:sz w:val="28"/>
-            <w:szCs w:val="28"/>
-          </w:rPr>
-          <w:fldChar w:fldCharType="begin"/>
-        </w:r>
-        <w:r>
-          <w:rPr>
-            <w:noProof/>
-            <w:webHidden/>
-            <w:sz w:val="28"/>
-            <w:szCs w:val="28"/>
-          </w:rPr>
-          <w:instrText xml:space="preserve"> PAGEREF _Toc34528039 \h </w:instrText>
-        </w:r>
-        <w:r>
-          <w:rPr>
-            <w:noProof/>
-            <w:webHidden/>
-            <w:sz w:val="28"/>
-            <w:szCs w:val="28"/>
-          </w:rPr>
-        </w:r>
-        <w:r>
-          <w:rPr>
-            <w:noProof/>
-            <w:webHidden/>
-            <w:sz w:val="28"/>
-            <w:szCs w:val="28"/>
-          </w:rPr>
-          <w:fldChar w:fldCharType="separate"/>
-        </w:r>
-        <w:r>
-          <w:rPr>
-            <w:noProof/>
-            <w:webHidden/>
-            <w:sz w:val="28"/>
-            <w:szCs w:val="28"/>
-          </w:rPr>
-          <w:t>11</w:t>
-        </w:r>
-        <w:r>
-          <w:rPr>
-            <w:noProof/>
-            <w:webHidden/>
-            <w:sz w:val="28"/>
-            <w:szCs w:val="28"/>
-          </w:rPr>
-          <w:fldChar w:fldCharType="end"/>
-        </w:r>
-      </w:hyperlink>
-    </w:p>
-    <w:p>
-      <w:pPr>
-        <w:pStyle w:val="Tabledesillustrations"/>
-        <w:tabs>
-          <w:tab w:val="right" w:leader="dot" w:pos="9396"/>
-        </w:tabs>
-        <w:rPr>
-          <w:rFonts w:eastAsiaTheme="minorEastAsia"/>
-          <w:noProof/>
-          <w:sz w:val="28"/>
-          <w:szCs w:val="28"/>
-          <w:lang w:eastAsia="fr-FR"/>
-        </w:rPr>
-      </w:pPr>
-      <w:hyperlink w:anchor="_Toc34528040" w:history="1">
-        <w:r>
-          <w:rPr>
-            <w:rStyle w:val="Lienhypertexte"/>
-            <w:noProof/>
-            <w:sz w:val="28"/>
-            <w:szCs w:val="28"/>
-          </w:rPr>
-          <w:t>Figure 6: Package Chef département.</w:t>
-        </w:r>
-        <w:r>
-          <w:rPr>
-            <w:noProof/>
-            <w:webHidden/>
-            <w:sz w:val="28"/>
-            <w:szCs w:val="28"/>
-          </w:rPr>
-          <w:tab/>
-        </w:r>
-        <w:r>
-          <w:rPr>
-            <w:noProof/>
-            <w:webHidden/>
-            <w:sz w:val="28"/>
-            <w:szCs w:val="28"/>
-          </w:rPr>
-          <w:fldChar w:fldCharType="begin"/>
-        </w:r>
-        <w:r>
-          <w:rPr>
-            <w:noProof/>
-            <w:webHidden/>
-            <w:sz w:val="28"/>
-            <w:szCs w:val="28"/>
-          </w:rPr>
-          <w:instrText xml:space="preserve"> PAGEREF _Toc34528040 \h </w:instrText>
-        </w:r>
-        <w:r>
-          <w:rPr>
-            <w:noProof/>
-            <w:webHidden/>
-            <w:sz w:val="28"/>
-            <w:szCs w:val="28"/>
-          </w:rPr>
-        </w:r>
-        <w:r>
-          <w:rPr>
-            <w:noProof/>
-            <w:webHidden/>
-            <w:sz w:val="28"/>
-            <w:szCs w:val="28"/>
-          </w:rPr>
-          <w:fldChar w:fldCharType="separate"/>
-        </w:r>
-        <w:r>
-          <w:rPr>
-            <w:noProof/>
-            <w:webHidden/>
-            <w:sz w:val="28"/>
-            <w:szCs w:val="28"/>
-          </w:rPr>
-          <w:t>12</w:t>
-        </w:r>
-        <w:r>
-          <w:rPr>
-            <w:noProof/>
-            <w:webHidden/>
-            <w:sz w:val="28"/>
-            <w:szCs w:val="28"/>
-          </w:rPr>
-          <w:fldChar w:fldCharType="end"/>
-        </w:r>
-      </w:hyperlink>
-    </w:p>
-    <w:p>
-      <w:pPr>
-        <w:ind w:firstLine="0"/>
-        <w:rPr>
-          <w:b/>
-          <w:bCs/>
-          <w:i/>
-          <w:iCs/>
-          <w:sz w:val="40"/>
-          <w:szCs w:val="40"/>
-        </w:rPr>
-      </w:pPr>
-      <w:r>
-        <w:rPr>
-          <w:b/>
-          <w:bCs/>
-          <w:i/>
-          <w:iCs/>
-          <w:sz w:val="40"/>
-          <w:szCs w:val="40"/>
-        </w:rPr>
-        <w:fldChar w:fldCharType="end"/>
-      </w:r>
-    </w:p>
-    <w:p>
-      <w:pPr>
-        <w:ind w:firstLine="0"/>
-      </w:pPr>
-    </w:p>
-    <w:p>
-      <w:pPr>
-        <w:ind w:firstLine="0"/>
-      </w:pPr>
-      <w:r>
-        <w:br w:type="page"/>
-      </w:r>
-    </w:p>
-    <w:p>
-      <w:pPr>
-        <w:pStyle w:val="Tabledesillustrations"/>
-        <w:tabs>
-          <w:tab w:val="right" w:leader="dot" w:pos="9396"/>
-        </w:tabs>
-        <w:jc w:val="center"/>
-        <w:rPr>
-          <w:noProof/>
-        </w:rPr>
-      </w:pPr>
-      <w:r>
-        <w:rPr>
-          <w:color w:val="2F5496" w:themeColor="accent1" w:themeShade="BF"/>
-          <w:sz w:val="40"/>
-          <w:szCs w:val="40"/>
-          <w:u w:val="single"/>
-        </w:rPr>
-        <w:lastRenderedPageBreak/>
-        <w:t xml:space="preserve">Table des </w:t>
-      </w:r>
-      <w:r>
-        <w:rPr>
-          <w:color w:val="2F5496" w:themeColor="accent1" w:themeShade="BF"/>
-          <w:sz w:val="40"/>
-          <w:szCs w:val="40"/>
-          <w:u w:val="single"/>
-        </w:rPr>
-        <w:t>tableaux</w:t>
-      </w:r>
-      <w:r>
-        <w:rPr>
-          <w:color w:val="2F5496" w:themeColor="accent1" w:themeShade="BF"/>
-          <w:sz w:val="40"/>
-          <w:szCs w:val="40"/>
-          <w:u w:val="single"/>
-        </w:rPr>
-        <w:t> :</w:t>
-      </w:r>
-      <w:r>
-        <w:rPr>
-          <w:color w:val="2F5496" w:themeColor="accent1" w:themeShade="BF"/>
-          <w:sz w:val="40"/>
-          <w:szCs w:val="40"/>
-          <w:u w:val="single"/>
-        </w:rPr>
-        <w:fldChar w:fldCharType="begin"/>
-      </w:r>
-      <w:r>
-        <w:rPr>
-          <w:color w:val="2F5496" w:themeColor="accent1" w:themeShade="BF"/>
-          <w:sz w:val="40"/>
-          <w:szCs w:val="40"/>
-          <w:u w:val="single"/>
-        </w:rPr>
-        <w:instrText xml:space="preserve"> TOC \h \z \c "Tableau" </w:instrText>
-      </w:r>
-      <w:r>
-        <w:rPr>
-          <w:color w:val="2F5496" w:themeColor="accent1" w:themeShade="BF"/>
-          <w:sz w:val="40"/>
-          <w:szCs w:val="40"/>
-          <w:u w:val="single"/>
-        </w:rPr>
-        <w:fldChar w:fldCharType="separate"/>
-      </w:r>
-    </w:p>
-    <w:p>
-      <w:pPr>
-        <w:pStyle w:val="Tabledesillustrations"/>
-        <w:tabs>
-          <w:tab w:val="right" w:leader="dot" w:pos="9396"/>
-        </w:tabs>
-        <w:rPr>
-          <w:rFonts w:eastAsiaTheme="minorEastAsia"/>
-          <w:noProof/>
-          <w:sz w:val="28"/>
-          <w:szCs w:val="28"/>
-          <w:lang w:eastAsia="fr-FR"/>
-        </w:rPr>
-      </w:pPr>
-      <w:hyperlink w:anchor="_Toc34528014" w:history="1">
-        <w:r>
-          <w:rPr>
-            <w:rStyle w:val="Lienhypertexte"/>
-            <w:noProof/>
-            <w:sz w:val="28"/>
-            <w:szCs w:val="28"/>
-          </w:rPr>
-          <w:t>Tableau 1: Acteurs et leurs tâches.</w:t>
-        </w:r>
-        <w:r>
-          <w:rPr>
-            <w:noProof/>
-            <w:webHidden/>
-            <w:sz w:val="28"/>
-            <w:szCs w:val="28"/>
-          </w:rPr>
-          <w:tab/>
-        </w:r>
-        <w:r>
-          <w:rPr>
-            <w:noProof/>
-            <w:webHidden/>
-            <w:sz w:val="28"/>
-            <w:szCs w:val="28"/>
-          </w:rPr>
-          <w:fldChar w:fldCharType="begin"/>
-        </w:r>
-        <w:r>
-          <w:rPr>
-            <w:noProof/>
-            <w:webHidden/>
-            <w:sz w:val="28"/>
-            <w:szCs w:val="28"/>
-          </w:rPr>
-          <w:instrText xml:space="preserve"> PAGEREF _Toc34528014 \h </w:instrText>
-        </w:r>
-        <w:r>
-          <w:rPr>
-            <w:noProof/>
-            <w:webHidden/>
-            <w:sz w:val="28"/>
-            <w:szCs w:val="28"/>
-          </w:rPr>
-        </w:r>
-        <w:r>
-          <w:rPr>
-            <w:noProof/>
-            <w:webHidden/>
-            <w:sz w:val="28"/>
-            <w:szCs w:val="28"/>
-          </w:rPr>
-          <w:fldChar w:fldCharType="separate"/>
-        </w:r>
-        <w:r>
-          <w:rPr>
-            <w:noProof/>
-            <w:webHidden/>
-            <w:sz w:val="28"/>
-            <w:szCs w:val="28"/>
-          </w:rPr>
-          <w:t>7</w:t>
-        </w:r>
-        <w:r>
-          <w:rPr>
-            <w:noProof/>
-            <w:webHidden/>
-            <w:sz w:val="28"/>
-            <w:szCs w:val="28"/>
-          </w:rPr>
-          <w:fldChar w:fldCharType="end"/>
-        </w:r>
-      </w:hyperlink>
-    </w:p>
-    <w:p>
-      <w:pPr>
-        <w:pStyle w:val="Tabledesillustrations"/>
-        <w:tabs>
-          <w:tab w:val="right" w:leader="dot" w:pos="9396"/>
-        </w:tabs>
-        <w:rPr>
-          <w:rFonts w:eastAsiaTheme="minorEastAsia"/>
-          <w:noProof/>
-          <w:sz w:val="28"/>
-          <w:szCs w:val="28"/>
-          <w:lang w:eastAsia="fr-FR"/>
-        </w:rPr>
-      </w:pPr>
-      <w:hyperlink w:anchor="_Toc34528015" w:history="1">
-        <w:r>
-          <w:rPr>
-            <w:rStyle w:val="Lienhypertexte"/>
-            <w:noProof/>
-            <w:sz w:val="28"/>
-            <w:szCs w:val="28"/>
-          </w:rPr>
-          <w:t>Tableau 2: Fiche descriptive du cas consulter statistiques.</w:t>
-        </w:r>
-        <w:r>
-          <w:rPr>
-            <w:noProof/>
-            <w:webHidden/>
-            <w:sz w:val="28"/>
-            <w:szCs w:val="28"/>
-          </w:rPr>
-          <w:tab/>
-        </w:r>
-        <w:r>
-          <w:rPr>
-            <w:noProof/>
-            <w:webHidden/>
-            <w:sz w:val="28"/>
-            <w:szCs w:val="28"/>
-          </w:rPr>
-          <w:fldChar w:fldCharType="begin"/>
-        </w:r>
-        <w:r>
-          <w:rPr>
-            <w:noProof/>
-            <w:webHidden/>
-            <w:sz w:val="28"/>
-            <w:szCs w:val="28"/>
-          </w:rPr>
-          <w:instrText xml:space="preserve"> PAGEREF _Toc34528015 \h </w:instrText>
-        </w:r>
-        <w:r>
-          <w:rPr>
-            <w:noProof/>
-            <w:webHidden/>
-            <w:sz w:val="28"/>
-            <w:szCs w:val="28"/>
-          </w:rPr>
-        </w:r>
-        <w:r>
-          <w:rPr>
-            <w:noProof/>
-            <w:webHidden/>
-            <w:sz w:val="28"/>
-            <w:szCs w:val="28"/>
-          </w:rPr>
-          <w:fldChar w:fldCharType="separate"/>
-        </w:r>
-        <w:r>
-          <w:rPr>
-            <w:noProof/>
-            <w:webHidden/>
-            <w:sz w:val="28"/>
-            <w:szCs w:val="28"/>
-          </w:rPr>
-          <w:t>16</w:t>
-        </w:r>
-        <w:r>
-          <w:rPr>
-            <w:noProof/>
-            <w:webHidden/>
-            <w:sz w:val="28"/>
-            <w:szCs w:val="28"/>
-          </w:rPr>
-          <w:fldChar w:fldCharType="end"/>
-        </w:r>
-      </w:hyperlink>
-    </w:p>
-    <w:p>
-      <w:pPr>
-        <w:pStyle w:val="Tabledesillustrations"/>
-        <w:tabs>
-          <w:tab w:val="right" w:leader="dot" w:pos="9396"/>
-        </w:tabs>
-        <w:rPr>
-          <w:rFonts w:eastAsiaTheme="minorEastAsia"/>
-          <w:noProof/>
-          <w:sz w:val="28"/>
-          <w:szCs w:val="28"/>
-          <w:lang w:eastAsia="fr-FR"/>
-        </w:rPr>
-      </w:pPr>
-      <w:hyperlink w:anchor="_Toc34528016" w:history="1">
-        <w:r>
-          <w:rPr>
-            <w:rStyle w:val="Lienhypertexte"/>
-            <w:noProof/>
-            <w:sz w:val="28"/>
-            <w:szCs w:val="28"/>
-          </w:rPr>
-          <w:t>Tableau 3: Fiche descriptive du cas Affecter une séance a un enseignant.</w:t>
-        </w:r>
-        <w:r>
-          <w:rPr>
-            <w:noProof/>
-            <w:webHidden/>
-            <w:sz w:val="28"/>
-            <w:szCs w:val="28"/>
-          </w:rPr>
-          <w:tab/>
-        </w:r>
-        <w:r>
-          <w:rPr>
-            <w:noProof/>
-            <w:webHidden/>
-            <w:sz w:val="28"/>
-            <w:szCs w:val="28"/>
-          </w:rPr>
-          <w:fldChar w:fldCharType="begin"/>
-        </w:r>
-        <w:r>
-          <w:rPr>
-            <w:noProof/>
-            <w:webHidden/>
-            <w:sz w:val="28"/>
-            <w:szCs w:val="28"/>
-          </w:rPr>
-          <w:instrText xml:space="preserve"> PAGEREF _Toc34528016 \h </w:instrText>
-        </w:r>
-        <w:r>
-          <w:rPr>
-            <w:noProof/>
-            <w:webHidden/>
-            <w:sz w:val="28"/>
-            <w:szCs w:val="28"/>
-          </w:rPr>
-        </w:r>
-        <w:r>
-          <w:rPr>
-            <w:noProof/>
-            <w:webHidden/>
-            <w:sz w:val="28"/>
-            <w:szCs w:val="28"/>
-          </w:rPr>
-          <w:fldChar w:fldCharType="separate"/>
-        </w:r>
-        <w:r>
-          <w:rPr>
-            <w:noProof/>
-            <w:webHidden/>
-            <w:sz w:val="28"/>
-            <w:szCs w:val="28"/>
-          </w:rPr>
-          <w:t>18</w:t>
-        </w:r>
-        <w:r>
-          <w:rPr>
-            <w:noProof/>
-            <w:webHidden/>
-            <w:sz w:val="28"/>
-            <w:szCs w:val="28"/>
-          </w:rPr>
-          <w:fldChar w:fldCharType="end"/>
-        </w:r>
-      </w:hyperlink>
-    </w:p>
-    <w:p>
-      <w:pPr>
-        <w:pStyle w:val="Tabledesillustrations"/>
-        <w:tabs>
-          <w:tab w:val="right" w:leader="dot" w:pos="9396"/>
-        </w:tabs>
-        <w:rPr>
-          <w:rFonts w:eastAsiaTheme="minorEastAsia"/>
-          <w:noProof/>
-          <w:sz w:val="28"/>
-          <w:szCs w:val="28"/>
-          <w:lang w:eastAsia="fr-FR"/>
-        </w:rPr>
-      </w:pPr>
-      <w:hyperlink w:anchor="_Toc34528017" w:history="1">
-        <w:r>
-          <w:rPr>
-            <w:rStyle w:val="Lienhypertexte"/>
-            <w:noProof/>
-            <w:sz w:val="28"/>
-            <w:szCs w:val="28"/>
-          </w:rPr>
-          <w:t>Tableau 4: Fiche descriptive du cas consulter statistiques</w:t>
-        </w:r>
-        <w:r>
-          <w:rPr>
-            <w:noProof/>
-            <w:webHidden/>
-            <w:sz w:val="28"/>
-            <w:szCs w:val="28"/>
-          </w:rPr>
-          <w:tab/>
-        </w:r>
-        <w:r>
-          <w:rPr>
-            <w:noProof/>
-            <w:webHidden/>
-            <w:sz w:val="28"/>
-            <w:szCs w:val="28"/>
-          </w:rPr>
-          <w:fldChar w:fldCharType="begin"/>
-        </w:r>
-        <w:r>
-          <w:rPr>
-            <w:noProof/>
-            <w:webHidden/>
-            <w:sz w:val="28"/>
-            <w:szCs w:val="28"/>
-          </w:rPr>
-          <w:instrText xml:space="preserve"> PAGEREF _Toc34528017 \h </w:instrText>
-        </w:r>
-        <w:r>
-          <w:rPr>
-            <w:noProof/>
-            <w:webHidden/>
-            <w:sz w:val="28"/>
-            <w:szCs w:val="28"/>
-          </w:rPr>
-        </w:r>
-        <w:r>
-          <w:rPr>
-            <w:noProof/>
-            <w:webHidden/>
-            <w:sz w:val="28"/>
-            <w:szCs w:val="28"/>
-          </w:rPr>
-          <w:fldChar w:fldCharType="separate"/>
-        </w:r>
-        <w:r>
-          <w:rPr>
-            <w:noProof/>
-            <w:webHidden/>
-            <w:sz w:val="28"/>
-            <w:szCs w:val="28"/>
-          </w:rPr>
-          <w:t>19</w:t>
-        </w:r>
-        <w:r>
-          <w:rPr>
-            <w:noProof/>
-            <w:webHidden/>
-            <w:sz w:val="28"/>
-            <w:szCs w:val="28"/>
-          </w:rPr>
-          <w:fldChar w:fldCharType="end"/>
-        </w:r>
-      </w:hyperlink>
-    </w:p>
-    <w:p>
-      <w:pPr>
-        <w:pStyle w:val="Tabledesillustrations"/>
-        <w:tabs>
-          <w:tab w:val="right" w:leader="dot" w:pos="9396"/>
-        </w:tabs>
-        <w:rPr>
-          <w:rFonts w:eastAsiaTheme="minorEastAsia"/>
-          <w:noProof/>
-          <w:sz w:val="28"/>
-          <w:szCs w:val="28"/>
-          <w:lang w:eastAsia="fr-FR"/>
-        </w:rPr>
-      </w:pPr>
-      <w:hyperlink w:anchor="_Toc34528018" w:history="1">
-        <w:r>
-          <w:rPr>
-            <w:rStyle w:val="Lienhypertexte"/>
-            <w:noProof/>
-            <w:sz w:val="28"/>
-            <w:szCs w:val="28"/>
-          </w:rPr>
-          <w:t>Tableau 5: Fiche descriptive du cas gérer absence.</w:t>
-        </w:r>
-        <w:r>
-          <w:rPr>
-            <w:noProof/>
-            <w:webHidden/>
-            <w:sz w:val="28"/>
-            <w:szCs w:val="28"/>
-          </w:rPr>
-          <w:tab/>
-        </w:r>
-        <w:r>
-          <w:rPr>
-            <w:noProof/>
-            <w:webHidden/>
-            <w:sz w:val="28"/>
-            <w:szCs w:val="28"/>
-          </w:rPr>
-          <w:fldChar w:fldCharType="begin"/>
-        </w:r>
-        <w:r>
-          <w:rPr>
-            <w:noProof/>
-            <w:webHidden/>
-            <w:sz w:val="28"/>
-            <w:szCs w:val="28"/>
-          </w:rPr>
-          <w:instrText xml:space="preserve"> PAGEREF _Toc34528018 \h </w:instrText>
-        </w:r>
-        <w:r>
-          <w:rPr>
-            <w:noProof/>
-            <w:webHidden/>
-            <w:sz w:val="28"/>
-            <w:szCs w:val="28"/>
-          </w:rPr>
-        </w:r>
-        <w:r>
-          <w:rPr>
-            <w:noProof/>
-            <w:webHidden/>
-            <w:sz w:val="28"/>
-            <w:szCs w:val="28"/>
-          </w:rPr>
-          <w:fldChar w:fldCharType="separate"/>
-        </w:r>
-        <w:r>
-          <w:rPr>
-            <w:noProof/>
-            <w:webHidden/>
-            <w:sz w:val="28"/>
-            <w:szCs w:val="28"/>
-          </w:rPr>
-          <w:t>20</w:t>
-        </w:r>
-        <w:r>
-          <w:rPr>
-            <w:noProof/>
-            <w:webHidden/>
-            <w:sz w:val="28"/>
-            <w:szCs w:val="28"/>
-          </w:rPr>
-          <w:fldChar w:fldCharType="end"/>
-        </w:r>
-      </w:hyperlink>
-    </w:p>
-    <w:p>
-      <w:pPr>
-        <w:pStyle w:val="Tabledesillustrations"/>
-        <w:tabs>
-          <w:tab w:val="right" w:leader="dot" w:pos="9396"/>
-        </w:tabs>
-        <w:rPr>
-          <w:rFonts w:eastAsiaTheme="minorEastAsia"/>
-          <w:noProof/>
-          <w:sz w:val="28"/>
-          <w:szCs w:val="28"/>
-          <w:lang w:eastAsia="fr-FR"/>
-        </w:rPr>
-      </w:pPr>
-      <w:hyperlink w:anchor="_Toc34528019" w:history="1">
-        <w:r>
-          <w:rPr>
-            <w:rStyle w:val="Lienhypertexte"/>
-            <w:noProof/>
-            <w:sz w:val="28"/>
-            <w:szCs w:val="28"/>
-          </w:rPr>
-          <w:t>Tableau 6: Fiche descriptive du cas établir la liste des étudiants exclus.</w:t>
-        </w:r>
-        <w:r>
-          <w:rPr>
-            <w:noProof/>
-            <w:webHidden/>
-            <w:sz w:val="28"/>
-            <w:szCs w:val="28"/>
-          </w:rPr>
-          <w:tab/>
-        </w:r>
-        <w:r>
-          <w:rPr>
-            <w:noProof/>
-            <w:webHidden/>
-            <w:sz w:val="28"/>
-            <w:szCs w:val="28"/>
-          </w:rPr>
-          <w:fldChar w:fldCharType="begin"/>
-        </w:r>
-        <w:r>
-          <w:rPr>
-            <w:noProof/>
-            <w:webHidden/>
-            <w:sz w:val="28"/>
-            <w:szCs w:val="28"/>
-          </w:rPr>
-          <w:instrText xml:space="preserve"> PAGEREF _Toc34528019 \h </w:instrText>
-        </w:r>
-        <w:r>
-          <w:rPr>
-            <w:noProof/>
-            <w:webHidden/>
-            <w:sz w:val="28"/>
-            <w:szCs w:val="28"/>
-          </w:rPr>
-        </w:r>
-        <w:r>
-          <w:rPr>
-            <w:noProof/>
-            <w:webHidden/>
-            <w:sz w:val="28"/>
-            <w:szCs w:val="28"/>
-          </w:rPr>
-          <w:fldChar w:fldCharType="separate"/>
-        </w:r>
-        <w:r>
-          <w:rPr>
-            <w:noProof/>
-            <w:webHidden/>
-            <w:sz w:val="28"/>
-            <w:szCs w:val="28"/>
-          </w:rPr>
-          <w:t>22</w:t>
-        </w:r>
-        <w:r>
-          <w:rPr>
-            <w:noProof/>
-            <w:webHidden/>
-            <w:sz w:val="28"/>
-            <w:szCs w:val="28"/>
-          </w:rPr>
-          <w:fldChar w:fldCharType="end"/>
-        </w:r>
-      </w:hyperlink>
-    </w:p>
-    <w:p>
-      <w:pPr>
-        <w:pStyle w:val="Tabledesillustrations"/>
-        <w:tabs>
-          <w:tab w:val="right" w:leader="dot" w:pos="9396"/>
-        </w:tabs>
-        <w:rPr>
-          <w:rFonts w:eastAsiaTheme="minorEastAsia"/>
-          <w:noProof/>
-          <w:sz w:val="28"/>
-          <w:szCs w:val="28"/>
-          <w:lang w:eastAsia="fr-FR"/>
-        </w:rPr>
-      </w:pPr>
-      <w:hyperlink w:anchor="_Toc34528020" w:history="1">
-        <w:r>
-          <w:rPr>
-            <w:rStyle w:val="Lienhypertexte"/>
-            <w:noProof/>
-            <w:sz w:val="28"/>
-            <w:szCs w:val="28"/>
-          </w:rPr>
-          <w:t>Tableau 7: Fiche descriptive du cas gérer une justification.</w:t>
-        </w:r>
-        <w:r>
-          <w:rPr>
-            <w:noProof/>
-            <w:webHidden/>
-            <w:sz w:val="28"/>
-            <w:szCs w:val="28"/>
-          </w:rPr>
-          <w:tab/>
-        </w:r>
-        <w:r>
-          <w:rPr>
-            <w:noProof/>
-            <w:webHidden/>
-            <w:sz w:val="28"/>
-            <w:szCs w:val="28"/>
-          </w:rPr>
-          <w:fldChar w:fldCharType="begin"/>
-        </w:r>
-        <w:r>
-          <w:rPr>
-            <w:noProof/>
-            <w:webHidden/>
-            <w:sz w:val="28"/>
-            <w:szCs w:val="28"/>
-          </w:rPr>
-          <w:instrText xml:space="preserve"> PAGEREF _Toc34528020 \h </w:instrText>
-        </w:r>
-        <w:r>
-          <w:rPr>
-            <w:noProof/>
-            <w:webHidden/>
-            <w:sz w:val="28"/>
-            <w:szCs w:val="28"/>
-          </w:rPr>
-        </w:r>
-        <w:r>
-          <w:rPr>
-            <w:noProof/>
-            <w:webHidden/>
-            <w:sz w:val="28"/>
-            <w:szCs w:val="28"/>
-          </w:rPr>
-          <w:fldChar w:fldCharType="separate"/>
-        </w:r>
-        <w:r>
-          <w:rPr>
-            <w:noProof/>
-            <w:webHidden/>
-            <w:sz w:val="28"/>
-            <w:szCs w:val="28"/>
-          </w:rPr>
-          <w:t>23</w:t>
-        </w:r>
-        <w:r>
-          <w:rPr>
-            <w:noProof/>
-            <w:webHidden/>
-            <w:sz w:val="28"/>
-            <w:szCs w:val="28"/>
-          </w:rPr>
-          <w:fldChar w:fldCharType="end"/>
-        </w:r>
-      </w:hyperlink>
-    </w:p>
-    <w:p>
-      <w:pPr>
-        <w:pStyle w:val="Tabledesillustrations"/>
-        <w:tabs>
-          <w:tab w:val="right" w:leader="dot" w:pos="9396"/>
-        </w:tabs>
-        <w:jc w:val="center"/>
-        <w:rPr>
-          <w:color w:val="2F5496" w:themeColor="accent1" w:themeShade="BF"/>
-          <w:sz w:val="40"/>
-          <w:szCs w:val="40"/>
-          <w:u w:val="single"/>
-        </w:rPr>
-      </w:pPr>
-      <w:r>
-        <w:rPr>
-          <w:color w:val="2F5496" w:themeColor="accent1" w:themeShade="BF"/>
-          <w:sz w:val="40"/>
-          <w:szCs w:val="40"/>
-          <w:u w:val="single"/>
-        </w:rPr>
-        <w:fldChar w:fldCharType="end"/>
-      </w:r>
-      <w:r>
-        <w:rPr>
-          <w:b/>
-          <w:bCs/>
-          <w:i/>
-          <w:iCs/>
-          <w:sz w:val="40"/>
-          <w:szCs w:val="40"/>
-        </w:rPr>
-        <w:fldChar w:fldCharType="begin"/>
-      </w:r>
-      <w:r>
-        <w:rPr>
-          <w:b/>
-          <w:bCs/>
-          <w:i/>
-          <w:iCs/>
-          <w:sz w:val="40"/>
-          <w:szCs w:val="40"/>
-        </w:rPr>
-        <w:instrText xml:space="preserve"> TOC \h \z \c "Tableau" </w:instrText>
-      </w:r>
-      <w:r>
-        <w:rPr>
-          <w:b/>
-          <w:bCs/>
-          <w:i/>
-          <w:iCs/>
-          <w:sz w:val="40"/>
-          <w:szCs w:val="40"/>
-        </w:rPr>
-        <w:fldChar w:fldCharType="end"/>
-      </w:r>
-      <w:r>
-        <w:rPr>
-          <w:b/>
-          <w:bCs/>
-          <w:i/>
-          <w:iCs/>
-          <w:sz w:val="40"/>
-          <w:szCs w:val="40"/>
-        </w:rPr>
-        <w:br w:type="page"/>
-      </w:r>
-    </w:p>
-    <w:p>
-      <w:pPr>
-        <w:pStyle w:val="Titre1"/>
-      </w:pPr>
-      <w:bookmarkStart w:id="1" w:name="_Toc35598358"/>
-      <w:r>
-        <w:lastRenderedPageBreak/>
-        <w:t>Introduction :</w:t>
-      </w:r>
-      <w:bookmarkEnd w:id="1"/>
-    </w:p>
-    <w:p/>
-    <w:p/>
-    <w:p/>
-    <w:p>
-      <w:pPr>
-        <w:rPr>
-          <w:sz w:val="24"/>
-          <w:szCs w:val="24"/>
-        </w:rPr>
-      </w:pPr>
-      <w:r>
-        <w:rPr>
-          <w:sz w:val="24"/>
-          <w:szCs w:val="24"/>
-        </w:rPr>
-        <w:t>Depuis l'apparition des nouvelles technologies de l'information et de la communication, et leur entrée dans le domaine administratif, la gestion</w:t>
-      </w:r>
-      <w:r>
-        <w:rPr>
-          <w:sz w:val="24"/>
-          <w:szCs w:val="24"/>
-        </w:rPr>
-        <w:t xml:space="preserve"> des tâches administrative</w:t>
-      </w:r>
-      <w:r>
-        <w:rPr>
-          <w:sz w:val="24"/>
-          <w:szCs w:val="24"/>
-        </w:rPr>
-        <w:t xml:space="preserve"> est devenue plus facile,</w:t>
-      </w:r>
-      <w:r>
-        <w:rPr>
-          <w:sz w:val="24"/>
-          <w:szCs w:val="24"/>
-        </w:rPr>
-        <w:t xml:space="preserve"> rapide et </w:t>
-      </w:r>
-      <w:r>
-        <w:rPr>
-          <w:sz w:val="24"/>
-          <w:szCs w:val="24"/>
-        </w:rPr>
-        <w:t>fiable. Les</w:t>
-      </w:r>
-      <w:r>
-        <w:rPr>
-          <w:sz w:val="24"/>
-          <w:szCs w:val="24"/>
-        </w:rPr>
-        <w:t xml:space="preserve"> processus </w:t>
-      </w:r>
-      <w:r>
-        <w:rPr>
-          <w:sz w:val="24"/>
-          <w:szCs w:val="24"/>
-        </w:rPr>
-        <w:t xml:space="preserve">et systèmes </w:t>
-      </w:r>
-      <w:r>
-        <w:rPr>
-          <w:sz w:val="24"/>
-          <w:szCs w:val="24"/>
-        </w:rPr>
-        <w:t>les plus compliqués peuvent être réalisés</w:t>
-      </w:r>
-      <w:r>
-        <w:rPr>
-          <w:sz w:val="24"/>
-          <w:szCs w:val="24"/>
-        </w:rPr>
-        <w:t xml:space="preserve"> via des systèmes informatiques qui assurent la rapidité, fiabilité et l’intégrité des données manipuler.</w:t>
-      </w:r>
-    </w:p>
-    <w:p>
-      <w:pPr>
         <w:rPr>
           <w:sz w:val="24"/>
           <w:szCs w:val="24"/>
@@ -5476,7 +4208,49 @@
           <w:sz w:val="24"/>
           <w:szCs w:val="24"/>
         </w:rPr>
-        <w:t xml:space="preserve"> algériennes actuelles voir leurs totalité la gestion des absences des étudiants dans les séances de travaux dirigé et pratiques est gérer manuellement par les enseignants ce qui engendre plusieurs problèmes, problèmes qui pourraient être éventuellement résolu par un système informatique qui gère automatiquement et dynamiquement les listes des étudiants et leurs absences dans les différentes matières.</w:t>
+        <w:t xml:space="preserve"> algériennes actuelles voir leurs totalité</w:t>
+      </w:r>
+      <w:r>
+        <w:rPr>
+          <w:sz w:val="24"/>
+          <w:szCs w:val="24"/>
+        </w:rPr>
+        <w:t xml:space="preserve"> et plus particulièrement dans la faculté des nouvelle technologies de l’information et de la communication de Constantine (NTIC)</w:t>
+      </w:r>
+      <w:r>
+        <w:rPr>
+          <w:sz w:val="24"/>
+          <w:szCs w:val="24"/>
+        </w:rPr>
+        <w:t xml:space="preserve"> la gestion des absences des étudiants dans les séances de travaux dirigé et pratiques est</w:t>
+      </w:r>
+      <w:r>
+        <w:rPr>
+          <w:sz w:val="24"/>
+          <w:szCs w:val="24"/>
+        </w:rPr>
+        <w:t xml:space="preserve"> un élément essentiel qui assure que les étudiants ont bien suivi leurs formation et ainsi qu’ils sont qualifié dans leurs discipline respectif,</w:t>
+      </w:r>
+      <w:r>
+        <w:rPr>
+          <w:sz w:val="24"/>
+          <w:szCs w:val="24"/>
+        </w:rPr>
+        <w:t xml:space="preserve"> gérer manuellement par les enseignants ce</w:t>
+      </w:r>
+      <w:r>
+        <w:rPr>
+          <w:sz w:val="24"/>
+          <w:szCs w:val="24"/>
+        </w:rPr>
+        <w:t>tte tâche</w:t>
+      </w:r>
+      <w:r>
+        <w:rPr>
+          <w:sz w:val="24"/>
+          <w:szCs w:val="24"/>
+        </w:rPr>
+        <w:t xml:space="preserve"> engendre plusieurs problèmes, problèmes qui pourraient être éventuellement résolu par un système informatique qui gère automatiquement et dynamiquement les listes des étudiants et leurs absences dans les différentes matières.</w:t>
       </w:r>
     </w:p>
     <w:p>
@@ -5604,12 +4378,12 @@
       <w:r>
         <w:br w:type="page"/>
       </w:r>
-      <w:bookmarkStart w:id="2" w:name="_Toc35598359"/>
+      <w:bookmarkStart w:id="1" w:name="_Toc35598359"/>
       <w:r>
         <w:lastRenderedPageBreak/>
         <w:t>Chapitre 1 : Etude préliminaire et spécification des besoins</w:t>
       </w:r>
-      <w:bookmarkEnd w:id="2"/>
+      <w:bookmarkEnd w:id="1"/>
     </w:p>
     <w:p>
       <w:pPr>
@@ -5619,11 +4393,11 @@
           <w:numId w:val="22"/>
         </w:numPr>
       </w:pPr>
-      <w:bookmarkStart w:id="3" w:name="_Toc35598360"/>
+      <w:bookmarkStart w:id="2" w:name="_Toc35598360"/>
       <w:r>
         <w:t>Introduction :</w:t>
       </w:r>
-      <w:bookmarkEnd w:id="3"/>
+      <w:bookmarkEnd w:id="2"/>
     </w:p>
     <w:p>
       <w:pPr>
@@ -5646,7 +4420,7 @@
         </w:rPr>
         <w:t xml:space="preserve"> </w:t>
       </w:r>
-      <w:commentRangeStart w:id="4"/>
+      <w:commentRangeStart w:id="3"/>
       <w:r>
         <w:rPr>
           <w:sz w:val="24"/>
@@ -5654,12 +4428,12 @@
         </w:rPr>
         <w:t>Unified</w:t>
       </w:r>
-      <w:commentRangeEnd w:id="4"/>
+      <w:commentRangeEnd w:id="3"/>
       <w:r>
         <w:rPr>
           <w:rStyle w:val="Marquedecommentaire"/>
         </w:rPr>
-        <w:commentReference w:id="4"/>
+        <w:commentReference w:id="3"/>
       </w:r>
       <w:r>
         <w:rPr>
@@ -5687,7 +4461,21 @@
           <w:sz w:val="24"/>
           <w:szCs w:val="24"/>
         </w:rPr>
-        <w:t xml:space="preserve"> pat lequel notre projet sera piloté</w:t>
+        <w:t xml:space="preserve"> pa</w:t>
+      </w:r>
+      <w:r>
+        <w:rPr>
+          <w:sz w:val="24"/>
+          <w:szCs w:val="24"/>
+        </w:rPr>
+        <w:t>r</w:t>
+      </w:r>
+      <w:r>
+        <w:rPr>
+          <w:sz w:val="24"/>
+          <w:szCs w:val="24"/>
+        </w:rPr>
+        <w:t xml:space="preserve"> lequel notre projet sera piloté</w:t>
       </w:r>
       <w:r>
         <w:rPr>
@@ -6092,11 +4880,11 @@
           <w:numId w:val="22"/>
         </w:numPr>
       </w:pPr>
-      <w:bookmarkStart w:id="5" w:name="_Toc35598361"/>
+      <w:bookmarkStart w:id="4" w:name="_Toc35598361"/>
       <w:r>
         <w:t>Expression des besoins</w:t>
       </w:r>
-      <w:bookmarkEnd w:id="5"/>
+      <w:bookmarkEnd w:id="4"/>
     </w:p>
     <w:p>
       <w:pPr>
@@ -6106,11 +4894,11 @@
           <w:numId w:val="22"/>
         </w:numPr>
       </w:pPr>
-      <w:bookmarkStart w:id="6" w:name="_Toc35598362"/>
+      <w:bookmarkStart w:id="5" w:name="_Toc35598362"/>
       <w:r>
         <w:t>Introduction :</w:t>
       </w:r>
-      <w:bookmarkEnd w:id="6"/>
+      <w:bookmarkEnd w:id="5"/>
     </w:p>
     <w:p>
       <w:pPr>
@@ -6150,14 +4938,14 @@
           <w:numId w:val="22"/>
         </w:numPr>
       </w:pPr>
-      <w:bookmarkStart w:id="7" w:name="_Toc35598363"/>
+      <w:bookmarkStart w:id="6" w:name="_Toc35598363"/>
       <w:r>
         <w:t>Cahier des charges</w:t>
       </w:r>
       <w:r>
         <w:t> :</w:t>
       </w:r>
-      <w:bookmarkEnd w:id="7"/>
+      <w:bookmarkEnd w:id="6"/>
     </w:p>
     <w:p>
       <w:pPr>
@@ -6167,7 +4955,7 @@
           <w:numId w:val="22"/>
         </w:numPr>
       </w:pPr>
-      <w:bookmarkStart w:id="8" w:name="_Toc35598364"/>
+      <w:bookmarkStart w:id="7" w:name="_Toc35598364"/>
       <w:r>
         <w:t xml:space="preserve">Présentation </w:t>
       </w:r>
@@ -6177,7 +4965,7 @@
       <w:r>
         <w:t xml:space="preserve"> :</w:t>
       </w:r>
-      <w:bookmarkEnd w:id="8"/>
+      <w:bookmarkEnd w:id="7"/>
     </w:p>
     <w:p>
       <w:pPr>
@@ -6393,11 +5181,11 @@
           <w:numId w:val="22"/>
         </w:numPr>
       </w:pPr>
-      <w:bookmarkStart w:id="9" w:name="_Toc35598365"/>
+      <w:bookmarkStart w:id="8" w:name="_Toc35598365"/>
       <w:r>
         <w:t>Définition de la problématique :</w:t>
       </w:r>
-      <w:bookmarkEnd w:id="9"/>
+      <w:bookmarkEnd w:id="8"/>
     </w:p>
     <w:p>
       <w:pPr>
@@ -6406,8 +5194,8 @@
           <w:szCs w:val="24"/>
         </w:rPr>
       </w:pPr>
+      <w:commentRangeStart w:id="9"/>
       <w:commentRangeStart w:id="10"/>
-      <w:commentRangeStart w:id="11"/>
       <w:r>
         <w:rPr>
           <w:sz w:val="24"/>
@@ -6415,19 +5203,19 @@
         </w:rPr>
         <w:t>Comment</w:t>
       </w:r>
+      <w:commentRangeEnd w:id="9"/>
+      <w:r>
+        <w:rPr>
+          <w:rStyle w:val="Marquedecommentaire"/>
+        </w:rPr>
+        <w:commentReference w:id="9"/>
+      </w:r>
       <w:commentRangeEnd w:id="10"/>
       <w:r>
         <w:rPr>
           <w:rStyle w:val="Marquedecommentaire"/>
         </w:rPr>
         <w:commentReference w:id="10"/>
-      </w:r>
-      <w:commentRangeEnd w:id="11"/>
-      <w:r>
-        <w:rPr>
-          <w:rStyle w:val="Marquedecommentaire"/>
-        </w:rPr>
-        <w:commentReference w:id="11"/>
       </w:r>
       <w:r>
         <w:rPr>
@@ -6473,11 +5261,11 @@
           <w:numId w:val="22"/>
         </w:numPr>
       </w:pPr>
-      <w:bookmarkStart w:id="12" w:name="_Toc35598366"/>
+      <w:bookmarkStart w:id="11" w:name="_Toc35598366"/>
       <w:r>
         <w:t>Définition des objectifs :</w:t>
       </w:r>
-      <w:bookmarkEnd w:id="12"/>
+      <w:bookmarkEnd w:id="11"/>
     </w:p>
     <w:p>
       <w:pPr>
@@ -6577,11 +5365,11 @@
           <w:numId w:val="22"/>
         </w:numPr>
       </w:pPr>
-      <w:bookmarkStart w:id="13" w:name="_Toc35598367"/>
+      <w:bookmarkStart w:id="12" w:name="_Toc35598367"/>
       <w:r>
         <w:t>Cibles du projet :</w:t>
       </w:r>
-      <w:bookmarkEnd w:id="13"/>
+      <w:bookmarkEnd w:id="12"/>
     </w:p>
     <w:p>
       <w:pPr>
@@ -6734,12 +5522,12 @@
           <w:numId w:val="22"/>
         </w:numPr>
       </w:pPr>
-      <w:bookmarkStart w:id="14" w:name="_Toc35598368"/>
+      <w:bookmarkStart w:id="13" w:name="_Toc35598368"/>
       <w:r>
         <w:lastRenderedPageBreak/>
         <w:t>Périmètre du projet :</w:t>
       </w:r>
-      <w:bookmarkEnd w:id="14"/>
+      <w:bookmarkEnd w:id="13"/>
     </w:p>
     <w:p>
       <w:pPr>
@@ -6850,43 +5638,241 @@
           <w:numId w:val="22"/>
         </w:numPr>
       </w:pPr>
-      <w:bookmarkStart w:id="15" w:name="_Toc35598369"/>
-      <w:r>
-        <w:t>Définition fonctionnelle du projet :</w:t>
-      </w:r>
-      <w:bookmarkEnd w:id="15"/>
+      <w:r>
+        <w:t xml:space="preserve">Contraintes techniques :  </w:t>
+      </w:r>
     </w:p>
     <w:p>
       <w:pPr>
-        <w:pStyle w:val="Titre5"/>
+        <w:pStyle w:val="Paragraphedeliste"/>
         <w:numPr>
-          <w:ilvl w:val="3"/>
+          <w:ilvl w:val="0"/>
+          <w:numId w:val="25"/>
+        </w:numPr>
+        <w:rPr>
+          <w:sz w:val="24"/>
+          <w:szCs w:val="24"/>
+        </w:rPr>
+      </w:pPr>
+      <w:r>
+        <w:rPr>
+          <w:sz w:val="24"/>
+          <w:szCs w:val="24"/>
+        </w:rPr>
+        <w:t>Le système doit être sous forme d’application web.</w:t>
+      </w:r>
+    </w:p>
+    <w:p>
+      <w:pPr>
+        <w:pStyle w:val="Paragraphedeliste"/>
+        <w:numPr>
+          <w:ilvl w:val="0"/>
+          <w:numId w:val="25"/>
+        </w:numPr>
+        <w:rPr>
+          <w:sz w:val="24"/>
+          <w:szCs w:val="24"/>
+        </w:rPr>
+      </w:pPr>
+      <w:r>
+        <w:rPr>
+          <w:sz w:val="24"/>
+          <w:szCs w:val="24"/>
+        </w:rPr>
+        <w:t>Le système doit adopter une architecture Modèle-Vue-Contrôleur (MVC).</w:t>
+      </w:r>
+    </w:p>
+    <w:p>
+      <w:pPr>
+        <w:pStyle w:val="Paragraphedeliste"/>
+        <w:numPr>
+          <w:ilvl w:val="0"/>
+          <w:numId w:val="25"/>
+        </w:numPr>
+        <w:rPr>
+          <w:sz w:val="24"/>
+          <w:szCs w:val="24"/>
+        </w:rPr>
+      </w:pPr>
+      <w:r>
+        <w:rPr>
+          <w:sz w:val="24"/>
+          <w:szCs w:val="24"/>
+        </w:rPr>
+        <w:t>Certaines fonctionnalités du système notamment la partie Etudiant et Enseignant doivent être également disponible sur téléphone mobile.</w:t>
+      </w:r>
+    </w:p>
+    <w:p>
+      <w:pPr>
+        <w:pStyle w:val="Paragraphedeliste"/>
+        <w:numPr>
+          <w:ilvl w:val="0"/>
+          <w:numId w:val="25"/>
+        </w:numPr>
+        <w:rPr>
+          <w:sz w:val="24"/>
+          <w:szCs w:val="24"/>
+        </w:rPr>
+      </w:pPr>
+      <w:r>
+        <w:rPr>
+          <w:sz w:val="24"/>
+          <w:szCs w:val="24"/>
+        </w:rPr>
+        <w:t>Le système devra être héberger.</w:t>
+      </w:r>
+    </w:p>
+    <w:p>
+      <w:pPr>
+        <w:pStyle w:val="Titre4"/>
+        <w:numPr>
+          <w:ilvl w:val="2"/>
           <w:numId w:val="22"/>
         </w:numPr>
-        <w:rPr>
-          <w:szCs w:val="28"/>
-        </w:rPr>
-      </w:pPr>
-      <w:bookmarkStart w:id="16" w:name="_Toc35598370"/>
-      <w:r>
-        <w:rPr>
-          <w:szCs w:val="28"/>
-        </w:rPr>
+      </w:pPr>
+      <w:r>
+        <w:t>Méthodologie de conception :</w:t>
+      </w:r>
+    </w:p>
+    <w:p>
+      <w:pPr>
+        <w:pStyle w:val="Paragraphedeliste"/>
+        <w:numPr>
+          <w:ilvl w:val="0"/>
+          <w:numId w:val="26"/>
+        </w:numPr>
+      </w:pPr>
+      <w:r>
+        <w:rPr>
+          <w:sz w:val="24"/>
+          <w:szCs w:val="24"/>
+        </w:rPr>
+        <w:t>Le projet devra être réaliser en appliquant la méthode Unified Process (UP).</w:t>
+      </w:r>
+    </w:p>
+    <w:p>
+      <w:pPr>
+        <w:pStyle w:val="Paragraphedeliste"/>
+        <w:numPr>
+          <w:ilvl w:val="0"/>
+          <w:numId w:val="26"/>
+        </w:numPr>
+      </w:pPr>
+      <w:r>
+        <w:rPr>
+          <w:sz w:val="24"/>
+          <w:szCs w:val="24"/>
+        </w:rPr>
+        <w:t>Le projet devra être accompagné des différents rapports de conception (Diagrammes UML, Documentation, …).</w:t>
+      </w:r>
+    </w:p>
+    <w:p>
+      <w:pPr>
+        <w:pStyle w:val="Titre3"/>
+        <w:numPr>
+          <w:ilvl w:val="1"/>
+          <w:numId w:val="22"/>
+        </w:numPr>
+      </w:pPr>
+      <w:bookmarkStart w:id="14" w:name="_Toc35598369"/>
+      <w:r>
+        <w:t>Identification des acteurs et des besoins</w:t>
+      </w:r>
+      <w:r>
+        <w:t> :</w:t>
+      </w:r>
+      <w:bookmarkEnd w:id="14"/>
+    </w:p>
+    <w:p>
+      <w:pPr>
+        <w:pStyle w:val="Titre4"/>
+        <w:numPr>
+          <w:ilvl w:val="2"/>
+          <w:numId w:val="22"/>
+        </w:numPr>
+      </w:pPr>
+      <w:r>
+        <w:t>Introduction :</w:t>
+      </w:r>
+    </w:p>
+    <w:p>
+      <w:pPr>
+        <w:rPr>
+          <w:sz w:val="24"/>
+          <w:szCs w:val="24"/>
+        </w:rPr>
+      </w:pPr>
+      <w:r>
+        <w:rPr>
+          <w:sz w:val="24"/>
+          <w:szCs w:val="24"/>
+        </w:rPr>
+        <w:t>Cette étape marque effectivement le point de départ de la conception du projet. Nous allons dans cette partie définir les acteurs de notre système, c’est-à-dire les personnes humaines ou les systèmes externes qui vont interagir directement avec notre système.</w:t>
+      </w:r>
+    </w:p>
+    <w:p>
+      <w:pPr>
+        <w:rPr>
+          <w:sz w:val="24"/>
+          <w:szCs w:val="24"/>
+        </w:rPr>
+      </w:pPr>
+      <w:r>
+        <w:rPr>
+          <w:sz w:val="24"/>
+          <w:szCs w:val="24"/>
+        </w:rPr>
+        <w:t>Une fois les acteurs bien définis il s’agira de définir leurs tâches (leurs fonctions dans le système), ces tâches représentent les besoins fonctionnels de notre système et plus effectivement les cas d’utilisation de notre système.</w:t>
+      </w:r>
+    </w:p>
+    <w:p>
+      <w:pPr>
+        <w:rPr>
+          <w:sz w:val="24"/>
+          <w:szCs w:val="24"/>
+        </w:rPr>
+      </w:pPr>
+      <w:r>
+        <w:rPr>
+          <w:sz w:val="24"/>
+          <w:szCs w:val="24"/>
+        </w:rPr>
+        <w:t xml:space="preserve"> Il est impératif que cette partie soi</w:t>
+      </w:r>
+      <w:r>
+        <w:rPr>
+          <w:sz w:val="24"/>
+          <w:szCs w:val="24"/>
+        </w:rPr>
+        <w:t xml:space="preserve">s </w:t>
+      </w:r>
+      <w:r>
+        <w:rPr>
+          <w:sz w:val="24"/>
+          <w:szCs w:val="24"/>
+        </w:rPr>
+        <w:t>bien réaliser, la suite de notre projet en est totalement dépendante.</w:t>
+      </w:r>
+    </w:p>
+    <w:p>
+      <w:pPr>
+        <w:pStyle w:val="Titre4"/>
+        <w:numPr>
+          <w:ilvl w:val="2"/>
+          <w:numId w:val="22"/>
+        </w:numPr>
+      </w:pPr>
+      <w:bookmarkStart w:id="15" w:name="_Toc35598370"/>
+      <w:r>
         <w:t xml:space="preserve">Définition des </w:t>
       </w:r>
       <w:r>
-        <w:rPr>
-          <w:szCs w:val="28"/>
-        </w:rPr>
         <w:t>acteurs :</w:t>
       </w:r>
       <w:r>
-        <w:rPr>
-          <w:szCs w:val="28"/>
-        </w:rPr>
         <w:t xml:space="preserve"> //Ajouter les nouveau cas…</w:t>
       </w:r>
-      <w:bookmarkEnd w:id="16"/>
+      <w:bookmarkEnd w:id="15"/>
     </w:p>
     <w:tbl>
       <w:tblPr>
@@ -7268,6 +6254,7 @@
                 <w:sz w:val="26"/>
                 <w:szCs w:val="26"/>
               </w:rPr>
+              <w:lastRenderedPageBreak/>
               <w:t>Enregistrement de la Justification d’une absence d’un étudiant.</w:t>
             </w:r>
           </w:p>
@@ -7358,6 +6345,7 @@
                 <w:sz w:val="26"/>
                 <w:szCs w:val="26"/>
               </w:rPr>
+              <w:lastRenderedPageBreak/>
               <w:t>Sur le site internet.</w:t>
             </w:r>
           </w:p>
@@ -7402,7 +6390,16 @@
                 <w:sz w:val="26"/>
                 <w:szCs w:val="26"/>
               </w:rPr>
-              <w:t>Sur l’application mobile sans internet.</w:t>
+              <w:t xml:space="preserve">Sur l’application </w:t>
+            </w:r>
+            <w:r>
+              <w:rPr>
+                <w:color w:val="000000" w:themeColor="text1"/>
+                <w:sz w:val="26"/>
+                <w:szCs w:val="26"/>
+              </w:rPr>
+              <w:lastRenderedPageBreak/>
+              <w:t>mobile sans internet.</w:t>
             </w:r>
           </w:p>
         </w:tc>
@@ -7727,7 +6724,6 @@
                 <w:sz w:val="26"/>
                 <w:szCs w:val="26"/>
               </w:rPr>
-              <w:lastRenderedPageBreak/>
               <w:t>Chef de Département</w:t>
             </w:r>
           </w:p>
@@ -7882,9 +6878,9 @@
           <w:szCs w:val="22"/>
         </w:rPr>
       </w:pPr>
-      <w:bookmarkStart w:id="17" w:name="_Toc33824648"/>
-      <w:bookmarkStart w:id="18" w:name="_Toc34527968"/>
-      <w:bookmarkStart w:id="19" w:name="_Toc34528014"/>
+      <w:bookmarkStart w:id="16" w:name="_Toc33824648"/>
+      <w:bookmarkStart w:id="17" w:name="_Toc34527968"/>
+      <w:bookmarkStart w:id="18" w:name="_Toc34528014"/>
       <w:r>
         <w:rPr>
           <w:sz w:val="22"/>
@@ -7963,19 +6959,19 @@
         </w:rPr>
         <w:t>.</w:t>
       </w:r>
+      <w:bookmarkEnd w:id="16"/>
       <w:bookmarkEnd w:id="17"/>
       <w:bookmarkEnd w:id="18"/>
-      <w:bookmarkEnd w:id="19"/>
     </w:p>
     <w:p>
       <w:pPr>
-        <w:pStyle w:val="Titre5"/>
+        <w:pStyle w:val="Titre4"/>
         <w:numPr>
-          <w:ilvl w:val="3"/>
+          <w:ilvl w:val="2"/>
           <w:numId w:val="22"/>
         </w:numPr>
       </w:pPr>
-      <w:bookmarkStart w:id="20" w:name="_Toc35598371"/>
+      <w:bookmarkStart w:id="19" w:name="_Toc35598371"/>
       <w:r>
         <w:t xml:space="preserve">Définition des </w:t>
       </w:r>
@@ -7988,7 +6984,7 @@
       <w:r>
         <w:t>//Ajouter les nouveau besoins ?</w:t>
       </w:r>
-      <w:bookmarkEnd w:id="20"/>
+      <w:bookmarkEnd w:id="19"/>
     </w:p>
     <w:p>
       <w:pPr>
@@ -8239,18 +7235,19 @@
           <w:sz w:val="24"/>
           <w:szCs w:val="24"/>
         </w:rPr>
+        <w:lastRenderedPageBreak/>
         <w:t xml:space="preserve">Établissement de la liste des étudiants exclus. </w:t>
       </w:r>
     </w:p>
     <w:p>
       <w:pPr>
-        <w:pStyle w:val="Titre5"/>
+        <w:pStyle w:val="Titre4"/>
         <w:numPr>
-          <w:ilvl w:val="3"/>
+          <w:ilvl w:val="2"/>
           <w:numId w:val="22"/>
         </w:numPr>
       </w:pPr>
-      <w:bookmarkStart w:id="21" w:name="_Toc35598372"/>
+      <w:bookmarkStart w:id="20" w:name="_Toc35598372"/>
       <w:r>
         <w:t xml:space="preserve">Définition des </w:t>
       </w:r>
@@ -8260,7 +7257,7 @@
       <w:r>
         <w:t xml:space="preserve"> :</w:t>
       </w:r>
-      <w:bookmarkEnd w:id="21"/>
+      <w:bookmarkEnd w:id="20"/>
     </w:p>
     <w:p>
       <w:pPr>
@@ -8447,11 +7444,11 @@
           <w:numId w:val="22"/>
         </w:numPr>
       </w:pPr>
-      <w:bookmarkStart w:id="22" w:name="_Toc35598373"/>
+      <w:bookmarkStart w:id="21" w:name="_Toc35598373"/>
       <w:r>
         <w:t>Spécification des besoins :</w:t>
       </w:r>
-      <w:bookmarkEnd w:id="22"/>
+      <w:bookmarkEnd w:id="21"/>
     </w:p>
     <w:p>
       <w:pPr>
@@ -8461,11 +7458,11 @@
           <w:numId w:val="22"/>
         </w:numPr>
       </w:pPr>
-      <w:bookmarkStart w:id="23" w:name="_Toc35598374"/>
+      <w:bookmarkStart w:id="22" w:name="_Toc35598374"/>
       <w:r>
         <w:t>Introduction :</w:t>
       </w:r>
-      <w:bookmarkEnd w:id="23"/>
+      <w:bookmarkEnd w:id="22"/>
     </w:p>
     <w:p>
       <w:pPr>
@@ -8479,15 +7476,7 @@
           <w:sz w:val="24"/>
           <w:szCs w:val="24"/>
         </w:rPr>
-        <w:t xml:space="preserve">Dans cette partie nous allons modéliser visuellement les besoins définis dans l’expression des besoins a l’aide d’un langage de modélisation (Le langage UML). Ainsi nous </w:t>
-      </w:r>
-      <w:r>
-        <w:rPr>
-          <w:sz w:val="24"/>
-          <w:szCs w:val="24"/>
-        </w:rPr>
-        <w:lastRenderedPageBreak/>
-        <w:t>disposerons de diagrammes de cas d’utilisations qui représenterons nos besoins</w:t>
+        <w:t>Dans cette partie nous allons modéliser visuellement les besoins définis dans l’expression des besoins a l’aide d’un langage de modélisation (Le langage UML). Ainsi nous disposerons de diagrammes de cas d’utilisations qui représenterons nos besoins</w:t>
       </w:r>
       <w:r>
         <w:rPr>
@@ -8512,13 +7501,104 @@
           <w:numId w:val="22"/>
         </w:numPr>
       </w:pPr>
-      <w:bookmarkStart w:id="24" w:name="_Toc35598375"/>
-      <w:r>
-        <w:t>Diagramme de cas d’utilisation globale :</w:t>
-      </w:r>
+      <w:bookmarkStart w:id="23" w:name="_Toc35598375"/>
+      <w:r>
+        <w:t>Diagramme de cas d’utilisation</w:t>
+      </w:r>
+      <w:r>
+        <w:t xml:space="preserve"> </w:t>
+      </w:r>
+      <w:r>
+        <w:t>:</w:t>
+      </w:r>
+      <w:bookmarkEnd w:id="23"/>
+    </w:p>
+    <w:p>
+      <w:pPr>
+        <w:pStyle w:val="Titre4"/>
+        <w:numPr>
+          <w:ilvl w:val="2"/>
+          <w:numId w:val="22"/>
+        </w:numPr>
+      </w:pPr>
+      <w:r>
+        <w:t>Définitions :</w:t>
+      </w:r>
+    </w:p>
+    <w:p>
+      <w:pPr>
+        <w:rPr>
+          <w:sz w:val="24"/>
+          <w:szCs w:val="24"/>
+        </w:rPr>
+      </w:pPr>
+      <w:r>
+        <w:rPr>
+          <w:sz w:val="24"/>
+          <w:szCs w:val="24"/>
+        </w:rPr>
+        <w:t>Un diagramme de cas d’utilisation est un diagramme défini dans le langage UML, il est utilisé pour donner une vision globale du comportement fonctionnel de notre système et ainsi les interactions entre les acteurs du système, les acteurs et les cas d’utilisation et les cas d’utilisation entre eux même.</w:t>
+      </w:r>
+    </w:p>
+    <w:p>
+      <w:pPr>
+        <w:rPr>
+          <w:sz w:val="24"/>
+          <w:szCs w:val="24"/>
+        </w:rPr>
+      </w:pPr>
+      <w:r>
+        <w:rPr>
+          <w:sz w:val="24"/>
+          <w:szCs w:val="24"/>
+        </w:rPr>
+        <w:t>Un acteur est une entité externe au système, une personne humaine, une machine ou un autre système qui appliquera une ou plusieurs de ces fonctionnalités (Cas d’utilisations).</w:t>
+      </w:r>
+    </w:p>
+    <w:p>
+      <w:pPr>
+        <w:rPr>
+          <w:sz w:val="24"/>
+          <w:szCs w:val="24"/>
+        </w:rPr>
+      </w:pPr>
+      <w:r>
+        <w:rPr>
+          <w:sz w:val="24"/>
+          <w:szCs w:val="24"/>
+        </w:rPr>
+        <w:t>Un cas d’utilisation représente une interaction distincte entre l’un des acteurs (Humain ou machine) et le système et est donc une unité significative de travail que devra accomplir le système.</w:t>
+      </w:r>
+    </w:p>
+    <w:p>
+      <w:pPr>
+        <w:rPr>
+          <w:sz w:val="24"/>
+          <w:szCs w:val="24"/>
+        </w:rPr>
+      </w:pPr>
+    </w:p>
+    <w:p>
+      <w:pPr>
+        <w:pStyle w:val="Titre4"/>
+        <w:numPr>
+          <w:ilvl w:val="2"/>
+          <w:numId w:val="22"/>
+        </w:numPr>
+        <w:rPr>
+          <w:noProof/>
+        </w:rPr>
+      </w:pPr>
+      <w:r>
+        <w:rPr>
+          <w:noProof/>
+        </w:rPr>
+        <w:lastRenderedPageBreak/>
+        <w:t>Diagramme de cas d’utilisation globale :</w:t>
+      </w:r>
+      <w:bookmarkStart w:id="24" w:name="_GoBack"/>
       <w:bookmarkEnd w:id="24"/>
     </w:p>
-    <w:p/>
     <w:p>
       <w:pPr>
         <w:keepNext/>
@@ -8531,7 +7611,6 @@
           <w:sz w:val="28"/>
           <w:szCs w:val="28"/>
         </w:rPr>
-        <w:lastRenderedPageBreak/>
         <w:drawing>
           <wp:inline distT="0" distB="0" distL="0" distR="0" wp14:anchorId="7D0A5657" wp14:editId="11DEFDDE">
             <wp:extent cx="5921375" cy="7376160"/>
@@ -8579,11 +7658,6 @@
       <w:pPr>
         <w:pStyle w:val="Lgende"/>
         <w:jc w:val="center"/>
-        <w:rPr>
-          <w:color w:val="2F5496" w:themeColor="accent1" w:themeShade="BF"/>
-          <w:sz w:val="28"/>
-          <w:szCs w:val="28"/>
-        </w:rPr>
       </w:pPr>
       <w:bookmarkStart w:id="25" w:name="_Toc33824558"/>
       <w:bookmarkStart w:id="26" w:name="_Toc34528035"/>
@@ -8607,6 +7681,7 @@
       </w:r>
       <w:bookmarkEnd w:id="26"/>
     </w:p>
+    <w:p/>
     <w:p>
       <w:pPr>
         <w:pStyle w:val="Titre3"/>
@@ -8617,6 +7692,7 @@
       </w:pPr>
       <w:bookmarkStart w:id="27" w:name="_Toc35598376"/>
       <w:r>
+        <w:lastRenderedPageBreak/>
         <w:t>Diagramme de cas d’utilisation structuré en packages :</w:t>
       </w:r>
       <w:bookmarkEnd w:id="27"/>
@@ -8634,7 +7710,6 @@
           <w:sz w:val="24"/>
           <w:szCs w:val="24"/>
         </w:rPr>
-        <w:lastRenderedPageBreak/>
         <w:t>Les diagrammes suivants représentent une version du diagramme de cas d’utilisation présenté plus haut décomposée selon les acteurs du système.</w:t>
       </w:r>
     </w:p>
@@ -10814,25 +9889,7 @@
                 <w:sz w:val="24"/>
                 <w:szCs w:val="24"/>
               </w:rPr>
-              <w:t xml:space="preserve"> exclus qu’il a généré </w:t>
-            </w:r>
-            <w:proofErr w:type="gramStart"/>
-            <w:r>
-              <w:rPr>
-                <w:color w:val="000000" w:themeColor="text1"/>
-                <w:sz w:val="24"/>
-                <w:szCs w:val="24"/>
-              </w:rPr>
-              <w:t>a</w:t>
-            </w:r>
-            <w:proofErr w:type="gramEnd"/>
-            <w:r>
-              <w:rPr>
-                <w:color w:val="000000" w:themeColor="text1"/>
-                <w:sz w:val="24"/>
-                <w:szCs w:val="24"/>
-              </w:rPr>
-              <w:t xml:space="preserve"> l’enseignant</w:t>
+              <w:t xml:space="preserve"> exclus qu’il a généré a l’enseignant</w:t>
             </w:r>
             <w:r>
               <w:rPr>
@@ -13375,6 +12432,7 @@
                 <w:sz w:val="24"/>
                 <w:szCs w:val="24"/>
               </w:rPr>
+              <w:lastRenderedPageBreak/>
               <w:t>Scénarios d’exceptions</w:t>
             </w:r>
           </w:p>
@@ -13478,7 +12536,8 @@
       </w:pPr>
     </w:p>
     <w:sectPr>
-      <w:footerReference w:type="default" r:id="rId18"/>
+      <w:headerReference w:type="default" r:id="rId18"/>
+      <w:footerReference w:type="default" r:id="rId19"/>
       <w:pgSz w:w="12240" w:h="15840"/>
       <w:pgMar w:top="1417" w:right="1417" w:bottom="1417" w:left="1417" w:header="720" w:footer="720" w:gutter="0"/>
       <w:pgBorders w:display="firstPage" w:offsetFrom="page">
@@ -13498,7 +12557,7 @@
 
 <file path=word/comments.xml><?xml version="1.0" encoding="utf-8"?>
 <w:comments xmlns:wpc="http://schemas.microsoft.com/office/word/2010/wordprocessingCanvas" xmlns:cx="http://schemas.microsoft.com/office/drawing/2014/chartex" xmlns:cx1="http://schemas.microsoft.com/office/drawing/2015/9/8/chartex" xmlns:cx2="http://schemas.microsoft.com/office/drawing/2015/10/21/chartex" xmlns:cx3="http://schemas.microsoft.com/office/drawing/2016/5/9/chartex" xmlns:cx4="http://schemas.microsoft.com/office/drawing/2016/5/10/chartex" xmlns:cx5="http://schemas.microsoft.com/office/drawing/2016/5/11/chartex" xmlns:cx6="http://schemas.microsoft.com/office/drawing/2016/5/12/chartex" xmlns:cx7="http://schemas.microsoft.com/office/drawing/2016/5/13/chartex" xmlns:cx8="http://schemas.microsoft.com/office/drawing/2016/5/14/chartex" xmlns:mc="http://schemas.openxmlformats.org/markup-compatibility/2006" xmlns:aink="http://schemas.microsoft.com/office/drawing/2016/ink" xmlns:am3d="http://schemas.microsoft.com/office/drawing/2017/model3d" xmlns:o="urn:schemas-microsoft-com:office:office" xmlns:r="http://schemas.openxmlformats.org/officeDocument/2006/relationships" xmlns:m="http://schemas.openxmlformats.org/officeDocument/2006/math" xmlns:v="urn:schemas-microsoft-com:vml" xmlns:wp14="http://schemas.microsoft.com/office/word/2010/wordprocessingDrawing" xmlns:wp="http://schemas.openxmlformats.org/drawingml/2006/wordprocessingDrawing" xmlns:w10="urn:schemas-microsoft-com:office:word" xmlns:w="http://schemas.openxmlformats.org/wordprocessingml/2006/main" xmlns:w14="http://schemas.microsoft.com/office/word/2010/wordml" xmlns:w15="http://schemas.microsoft.com/office/word/2012/wordml" xmlns:w16cid="http://schemas.microsoft.com/office/word/2016/wordml/cid" xmlns:w16se="http://schemas.microsoft.com/office/word/2015/wordml/symex" xmlns:wpg="http://schemas.microsoft.com/office/word/2010/wordprocessingGroup" xmlns:wpi="http://schemas.microsoft.com/office/word/2010/wordprocessingInk" xmlns:wne="http://schemas.microsoft.com/office/word/2006/wordml" xmlns:wps="http://schemas.microsoft.com/office/word/2010/wordprocessingShape" mc:Ignorable="w14 w15 w16se w16cid wp14">
-  <w:comment w:id="4" w:author="Warkinge- Rengo" w:date="2020-02-26T19:15:00Z" w:initials="WR">
+  <w:comment w:id="3" w:author="Warkinge- Rengo" w:date="2020-02-26T19:15:00Z" w:initials="WR">
     <w:p>
       <w:pPr>
         <w:pStyle w:val="Commentaire"/>
@@ -13509,30 +12568,30 @@
         </w:rPr>
         <w:annotationRef/>
       </w:r>
+    </w:p>
+  </w:comment>
+  <w:comment w:id="9" w:author="Warkinge- Rengo" w:date="2020-02-26T19:46:00Z" w:initials="WR">
+    <w:p>
+      <w:pPr>
+        <w:pStyle w:val="Commentaire"/>
+      </w:pPr>
+      <w:r>
+        <w:rPr>
+          <w:rStyle w:val="Marquedecommentaire"/>
+        </w:rPr>
+        <w:annotationRef/>
+      </w:r>
+      <w:r>
+        <w:t>Rethink about this.</w:t>
+      </w:r>
+    </w:p>
+    <w:p>
+      <w:pPr>
+        <w:pStyle w:val="Commentaire"/>
+      </w:pPr>
     </w:p>
   </w:comment>
   <w:comment w:id="10" w:author="Warkinge- Rengo" w:date="2020-02-26T19:46:00Z" w:initials="WR">
-    <w:p>
-      <w:pPr>
-        <w:pStyle w:val="Commentaire"/>
-      </w:pPr>
-      <w:r>
-        <w:rPr>
-          <w:rStyle w:val="Marquedecommentaire"/>
-        </w:rPr>
-        <w:annotationRef/>
-      </w:r>
-      <w:r>
-        <w:t>Rethink about this.</w:t>
-      </w:r>
-    </w:p>
-    <w:p>
-      <w:pPr>
-        <w:pStyle w:val="Commentaire"/>
-      </w:pPr>
-    </w:p>
-  </w:comment>
-  <w:comment w:id="11" w:author="Warkinge- Rengo" w:date="2020-02-26T19:46:00Z" w:initials="WR">
     <w:p>
       <w:pPr>
         <w:pStyle w:val="Commentaire"/>
@@ -13687,9 +12746,327 @@
 </w:footnotes>
 </file>
 
+<file path=word/header1.xml><?xml version="1.0" encoding="utf-8"?>
+<w:hdr xmlns:wpc="http://schemas.microsoft.com/office/word/2010/wordprocessingCanvas" xmlns:cx="http://schemas.microsoft.com/office/drawing/2014/chartex" xmlns:cx1="http://schemas.microsoft.com/office/drawing/2015/9/8/chartex" xmlns:cx2="http://schemas.microsoft.com/office/drawing/2015/10/21/chartex" xmlns:cx3="http://schemas.microsoft.com/office/drawing/2016/5/9/chartex" xmlns:cx4="http://schemas.microsoft.com/office/drawing/2016/5/10/chartex" xmlns:cx5="http://schemas.microsoft.com/office/drawing/2016/5/11/chartex" xmlns:cx6="http://schemas.microsoft.com/office/drawing/2016/5/12/chartex" xmlns:cx7="http://schemas.microsoft.com/office/drawing/2016/5/13/chartex" xmlns:cx8="http://schemas.microsoft.com/office/drawing/2016/5/14/chartex" xmlns:mc="http://schemas.openxmlformats.org/markup-compatibility/2006" xmlns:aink="http://schemas.microsoft.com/office/drawing/2016/ink" xmlns:am3d="http://schemas.microsoft.com/office/drawing/2017/model3d" xmlns:o="urn:schemas-microsoft-com:office:office" xmlns:r="http://schemas.openxmlformats.org/officeDocument/2006/relationships" xmlns:m="http://schemas.openxmlformats.org/officeDocument/2006/math" xmlns:v="urn:schemas-microsoft-com:vml" xmlns:wp14="http://schemas.microsoft.com/office/word/2010/wordprocessingDrawing" xmlns:wp="http://schemas.openxmlformats.org/drawingml/2006/wordprocessingDrawing" xmlns:w10="urn:schemas-microsoft-com:office:word" xmlns:w="http://schemas.openxmlformats.org/wordprocessingml/2006/main" xmlns:w14="http://schemas.microsoft.com/office/word/2010/wordml" xmlns:w15="http://schemas.microsoft.com/office/word/2012/wordml" xmlns:w16cid="http://schemas.microsoft.com/office/word/2016/wordml/cid" xmlns:w16se="http://schemas.microsoft.com/office/word/2015/wordml/symex" xmlns:wpg="http://schemas.microsoft.com/office/word/2010/wordprocessingGroup" xmlns:wpi="http://schemas.microsoft.com/office/word/2010/wordprocessingInk" xmlns:wne="http://schemas.microsoft.com/office/word/2006/wordml" xmlns:wps="http://schemas.microsoft.com/office/word/2010/wordprocessingShape" mc:Ignorable="w14 w15 w16se w16cid wp14">
+  <w:p>
+    <w:pPr>
+      <w:pStyle w:val="En-tte"/>
+      <w:ind w:firstLine="0"/>
+      <w:rPr>
+        <w:b/>
+        <w:bCs/>
+        <w:color w:val="404040" w:themeColor="text1" w:themeTint="BF"/>
+        <w:sz w:val="30"/>
+        <w:szCs w:val="30"/>
+      </w:rPr>
+    </w:pPr>
+    <w:r>
+      <w:rPr>
+        <w:b/>
+        <w:bCs/>
+        <w:noProof/>
+        <w:color w:val="404040" w:themeColor="text1" w:themeTint="BF"/>
+        <w:sz w:val="30"/>
+        <w:szCs w:val="30"/>
+      </w:rPr>
+      <w:pict w14:anchorId="3F22FBCA">
+        <v:shapetype id="_x0000_t32" coordsize="21600,21600" o:spt="32" o:oned="t" path="m,l21600,21600e" filled="f">
+          <v:path arrowok="t" fillok="f" o:connecttype="none"/>
+          <o:lock v:ext="edit" shapetype="t"/>
+        </v:shapetype>
+        <v:shape id="_x0000_s2061" type="#_x0000_t32" style="position:absolute;margin-left:-23.7pt;margin-top:26.6pt;width:519.45pt;height:1.7pt;z-index:251658240" o:connectortype="straight" strokecolor="#2f5496 [2404]"/>
+      </w:pict>
+    </w:r>
+    <w:r>
+      <w:rPr>
+        <w:b/>
+        <w:bCs/>
+        <w:color w:val="404040" w:themeColor="text1" w:themeTint="BF"/>
+        <w:sz w:val="30"/>
+        <w:szCs w:val="30"/>
+      </w:rPr>
+      <w:fldChar w:fldCharType="begin"/>
+    </w:r>
+    <w:r>
+      <w:rPr>
+        <w:b/>
+        <w:bCs/>
+        <w:color w:val="404040" w:themeColor="text1" w:themeTint="BF"/>
+        <w:sz w:val="30"/>
+        <w:szCs w:val="30"/>
+      </w:rPr>
+      <w:instrText xml:space="preserve"> STYLEREF  "Titre 1"  \* MERGEFORMAT </w:instrText>
+    </w:r>
+    <w:r>
+      <w:rPr>
+        <w:b/>
+        <w:bCs/>
+        <w:color w:val="404040" w:themeColor="text1" w:themeTint="BF"/>
+        <w:sz w:val="30"/>
+        <w:szCs w:val="30"/>
+      </w:rPr>
+      <w:fldChar w:fldCharType="separate"/>
+    </w:r>
+    <w:r>
+      <w:rPr>
+        <w:b/>
+        <w:bCs/>
+        <w:noProof/>
+        <w:color w:val="404040" w:themeColor="text1" w:themeTint="BF"/>
+        <w:sz w:val="30"/>
+        <w:szCs w:val="30"/>
+      </w:rPr>
+      <w:t>Chapitre 1 : Etude préliminaire et spécification des besoins</w:t>
+    </w:r>
+    <w:r>
+      <w:rPr>
+        <w:b/>
+        <w:bCs/>
+        <w:color w:val="404040" w:themeColor="text1" w:themeTint="BF"/>
+        <w:sz w:val="30"/>
+        <w:szCs w:val="30"/>
+      </w:rPr>
+      <w:fldChar w:fldCharType="end"/>
+    </w:r>
+  </w:p>
+  <w:p>
+    <w:pPr>
+      <w:pStyle w:val="En-tte"/>
+      <w:ind w:firstLine="0"/>
+      <w:rPr>
+        <w:b/>
+        <w:bCs/>
+        <w:color w:val="404040" w:themeColor="text1" w:themeTint="BF"/>
+        <w:sz w:val="30"/>
+        <w:szCs w:val="30"/>
+      </w:rPr>
+    </w:pPr>
+    <w:r>
+      <w:rPr>
+        <w:b/>
+        <w:bCs/>
+        <w:color w:val="404040" w:themeColor="text1" w:themeTint="BF"/>
+        <w:sz w:val="30"/>
+        <w:szCs w:val="30"/>
+      </w:rPr>
+      <w:tab/>
+    </w:r>
+    <w:r>
+      <w:rPr>
+        <w:b/>
+        <w:bCs/>
+        <w:color w:val="404040" w:themeColor="text1" w:themeTint="BF"/>
+        <w:sz w:val="30"/>
+        <w:szCs w:val="30"/>
+      </w:rPr>
+      <w:tab/>
+    </w:r>
+  </w:p>
+</w:hdr>
+</file>
+
 <file path=word/numbering.xml><?xml version="1.0" encoding="utf-8"?>
 <w:numbering xmlns:wpc="http://schemas.microsoft.com/office/word/2010/wordprocessingCanvas" xmlns:cx="http://schemas.microsoft.com/office/drawing/2014/chartex" xmlns:cx1="http://schemas.microsoft.com/office/drawing/2015/9/8/chartex" xmlns:cx2="http://schemas.microsoft.com/office/drawing/2015/10/21/chartex" xmlns:cx3="http://schemas.microsoft.com/office/drawing/2016/5/9/chartex" xmlns:cx4="http://schemas.microsoft.com/office/drawing/2016/5/10/chartex" xmlns:cx5="http://schemas.microsoft.com/office/drawing/2016/5/11/chartex" xmlns:cx6="http://schemas.microsoft.com/office/drawing/2016/5/12/chartex" xmlns:cx7="http://schemas.microsoft.com/office/drawing/2016/5/13/chartex" xmlns:cx8="http://schemas.microsoft.com/office/drawing/2016/5/14/chartex" xmlns:mc="http://schemas.openxmlformats.org/markup-compatibility/2006" xmlns:aink="http://schemas.microsoft.com/office/drawing/2016/ink" xmlns:am3d="http://schemas.microsoft.com/office/drawing/2017/model3d" xmlns:o="urn:schemas-microsoft-com:office:office" xmlns:r="http://schemas.openxmlformats.org/officeDocument/2006/relationships" xmlns:m="http://schemas.openxmlformats.org/officeDocument/2006/math" xmlns:v="urn:schemas-microsoft-com:vml" xmlns:wp14="http://schemas.microsoft.com/office/word/2010/wordprocessingDrawing" xmlns:wp="http://schemas.openxmlformats.org/drawingml/2006/wordprocessingDrawing" xmlns:w10="urn:schemas-microsoft-com:office:word" xmlns:w="http://schemas.openxmlformats.org/wordprocessingml/2006/main" xmlns:w14="http://schemas.microsoft.com/office/word/2010/wordml" xmlns:w15="http://schemas.microsoft.com/office/word/2012/wordml" xmlns:w16cid="http://schemas.microsoft.com/office/word/2016/wordml/cid" xmlns:w16se="http://schemas.microsoft.com/office/word/2015/wordml/symex" xmlns:wpg="http://schemas.microsoft.com/office/word/2010/wordprocessingGroup" xmlns:wpi="http://schemas.microsoft.com/office/word/2010/wordprocessingInk" xmlns:wne="http://schemas.microsoft.com/office/word/2006/wordml" xmlns:wps="http://schemas.microsoft.com/office/word/2010/wordprocessingShape" mc:Ignorable="w14 w15 w16se w16cid wp14">
   <w:abstractNum w:abstractNumId="0" w15:restartNumberingAfterBreak="0">
+    <w:nsid w:val="00125726"/>
+    <w:multiLevelType w:val="multilevel"/>
+    <w:tmpl w:val="0409001F"/>
+    <w:lvl w:ilvl="0">
+      <w:start w:val="1"/>
+      <w:numFmt w:val="decimal"/>
+      <w:lvlText w:val="%1."/>
+      <w:lvlJc w:val="left"/>
+      <w:pPr>
+        <w:ind w:left="360" w:hanging="360"/>
+      </w:pPr>
+    </w:lvl>
+    <w:lvl w:ilvl="1">
+      <w:start w:val="1"/>
+      <w:numFmt w:val="decimal"/>
+      <w:lvlText w:val="%1.%2."/>
+      <w:lvlJc w:val="left"/>
+      <w:pPr>
+        <w:ind w:left="792" w:hanging="432"/>
+      </w:pPr>
+    </w:lvl>
+    <w:lvl w:ilvl="2">
+      <w:start w:val="1"/>
+      <w:numFmt w:val="decimal"/>
+      <w:lvlText w:val="%1.%2.%3."/>
+      <w:lvlJc w:val="left"/>
+      <w:pPr>
+        <w:ind w:left="1224" w:hanging="504"/>
+      </w:pPr>
+    </w:lvl>
+    <w:lvl w:ilvl="3">
+      <w:start w:val="1"/>
+      <w:numFmt w:val="decimal"/>
+      <w:lvlText w:val="%1.%2.%3.%4."/>
+      <w:lvlJc w:val="left"/>
+      <w:pPr>
+        <w:ind w:left="1728" w:hanging="648"/>
+      </w:pPr>
+    </w:lvl>
+    <w:lvl w:ilvl="4">
+      <w:start w:val="1"/>
+      <w:numFmt w:val="decimal"/>
+      <w:lvlText w:val="%1.%2.%3.%4.%5."/>
+      <w:lvlJc w:val="left"/>
+      <w:pPr>
+        <w:ind w:left="2232" w:hanging="792"/>
+      </w:pPr>
+    </w:lvl>
+    <w:lvl w:ilvl="5">
+      <w:start w:val="1"/>
+      <w:numFmt w:val="decimal"/>
+      <w:lvlText w:val="%1.%2.%3.%4.%5.%6."/>
+      <w:lvlJc w:val="left"/>
+      <w:pPr>
+        <w:ind w:left="2736" w:hanging="936"/>
+      </w:pPr>
+    </w:lvl>
+    <w:lvl w:ilvl="6">
+      <w:start w:val="1"/>
+      <w:numFmt w:val="decimal"/>
+      <w:lvlText w:val="%1.%2.%3.%4.%5.%6.%7."/>
+      <w:lvlJc w:val="left"/>
+      <w:pPr>
+        <w:ind w:left="3240" w:hanging="1080"/>
+      </w:pPr>
+    </w:lvl>
+    <w:lvl w:ilvl="7">
+      <w:start w:val="1"/>
+      <w:numFmt w:val="decimal"/>
+      <w:lvlText w:val="%1.%2.%3.%4.%5.%6.%7.%8."/>
+      <w:lvlJc w:val="left"/>
+      <w:pPr>
+        <w:ind w:left="3744" w:hanging="1224"/>
+      </w:pPr>
+    </w:lvl>
+    <w:lvl w:ilvl="8">
+      <w:start w:val="1"/>
+      <w:numFmt w:val="decimal"/>
+      <w:lvlText w:val="%1.%2.%3.%4.%5.%6.%7.%8.%9."/>
+      <w:lvlJc w:val="left"/>
+      <w:pPr>
+        <w:ind w:left="4320" w:hanging="1440"/>
+      </w:pPr>
+    </w:lvl>
+  </w:abstractNum>
+  <w:abstractNum w:abstractNumId="1" w15:restartNumberingAfterBreak="0">
+    <w:nsid w:val="00277B76"/>
+    <w:multiLevelType w:val="hybridMultilevel"/>
+    <w:tmpl w:val="7B60980A"/>
+    <w:lvl w:ilvl="0" w:tplc="040C0001">
+      <w:start w:val="1"/>
+      <w:numFmt w:val="bullet"/>
+      <w:lvlText w:val=""/>
+      <w:lvlJc w:val="left"/>
+      <w:pPr>
+        <w:ind w:left="1426" w:hanging="360"/>
+      </w:pPr>
+      <w:rPr>
+        <w:rFonts w:ascii="Symbol" w:hAnsi="Symbol" w:hint="default"/>
+      </w:rPr>
+    </w:lvl>
+    <w:lvl w:ilvl="1" w:tplc="040C0003" w:tentative="1">
+      <w:start w:val="1"/>
+      <w:numFmt w:val="bullet"/>
+      <w:lvlText w:val="o"/>
+      <w:lvlJc w:val="left"/>
+      <w:pPr>
+        <w:ind w:left="2146" w:hanging="360"/>
+      </w:pPr>
+      <w:rPr>
+        <w:rFonts w:ascii="Courier New" w:hAnsi="Courier New" w:cs="Courier New" w:hint="default"/>
+      </w:rPr>
+    </w:lvl>
+    <w:lvl w:ilvl="2" w:tplc="040C0005" w:tentative="1">
+      <w:start w:val="1"/>
+      <w:numFmt w:val="bullet"/>
+      <w:lvlText w:val=""/>
+      <w:lvlJc w:val="left"/>
+      <w:pPr>
+        <w:ind w:left="2866" w:hanging="360"/>
+      </w:pPr>
+      <w:rPr>
+        <w:rFonts w:ascii="Wingdings" w:hAnsi="Wingdings" w:hint="default"/>
+      </w:rPr>
+    </w:lvl>
+    <w:lvl w:ilvl="3" w:tplc="040C0001" w:tentative="1">
+      <w:start w:val="1"/>
+      <w:numFmt w:val="bullet"/>
+      <w:lvlText w:val=""/>
+      <w:lvlJc w:val="left"/>
+      <w:pPr>
+        <w:ind w:left="3586" w:hanging="360"/>
+      </w:pPr>
+      <w:rPr>
+        <w:rFonts w:ascii="Symbol" w:hAnsi="Symbol" w:hint="default"/>
+      </w:rPr>
+    </w:lvl>
+    <w:lvl w:ilvl="4" w:tplc="040C0003" w:tentative="1">
+      <w:start w:val="1"/>
+      <w:numFmt w:val="bullet"/>
+      <w:lvlText w:val="o"/>
+      <w:lvlJc w:val="left"/>
+      <w:pPr>
+        <w:ind w:left="4306" w:hanging="360"/>
+      </w:pPr>
+      <w:rPr>
+        <w:rFonts w:ascii="Courier New" w:hAnsi="Courier New" w:cs="Courier New" w:hint="default"/>
+      </w:rPr>
+    </w:lvl>
+    <w:lvl w:ilvl="5" w:tplc="040C0005" w:tentative="1">
+      <w:start w:val="1"/>
+      <w:numFmt w:val="bullet"/>
+      <w:lvlText w:val=""/>
+      <w:lvlJc w:val="left"/>
+      <w:pPr>
+        <w:ind w:left="5026" w:hanging="360"/>
+      </w:pPr>
+      <w:rPr>
+        <w:rFonts w:ascii="Wingdings" w:hAnsi="Wingdings" w:hint="default"/>
+      </w:rPr>
+    </w:lvl>
+    <w:lvl w:ilvl="6" w:tplc="040C0001" w:tentative="1">
+      <w:start w:val="1"/>
+      <w:numFmt w:val="bullet"/>
+      <w:lvlText w:val=""/>
+      <w:lvlJc w:val="left"/>
+      <w:pPr>
+        <w:ind w:left="5746" w:hanging="360"/>
+      </w:pPr>
+      <w:rPr>
+        <w:rFonts w:ascii="Symbol" w:hAnsi="Symbol" w:hint="default"/>
+      </w:rPr>
+    </w:lvl>
+    <w:lvl w:ilvl="7" w:tplc="040C0003" w:tentative="1">
+      <w:start w:val="1"/>
+      <w:numFmt w:val="bullet"/>
+      <w:lvlText w:val="o"/>
+      <w:lvlJc w:val="left"/>
+      <w:pPr>
+        <w:ind w:left="6466" w:hanging="360"/>
+      </w:pPr>
+      <w:rPr>
+        <w:rFonts w:ascii="Courier New" w:hAnsi="Courier New" w:cs="Courier New" w:hint="default"/>
+      </w:rPr>
+    </w:lvl>
+    <w:lvl w:ilvl="8" w:tplc="040C0005" w:tentative="1">
+      <w:start w:val="1"/>
+      <w:numFmt w:val="bullet"/>
+      <w:lvlText w:val=""/>
+      <w:lvlJc w:val="left"/>
+      <w:pPr>
+        <w:ind w:left="7186" w:hanging="360"/>
+      </w:pPr>
+      <w:rPr>
+        <w:rFonts w:ascii="Wingdings" w:hAnsi="Wingdings" w:hint="default"/>
+      </w:rPr>
+    </w:lvl>
+  </w:abstractNum>
+  <w:abstractNum w:abstractNumId="2" w15:restartNumberingAfterBreak="0">
     <w:nsid w:val="00AF79AB"/>
     <w:multiLevelType w:val="hybridMultilevel"/>
     <w:tmpl w:val="DB40E166"/>
@@ -13802,7 +13179,7 @@
       </w:rPr>
     </w:lvl>
   </w:abstractNum>
-  <w:abstractNum w:abstractNumId="1" w15:restartNumberingAfterBreak="0">
+  <w:abstractNum w:abstractNumId="3" w15:restartNumberingAfterBreak="0">
     <w:nsid w:val="059378F6"/>
     <w:multiLevelType w:val="hybridMultilevel"/>
     <w:tmpl w:val="78826EB4"/>
@@ -13915,7 +13292,93 @@
       </w:rPr>
     </w:lvl>
   </w:abstractNum>
-  <w:abstractNum w:abstractNumId="2" w15:restartNumberingAfterBreak="0">
+  <w:abstractNum w:abstractNumId="4" w15:restartNumberingAfterBreak="0">
+    <w:nsid w:val="094552CA"/>
+    <w:multiLevelType w:val="multilevel"/>
+    <w:tmpl w:val="0409001F"/>
+    <w:lvl w:ilvl="0">
+      <w:start w:val="1"/>
+      <w:numFmt w:val="decimal"/>
+      <w:lvlText w:val="%1."/>
+      <w:lvlJc w:val="left"/>
+      <w:pPr>
+        <w:ind w:left="360" w:hanging="360"/>
+      </w:pPr>
+    </w:lvl>
+    <w:lvl w:ilvl="1">
+      <w:start w:val="1"/>
+      <w:numFmt w:val="decimal"/>
+      <w:lvlText w:val="%1.%2."/>
+      <w:lvlJc w:val="left"/>
+      <w:pPr>
+        <w:ind w:left="792" w:hanging="432"/>
+      </w:pPr>
+    </w:lvl>
+    <w:lvl w:ilvl="2">
+      <w:start w:val="1"/>
+      <w:numFmt w:val="decimal"/>
+      <w:lvlText w:val="%1.%2.%3."/>
+      <w:lvlJc w:val="left"/>
+      <w:pPr>
+        <w:ind w:left="1224" w:hanging="504"/>
+      </w:pPr>
+    </w:lvl>
+    <w:lvl w:ilvl="3">
+      <w:start w:val="1"/>
+      <w:numFmt w:val="decimal"/>
+      <w:lvlText w:val="%1.%2.%3.%4."/>
+      <w:lvlJc w:val="left"/>
+      <w:pPr>
+        <w:ind w:left="1728" w:hanging="648"/>
+      </w:pPr>
+    </w:lvl>
+    <w:lvl w:ilvl="4">
+      <w:start w:val="1"/>
+      <w:numFmt w:val="decimal"/>
+      <w:lvlText w:val="%1.%2.%3.%4.%5."/>
+      <w:lvlJc w:val="left"/>
+      <w:pPr>
+        <w:ind w:left="2232" w:hanging="792"/>
+      </w:pPr>
+    </w:lvl>
+    <w:lvl w:ilvl="5">
+      <w:start w:val="1"/>
+      <w:numFmt w:val="decimal"/>
+      <w:lvlText w:val="%1.%2.%3.%4.%5.%6."/>
+      <w:lvlJc w:val="left"/>
+      <w:pPr>
+        <w:ind w:left="2736" w:hanging="936"/>
+      </w:pPr>
+    </w:lvl>
+    <w:lvl w:ilvl="6">
+      <w:start w:val="1"/>
+      <w:numFmt w:val="decimal"/>
+      <w:lvlText w:val="%1.%2.%3.%4.%5.%6.%7."/>
+      <w:lvlJc w:val="left"/>
+      <w:pPr>
+        <w:ind w:left="3240" w:hanging="1080"/>
+      </w:pPr>
+    </w:lvl>
+    <w:lvl w:ilvl="7">
+      <w:start w:val="1"/>
+      <w:numFmt w:val="decimal"/>
+      <w:lvlText w:val="%1.%2.%3.%4.%5.%6.%7.%8."/>
+      <w:lvlJc w:val="left"/>
+      <w:pPr>
+        <w:ind w:left="3744" w:hanging="1224"/>
+      </w:pPr>
+    </w:lvl>
+    <w:lvl w:ilvl="8">
+      <w:start w:val="1"/>
+      <w:numFmt w:val="decimal"/>
+      <w:lvlText w:val="%1.%2.%3.%4.%5.%6.%7.%8.%9."/>
+      <w:lvlJc w:val="left"/>
+      <w:pPr>
+        <w:ind w:left="4320" w:hanging="1440"/>
+      </w:pPr>
+    </w:lvl>
+  </w:abstractNum>
+  <w:abstractNum w:abstractNumId="5" w15:restartNumberingAfterBreak="0">
     <w:nsid w:val="0EF166F7"/>
     <w:multiLevelType w:val="hybridMultilevel"/>
     <w:tmpl w:val="CD98DD7C"/>
@@ -14004,7 +13467,7 @@
       </w:pPr>
     </w:lvl>
   </w:abstractNum>
-  <w:abstractNum w:abstractNumId="3" w15:restartNumberingAfterBreak="0">
+  <w:abstractNum w:abstractNumId="6" w15:restartNumberingAfterBreak="0">
     <w:nsid w:val="10890C61"/>
     <w:multiLevelType w:val="hybridMultilevel"/>
     <w:tmpl w:val="99F854A2"/>
@@ -14117,7 +13580,93 @@
       </w:rPr>
     </w:lvl>
   </w:abstractNum>
-  <w:abstractNum w:abstractNumId="4" w15:restartNumberingAfterBreak="0">
+  <w:abstractNum w:abstractNumId="7" w15:restartNumberingAfterBreak="0">
+    <w:nsid w:val="22AF3F9F"/>
+    <w:multiLevelType w:val="multilevel"/>
+    <w:tmpl w:val="0409001F"/>
+    <w:lvl w:ilvl="0">
+      <w:start w:val="1"/>
+      <w:numFmt w:val="decimal"/>
+      <w:lvlText w:val="%1."/>
+      <w:lvlJc w:val="left"/>
+      <w:pPr>
+        <w:ind w:left="360" w:hanging="360"/>
+      </w:pPr>
+    </w:lvl>
+    <w:lvl w:ilvl="1">
+      <w:start w:val="1"/>
+      <w:numFmt w:val="decimal"/>
+      <w:lvlText w:val="%1.%2."/>
+      <w:lvlJc w:val="left"/>
+      <w:pPr>
+        <w:ind w:left="792" w:hanging="432"/>
+      </w:pPr>
+    </w:lvl>
+    <w:lvl w:ilvl="2">
+      <w:start w:val="1"/>
+      <w:numFmt w:val="decimal"/>
+      <w:lvlText w:val="%1.%2.%3."/>
+      <w:lvlJc w:val="left"/>
+      <w:pPr>
+        <w:ind w:left="1224" w:hanging="504"/>
+      </w:pPr>
+    </w:lvl>
+    <w:lvl w:ilvl="3">
+      <w:start w:val="1"/>
+      <w:numFmt w:val="decimal"/>
+      <w:lvlText w:val="%1.%2.%3.%4."/>
+      <w:lvlJc w:val="left"/>
+      <w:pPr>
+        <w:ind w:left="1728" w:hanging="648"/>
+      </w:pPr>
+    </w:lvl>
+    <w:lvl w:ilvl="4">
+      <w:start w:val="1"/>
+      <w:numFmt w:val="decimal"/>
+      <w:lvlText w:val="%1.%2.%3.%4.%5."/>
+      <w:lvlJc w:val="left"/>
+      <w:pPr>
+        <w:ind w:left="2232" w:hanging="792"/>
+      </w:pPr>
+    </w:lvl>
+    <w:lvl w:ilvl="5">
+      <w:start w:val="1"/>
+      <w:numFmt w:val="decimal"/>
+      <w:lvlText w:val="%1.%2.%3.%4.%5.%6."/>
+      <w:lvlJc w:val="left"/>
+      <w:pPr>
+        <w:ind w:left="2736" w:hanging="936"/>
+      </w:pPr>
+    </w:lvl>
+    <w:lvl w:ilvl="6">
+      <w:start w:val="1"/>
+      <w:numFmt w:val="decimal"/>
+      <w:lvlText w:val="%1.%2.%3.%4.%5.%6.%7."/>
+      <w:lvlJc w:val="left"/>
+      <w:pPr>
+        <w:ind w:left="3240" w:hanging="1080"/>
+      </w:pPr>
+    </w:lvl>
+    <w:lvl w:ilvl="7">
+      <w:start w:val="1"/>
+      <w:numFmt w:val="decimal"/>
+      <w:lvlText w:val="%1.%2.%3.%4.%5.%6.%7.%8."/>
+      <w:lvlJc w:val="left"/>
+      <w:pPr>
+        <w:ind w:left="3744" w:hanging="1224"/>
+      </w:pPr>
+    </w:lvl>
+    <w:lvl w:ilvl="8">
+      <w:start w:val="1"/>
+      <w:numFmt w:val="decimal"/>
+      <w:lvlText w:val="%1.%2.%3.%4.%5.%6.%7.%8.%9."/>
+      <w:lvlJc w:val="left"/>
+      <w:pPr>
+        <w:ind w:left="4320" w:hanging="1440"/>
+      </w:pPr>
+    </w:lvl>
+  </w:abstractNum>
+  <w:abstractNum w:abstractNumId="8" w15:restartNumberingAfterBreak="0">
     <w:nsid w:val="266413E2"/>
     <w:multiLevelType w:val="hybridMultilevel"/>
     <w:tmpl w:val="1CFA0996"/>
@@ -14206,7 +13755,7 @@
       </w:pPr>
     </w:lvl>
   </w:abstractNum>
-  <w:abstractNum w:abstractNumId="5" w15:restartNumberingAfterBreak="0">
+  <w:abstractNum w:abstractNumId="9" w15:restartNumberingAfterBreak="0">
     <w:nsid w:val="2BDA1683"/>
     <w:multiLevelType w:val="hybridMultilevel"/>
     <w:tmpl w:val="B7AE19F2"/>
@@ -14295,7 +13844,7 @@
       </w:pPr>
     </w:lvl>
   </w:abstractNum>
-  <w:abstractNum w:abstractNumId="6" w15:restartNumberingAfterBreak="0">
+  <w:abstractNum w:abstractNumId="10" w15:restartNumberingAfterBreak="0">
     <w:nsid w:val="314C5B97"/>
     <w:multiLevelType w:val="hybridMultilevel"/>
     <w:tmpl w:val="D370E7B8"/>
@@ -14408,7 +13957,7 @@
       </w:rPr>
     </w:lvl>
   </w:abstractNum>
-  <w:abstractNum w:abstractNumId="7" w15:restartNumberingAfterBreak="0">
+  <w:abstractNum w:abstractNumId="11" w15:restartNumberingAfterBreak="0">
     <w:nsid w:val="3F6841BD"/>
     <w:multiLevelType w:val="hybridMultilevel"/>
     <w:tmpl w:val="CFF21BB8"/>
@@ -14494,7 +14043,7 @@
       </w:pPr>
     </w:lvl>
   </w:abstractNum>
-  <w:abstractNum w:abstractNumId="8" w15:restartNumberingAfterBreak="0">
+  <w:abstractNum w:abstractNumId="12" w15:restartNumberingAfterBreak="0">
     <w:nsid w:val="40890E1F"/>
     <w:multiLevelType w:val="hybridMultilevel"/>
     <w:tmpl w:val="DFB85670"/>
@@ -14583,7 +14132,120 @@
       </w:pPr>
     </w:lvl>
   </w:abstractNum>
-  <w:abstractNum w:abstractNumId="9" w15:restartNumberingAfterBreak="0">
+  <w:abstractNum w:abstractNumId="13" w15:restartNumberingAfterBreak="0">
+    <w:nsid w:val="46933D84"/>
+    <w:multiLevelType w:val="hybridMultilevel"/>
+    <w:tmpl w:val="63D6A47E"/>
+    <w:lvl w:ilvl="0" w:tplc="040C0001">
+      <w:start w:val="1"/>
+      <w:numFmt w:val="bullet"/>
+      <w:lvlText w:val=""/>
+      <w:lvlJc w:val="left"/>
+      <w:pPr>
+        <w:ind w:left="1426" w:hanging="360"/>
+      </w:pPr>
+      <w:rPr>
+        <w:rFonts w:ascii="Symbol" w:hAnsi="Symbol" w:hint="default"/>
+      </w:rPr>
+    </w:lvl>
+    <w:lvl w:ilvl="1" w:tplc="040C0003" w:tentative="1">
+      <w:start w:val="1"/>
+      <w:numFmt w:val="bullet"/>
+      <w:lvlText w:val="o"/>
+      <w:lvlJc w:val="left"/>
+      <w:pPr>
+        <w:ind w:left="2146" w:hanging="360"/>
+      </w:pPr>
+      <w:rPr>
+        <w:rFonts w:ascii="Courier New" w:hAnsi="Courier New" w:cs="Courier New" w:hint="default"/>
+      </w:rPr>
+    </w:lvl>
+    <w:lvl w:ilvl="2" w:tplc="040C0005" w:tentative="1">
+      <w:start w:val="1"/>
+      <w:numFmt w:val="bullet"/>
+      <w:lvlText w:val=""/>
+      <w:lvlJc w:val="left"/>
+      <w:pPr>
+        <w:ind w:left="2866" w:hanging="360"/>
+      </w:pPr>
+      <w:rPr>
+        <w:rFonts w:ascii="Wingdings" w:hAnsi="Wingdings" w:hint="default"/>
+      </w:rPr>
+    </w:lvl>
+    <w:lvl w:ilvl="3" w:tplc="040C0001" w:tentative="1">
+      <w:start w:val="1"/>
+      <w:numFmt w:val="bullet"/>
+      <w:lvlText w:val=""/>
+      <w:lvlJc w:val="left"/>
+      <w:pPr>
+        <w:ind w:left="3586" w:hanging="360"/>
+      </w:pPr>
+      <w:rPr>
+        <w:rFonts w:ascii="Symbol" w:hAnsi="Symbol" w:hint="default"/>
+      </w:rPr>
+    </w:lvl>
+    <w:lvl w:ilvl="4" w:tplc="040C0003" w:tentative="1">
+      <w:start w:val="1"/>
+      <w:numFmt w:val="bullet"/>
+      <w:lvlText w:val="o"/>
+      <w:lvlJc w:val="left"/>
+      <w:pPr>
+        <w:ind w:left="4306" w:hanging="360"/>
+      </w:pPr>
+      <w:rPr>
+        <w:rFonts w:ascii="Courier New" w:hAnsi="Courier New" w:cs="Courier New" w:hint="default"/>
+      </w:rPr>
+    </w:lvl>
+    <w:lvl w:ilvl="5" w:tplc="040C0005" w:tentative="1">
+      <w:start w:val="1"/>
+      <w:numFmt w:val="bullet"/>
+      <w:lvlText w:val=""/>
+      <w:lvlJc w:val="left"/>
+      <w:pPr>
+        <w:ind w:left="5026" w:hanging="360"/>
+      </w:pPr>
+      <w:rPr>
+        <w:rFonts w:ascii="Wingdings" w:hAnsi="Wingdings" w:hint="default"/>
+      </w:rPr>
+    </w:lvl>
+    <w:lvl w:ilvl="6" w:tplc="040C0001" w:tentative="1">
+      <w:start w:val="1"/>
+      <w:numFmt w:val="bullet"/>
+      <w:lvlText w:val=""/>
+      <w:lvlJc w:val="left"/>
+      <w:pPr>
+        <w:ind w:left="5746" w:hanging="360"/>
+      </w:pPr>
+      <w:rPr>
+        <w:rFonts w:ascii="Symbol" w:hAnsi="Symbol" w:hint="default"/>
+      </w:rPr>
+    </w:lvl>
+    <w:lvl w:ilvl="7" w:tplc="040C0003" w:tentative="1">
+      <w:start w:val="1"/>
+      <w:numFmt w:val="bullet"/>
+      <w:lvlText w:val="o"/>
+      <w:lvlJc w:val="left"/>
+      <w:pPr>
+        <w:ind w:left="6466" w:hanging="360"/>
+      </w:pPr>
+      <w:rPr>
+        <w:rFonts w:ascii="Courier New" w:hAnsi="Courier New" w:cs="Courier New" w:hint="default"/>
+      </w:rPr>
+    </w:lvl>
+    <w:lvl w:ilvl="8" w:tplc="040C0005" w:tentative="1">
+      <w:start w:val="1"/>
+      <w:numFmt w:val="bullet"/>
+      <w:lvlText w:val=""/>
+      <w:lvlJc w:val="left"/>
+      <w:pPr>
+        <w:ind w:left="7186" w:hanging="360"/>
+      </w:pPr>
+      <w:rPr>
+        <w:rFonts w:ascii="Wingdings" w:hAnsi="Wingdings" w:hint="default"/>
+      </w:rPr>
+    </w:lvl>
+  </w:abstractNum>
+  <w:abstractNum w:abstractNumId="14" w15:restartNumberingAfterBreak="0">
     <w:nsid w:val="48984273"/>
     <w:multiLevelType w:val="hybridMultilevel"/>
     <w:tmpl w:val="F140B9DC"/>
@@ -14672,7 +14334,7 @@
       </w:pPr>
     </w:lvl>
   </w:abstractNum>
-  <w:abstractNum w:abstractNumId="10" w15:restartNumberingAfterBreak="0">
+  <w:abstractNum w:abstractNumId="15" w15:restartNumberingAfterBreak="0">
     <w:nsid w:val="4BA07D66"/>
     <w:multiLevelType w:val="hybridMultilevel"/>
     <w:tmpl w:val="1FF6A70E"/>
@@ -14785,7 +14447,7 @@
       </w:rPr>
     </w:lvl>
   </w:abstractNum>
-  <w:abstractNum w:abstractNumId="11" w15:restartNumberingAfterBreak="0">
+  <w:abstractNum w:abstractNumId="16" w15:restartNumberingAfterBreak="0">
     <w:nsid w:val="512A0661"/>
     <w:multiLevelType w:val="hybridMultilevel"/>
     <w:tmpl w:val="C2746AB2"/>
@@ -14898,7 +14560,7 @@
       </w:rPr>
     </w:lvl>
   </w:abstractNum>
-  <w:abstractNum w:abstractNumId="12" w15:restartNumberingAfterBreak="0">
+  <w:abstractNum w:abstractNumId="17" w15:restartNumberingAfterBreak="0">
     <w:nsid w:val="540F14B8"/>
     <w:multiLevelType w:val="hybridMultilevel"/>
     <w:tmpl w:val="2108B804"/>
@@ -14984,7 +14646,7 @@
       </w:pPr>
     </w:lvl>
   </w:abstractNum>
-  <w:abstractNum w:abstractNumId="13" w15:restartNumberingAfterBreak="0">
+  <w:abstractNum w:abstractNumId="18" w15:restartNumberingAfterBreak="0">
     <w:nsid w:val="602F47A7"/>
     <w:multiLevelType w:val="hybridMultilevel"/>
     <w:tmpl w:val="47D65550"/>
@@ -15070,7 +14732,7 @@
       </w:pPr>
     </w:lvl>
   </w:abstractNum>
-  <w:abstractNum w:abstractNumId="14" w15:restartNumberingAfterBreak="0">
+  <w:abstractNum w:abstractNumId="19" w15:restartNumberingAfterBreak="0">
     <w:nsid w:val="61DA2A09"/>
     <w:multiLevelType w:val="hybridMultilevel"/>
     <w:tmpl w:val="BB06782E"/>
@@ -15183,7 +14845,7 @@
       </w:rPr>
     </w:lvl>
   </w:abstractNum>
-  <w:abstractNum w:abstractNumId="15" w15:restartNumberingAfterBreak="0">
+  <w:abstractNum w:abstractNumId="20" w15:restartNumberingAfterBreak="0">
     <w:nsid w:val="635B666E"/>
     <w:multiLevelType w:val="hybridMultilevel"/>
     <w:tmpl w:val="80C6C160"/>
@@ -15295,7 +14957,7 @@
       </w:rPr>
     </w:lvl>
   </w:abstractNum>
-  <w:abstractNum w:abstractNumId="16" w15:restartNumberingAfterBreak="0">
+  <w:abstractNum w:abstractNumId="21" w15:restartNumberingAfterBreak="0">
     <w:nsid w:val="65DE3EB2"/>
     <w:multiLevelType w:val="hybridMultilevel"/>
     <w:tmpl w:val="F96AF94A"/>
@@ -15408,7 +15070,7 @@
       </w:rPr>
     </w:lvl>
   </w:abstractNum>
-  <w:abstractNum w:abstractNumId="17" w15:restartNumberingAfterBreak="0">
+  <w:abstractNum w:abstractNumId="22" w15:restartNumberingAfterBreak="0">
     <w:nsid w:val="6FAC7014"/>
     <w:multiLevelType w:val="hybridMultilevel"/>
     <w:tmpl w:val="047445DC"/>
@@ -15521,7 +15183,7 @@
       </w:rPr>
     </w:lvl>
   </w:abstractNum>
-  <w:abstractNum w:abstractNumId="18" w15:restartNumberingAfterBreak="0">
+  <w:abstractNum w:abstractNumId="23" w15:restartNumberingAfterBreak="0">
     <w:nsid w:val="778D293C"/>
     <w:multiLevelType w:val="hybridMultilevel"/>
     <w:tmpl w:val="1CFA0996"/>
@@ -15610,7 +15272,7 @@
       </w:pPr>
     </w:lvl>
   </w:abstractNum>
-  <w:abstractNum w:abstractNumId="19" w15:restartNumberingAfterBreak="0">
+  <w:abstractNum w:abstractNumId="24" w15:restartNumberingAfterBreak="0">
     <w:nsid w:val="7AC11253"/>
     <w:multiLevelType w:val="hybridMultilevel"/>
     <w:tmpl w:val="590A406E"/>
@@ -15723,7 +15385,7 @@
       </w:rPr>
     </w:lvl>
   </w:abstractNum>
-  <w:abstractNum w:abstractNumId="20" w15:restartNumberingAfterBreak="0">
+  <w:abstractNum w:abstractNumId="25" w15:restartNumberingAfterBreak="0">
     <w:nsid w:val="7BBE6AC5"/>
     <w:multiLevelType w:val="hybridMultilevel"/>
     <w:tmpl w:val="8A9874C2"/>
@@ -15836,7 +15498,7 @@
       </w:rPr>
     </w:lvl>
   </w:abstractNum>
-  <w:abstractNum w:abstractNumId="21" w15:restartNumberingAfterBreak="0">
+  <w:abstractNum w:abstractNumId="26" w15:restartNumberingAfterBreak="0">
     <w:nsid w:val="7D4B768D"/>
     <w:multiLevelType w:val="multilevel"/>
     <w:tmpl w:val="0409001F"/>
@@ -15923,70 +15585,85 @@
     </w:lvl>
   </w:abstractNum>
   <w:num w:numId="1">
+    <w:abstractNumId w:val="21"/>
+  </w:num>
+  <w:num w:numId="2">
     <w:abstractNumId w:val="16"/>
   </w:num>
-  <w:num w:numId="2">
+  <w:num w:numId="3">
+    <w:abstractNumId w:val="24"/>
+  </w:num>
+  <w:num w:numId="4">
+    <w:abstractNumId w:val="3"/>
+  </w:num>
+  <w:num w:numId="5">
+    <w:abstractNumId w:val="6"/>
+  </w:num>
+  <w:num w:numId="6">
+    <w:abstractNumId w:val="22"/>
+  </w:num>
+  <w:num w:numId="7">
+    <w:abstractNumId w:val="15"/>
+  </w:num>
+  <w:num w:numId="8">
+    <w:abstractNumId w:val="19"/>
+  </w:num>
+  <w:num w:numId="9">
+    <w:abstractNumId w:val="2"/>
+  </w:num>
+  <w:num w:numId="10">
+    <w:abstractNumId w:val="25"/>
+  </w:num>
+  <w:num w:numId="11">
+    <w:abstractNumId w:val="20"/>
+  </w:num>
+  <w:num w:numId="12">
+    <w:abstractNumId w:val="10"/>
+  </w:num>
+  <w:num w:numId="13">
     <w:abstractNumId w:val="11"/>
   </w:num>
-  <w:num w:numId="3">
-    <w:abstractNumId w:val="19"/>
+  <w:num w:numId="14">
+    <w:abstractNumId w:val="23"/>
   </w:num>
-  <w:num w:numId="4">
+  <w:num w:numId="15">
+    <w:abstractNumId w:val="8"/>
+  </w:num>
+  <w:num w:numId="16">
+    <w:abstractNumId w:val="18"/>
+  </w:num>
+  <w:num w:numId="17">
+    <w:abstractNumId w:val="14"/>
+  </w:num>
+  <w:num w:numId="18">
+    <w:abstractNumId w:val="5"/>
+  </w:num>
+  <w:num w:numId="19">
+    <w:abstractNumId w:val="9"/>
+  </w:num>
+  <w:num w:numId="20">
+    <w:abstractNumId w:val="17"/>
+  </w:num>
+  <w:num w:numId="21">
+    <w:abstractNumId w:val="12"/>
+  </w:num>
+  <w:num w:numId="22">
+    <w:abstractNumId w:val="26"/>
+  </w:num>
+  <w:num w:numId="23">
+    <w:abstractNumId w:val="4"/>
+  </w:num>
+  <w:num w:numId="24">
+    <w:abstractNumId w:val="7"/>
+  </w:num>
+  <w:num w:numId="25">
     <w:abstractNumId w:val="1"/>
   </w:num>
-  <w:num w:numId="5">
-    <w:abstractNumId w:val="3"/>
-  </w:num>
-  <w:num w:numId="6">
-    <w:abstractNumId w:val="17"/>
-  </w:num>
-  <w:num w:numId="7">
-    <w:abstractNumId w:val="10"/>
-  </w:num>
-  <w:num w:numId="8">
-    <w:abstractNumId w:val="14"/>
-  </w:num>
-  <w:num w:numId="9">
-    <w:abstractNumId w:val="0"/>
-  </w:num>
-  <w:num w:numId="10">
-    <w:abstractNumId w:val="20"/>
-  </w:num>
-  <w:num w:numId="11">
-    <w:abstractNumId w:val="15"/>
-  </w:num>
-  <w:num w:numId="12">
-    <w:abstractNumId w:val="6"/>
-  </w:num>
-  <w:num w:numId="13">
-    <w:abstractNumId w:val="7"/>
-  </w:num>
-  <w:num w:numId="14">
-    <w:abstractNumId w:val="18"/>
-  </w:num>
-  <w:num w:numId="15">
-    <w:abstractNumId w:val="4"/>
-  </w:num>
-  <w:num w:numId="16">
+  <w:num w:numId="26">
     <w:abstractNumId w:val="13"/>
   </w:num>
-  <w:num w:numId="17">
-    <w:abstractNumId w:val="9"/>
-  </w:num>
-  <w:num w:numId="18">
-    <w:abstractNumId w:val="2"/>
-  </w:num>
-  <w:num w:numId="19">
-    <w:abstractNumId w:val="5"/>
-  </w:num>
-  <w:num w:numId="20">
-    <w:abstractNumId w:val="12"/>
-  </w:num>
-  <w:num w:numId="21">
-    <w:abstractNumId w:val="8"/>
-  </w:num>
-  <w:num w:numId="22">
-    <w:abstractNumId w:val="21"/>
+  <w:num w:numId="27">
+    <w:abstractNumId w:val="0"/>
   </w:num>
   <w:numIdMacAtCleanup w:val="22"/>
 </w:numbering>
@@ -17545,7 +17222,7 @@
 </file>
 
 <file path=customXml/itemProps1.xml><?xml version="1.0" encoding="utf-8"?>
-<ds:datastoreItem xmlns:ds="http://schemas.openxmlformats.org/officeDocument/2006/customXml" ds:itemID="{BE185BD2-B8B3-40A0-AD84-7AC5E658485D}">
+<ds:datastoreItem xmlns:ds="http://schemas.openxmlformats.org/officeDocument/2006/customXml" ds:itemID="{34B4E17A-6F98-4D75-B2C8-95BEFE1C2719}">
   <ds:schemaRefs>
     <ds:schemaRef ds:uri="http://schemas.openxmlformats.org/officeDocument/2006/bibliography"/>
   </ds:schemaRefs>

</xml_diff>

<commit_message>
Added diagramme de contexte statique + some modfis
Added diagramme de contexte statique
Corrected some typos
Change description of les fiches descriptive
</commit_message>
<xml_diff>
--- a/Memoire.docx
+++ b/Memoire.docx
@@ -475,10 +475,13 @@
         <w:t>-2019/2020</w:t>
       </w:r>
     </w:p>
+    <w:bookmarkStart w:id="0" w:name="_Toc35649531" w:displacedByCustomXml="next"/>
     <w:sdt>
       <w:sdtPr>
         <w:rPr>
           <w:rFonts w:asciiTheme="minorHAnsi" w:eastAsiaTheme="minorHAnsi" w:hAnsiTheme="minorHAnsi" w:cstheme="minorBidi"/>
+          <w:b w:val="0"/>
+          <w:i w:val="0"/>
           <w:color w:val="auto"/>
           <w:sz w:val="22"/>
           <w:szCs w:val="22"/>
@@ -491,9 +494,7 @@
       </w:sdtPr>
       <w:sdtEndPr>
         <w:rPr>
-          <w:b w:val="0"/>
           <w:bCs/>
-          <w:i w:val="0"/>
         </w:rPr>
       </w:sdtEndPr>
       <w:sdtContent>
@@ -504,6 +505,7 @@
           <w:r>
             <w:t>Table des matières</w:t>
           </w:r>
+          <w:bookmarkEnd w:id="0"/>
         </w:p>
         <w:p>
           <w:pPr>
@@ -546,7 +548,7 @@
             </w:rPr>
             <w:fldChar w:fldCharType="separate"/>
           </w:r>
-          <w:hyperlink w:anchor="_Toc35598358" w:history="1">
+          <w:hyperlink w:anchor="_Toc35649531" w:history="1">
             <w:r>
               <w:rPr>
                 <w:rStyle w:val="Lienhypertexte"/>
@@ -554,7 +556,7 @@
                 <w:sz w:val="24"/>
                 <w:szCs w:val="24"/>
               </w:rPr>
-              <w:t>Introduction :</w:t>
+              <w:t>Table des matières</w:t>
             </w:r>
             <w:r>
               <w:rPr>
@@ -581,7 +583,7 @@
                 <w:sz w:val="24"/>
                 <w:szCs w:val="24"/>
               </w:rPr>
-              <w:instrText xml:space="preserve"> PAGEREF _Toc35598358 \h </w:instrText>
+              <w:instrText xml:space="preserve"> PAGEREF _Toc35649531 \h </w:instrText>
             </w:r>
             <w:r>
               <w:rPr>
@@ -607,7 +609,7 @@
                 <w:sz w:val="24"/>
                 <w:szCs w:val="24"/>
               </w:rPr>
-              <w:t>4</w:t>
+              <w:t>1</w:t>
             </w:r>
             <w:r>
               <w:rPr>
@@ -637,7 +639,7 @@
               <w:lang w:eastAsia="fr-FR"/>
             </w:rPr>
           </w:pPr>
-          <w:hyperlink w:anchor="_Toc35598359" w:history="1">
+          <w:hyperlink w:anchor="_Toc35649532" w:history="1">
             <w:r>
               <w:rPr>
                 <w:rStyle w:val="Lienhypertexte"/>
@@ -645,6 +647,279 @@
                 <w:sz w:val="24"/>
                 <w:szCs w:val="24"/>
               </w:rPr>
+              <w:t>Table des figures</w:t>
+            </w:r>
+            <w:r>
+              <w:rPr>
+                <w:noProof/>
+                <w:webHidden/>
+                <w:sz w:val="24"/>
+                <w:szCs w:val="24"/>
+              </w:rPr>
+              <w:tab/>
+            </w:r>
+            <w:r>
+              <w:rPr>
+                <w:noProof/>
+                <w:webHidden/>
+                <w:sz w:val="24"/>
+                <w:szCs w:val="24"/>
+              </w:rPr>
+              <w:fldChar w:fldCharType="begin"/>
+            </w:r>
+            <w:r>
+              <w:rPr>
+                <w:noProof/>
+                <w:webHidden/>
+                <w:sz w:val="24"/>
+                <w:szCs w:val="24"/>
+              </w:rPr>
+              <w:instrText xml:space="preserve"> PAGEREF _Toc35649532 \h </w:instrText>
+            </w:r>
+            <w:r>
+              <w:rPr>
+                <w:noProof/>
+                <w:webHidden/>
+                <w:sz w:val="24"/>
+                <w:szCs w:val="24"/>
+              </w:rPr>
+            </w:r>
+            <w:r>
+              <w:rPr>
+                <w:noProof/>
+                <w:webHidden/>
+                <w:sz w:val="24"/>
+                <w:szCs w:val="24"/>
+              </w:rPr>
+              <w:fldChar w:fldCharType="separate"/>
+            </w:r>
+            <w:r>
+              <w:rPr>
+                <w:noProof/>
+                <w:webHidden/>
+                <w:sz w:val="24"/>
+                <w:szCs w:val="24"/>
+              </w:rPr>
+              <w:t>2</w:t>
+            </w:r>
+            <w:r>
+              <w:rPr>
+                <w:noProof/>
+                <w:webHidden/>
+                <w:sz w:val="24"/>
+                <w:szCs w:val="24"/>
+              </w:rPr>
+              <w:fldChar w:fldCharType="end"/>
+            </w:r>
+          </w:hyperlink>
+        </w:p>
+        <w:p>
+          <w:pPr>
+            <w:pStyle w:val="TM1"/>
+            <w:tabs>
+              <w:tab w:val="right" w:leader="dot" w:pos="9396"/>
+            </w:tabs>
+            <w:rPr>
+              <w:rFonts w:eastAsiaTheme="minorEastAsia" w:cstheme="minorBidi"/>
+              <w:b w:val="0"/>
+              <w:bCs w:val="0"/>
+              <w:caps w:val="0"/>
+              <w:noProof/>
+              <w:sz w:val="24"/>
+              <w:szCs w:val="24"/>
+              <w:lang w:eastAsia="fr-FR"/>
+            </w:rPr>
+          </w:pPr>
+          <w:hyperlink w:anchor="_Toc35649533" w:history="1">
+            <w:r>
+              <w:rPr>
+                <w:rStyle w:val="Lienhypertexte"/>
+                <w:noProof/>
+                <w:sz w:val="24"/>
+                <w:szCs w:val="24"/>
+              </w:rPr>
+              <w:t>Table des tableaux</w:t>
+            </w:r>
+            <w:r>
+              <w:rPr>
+                <w:noProof/>
+                <w:webHidden/>
+                <w:sz w:val="24"/>
+                <w:szCs w:val="24"/>
+              </w:rPr>
+              <w:tab/>
+            </w:r>
+            <w:r>
+              <w:rPr>
+                <w:noProof/>
+                <w:webHidden/>
+                <w:sz w:val="24"/>
+                <w:szCs w:val="24"/>
+              </w:rPr>
+              <w:fldChar w:fldCharType="begin"/>
+            </w:r>
+            <w:r>
+              <w:rPr>
+                <w:noProof/>
+                <w:webHidden/>
+                <w:sz w:val="24"/>
+                <w:szCs w:val="24"/>
+              </w:rPr>
+              <w:instrText xml:space="preserve"> PAGEREF _Toc35649533 \h </w:instrText>
+            </w:r>
+            <w:r>
+              <w:rPr>
+                <w:noProof/>
+                <w:webHidden/>
+                <w:sz w:val="24"/>
+                <w:szCs w:val="24"/>
+              </w:rPr>
+            </w:r>
+            <w:r>
+              <w:rPr>
+                <w:noProof/>
+                <w:webHidden/>
+                <w:sz w:val="24"/>
+                <w:szCs w:val="24"/>
+              </w:rPr>
+              <w:fldChar w:fldCharType="separate"/>
+            </w:r>
+            <w:r>
+              <w:rPr>
+                <w:noProof/>
+                <w:webHidden/>
+                <w:sz w:val="24"/>
+                <w:szCs w:val="24"/>
+              </w:rPr>
+              <w:t>3</w:t>
+            </w:r>
+            <w:r>
+              <w:rPr>
+                <w:noProof/>
+                <w:webHidden/>
+                <w:sz w:val="24"/>
+                <w:szCs w:val="24"/>
+              </w:rPr>
+              <w:fldChar w:fldCharType="end"/>
+            </w:r>
+          </w:hyperlink>
+        </w:p>
+        <w:p>
+          <w:pPr>
+            <w:pStyle w:val="TM1"/>
+            <w:tabs>
+              <w:tab w:val="right" w:leader="dot" w:pos="9396"/>
+            </w:tabs>
+            <w:rPr>
+              <w:rFonts w:eastAsiaTheme="minorEastAsia" w:cstheme="minorBidi"/>
+              <w:b w:val="0"/>
+              <w:bCs w:val="0"/>
+              <w:caps w:val="0"/>
+              <w:noProof/>
+              <w:sz w:val="24"/>
+              <w:szCs w:val="24"/>
+              <w:lang w:eastAsia="fr-FR"/>
+            </w:rPr>
+          </w:pPr>
+          <w:hyperlink w:anchor="_Toc35649534" w:history="1">
+            <w:r>
+              <w:rPr>
+                <w:rStyle w:val="Lienhypertexte"/>
+                <w:noProof/>
+                <w:sz w:val="24"/>
+                <w:szCs w:val="24"/>
+              </w:rPr>
+              <w:t>Introduction</w:t>
+            </w:r>
+            <w:r>
+              <w:rPr>
+                <w:noProof/>
+                <w:webHidden/>
+                <w:sz w:val="24"/>
+                <w:szCs w:val="24"/>
+              </w:rPr>
+              <w:tab/>
+            </w:r>
+            <w:r>
+              <w:rPr>
+                <w:noProof/>
+                <w:webHidden/>
+                <w:sz w:val="24"/>
+                <w:szCs w:val="24"/>
+              </w:rPr>
+              <w:fldChar w:fldCharType="begin"/>
+            </w:r>
+            <w:r>
+              <w:rPr>
+                <w:noProof/>
+                <w:webHidden/>
+                <w:sz w:val="24"/>
+                <w:szCs w:val="24"/>
+              </w:rPr>
+              <w:instrText xml:space="preserve"> PAGEREF _Toc35649534 \h </w:instrText>
+            </w:r>
+            <w:r>
+              <w:rPr>
+                <w:noProof/>
+                <w:webHidden/>
+                <w:sz w:val="24"/>
+                <w:szCs w:val="24"/>
+              </w:rPr>
+            </w:r>
+            <w:r>
+              <w:rPr>
+                <w:noProof/>
+                <w:webHidden/>
+                <w:sz w:val="24"/>
+                <w:szCs w:val="24"/>
+              </w:rPr>
+              <w:fldChar w:fldCharType="separate"/>
+            </w:r>
+            <w:r>
+              <w:rPr>
+                <w:noProof/>
+                <w:webHidden/>
+                <w:sz w:val="24"/>
+                <w:szCs w:val="24"/>
+              </w:rPr>
+              <w:t>4</w:t>
+            </w:r>
+            <w:r>
+              <w:rPr>
+                <w:noProof/>
+                <w:webHidden/>
+                <w:sz w:val="24"/>
+                <w:szCs w:val="24"/>
+              </w:rPr>
+              <w:fldChar w:fldCharType="end"/>
+            </w:r>
+          </w:hyperlink>
+        </w:p>
+        <w:p>
+          <w:pPr>
+            <w:pStyle w:val="TM1"/>
+            <w:tabs>
+              <w:tab w:val="right" w:leader="dot" w:pos="9396"/>
+            </w:tabs>
+            <w:rPr>
+              <w:rFonts w:eastAsiaTheme="minorEastAsia" w:cstheme="minorBidi"/>
+              <w:b w:val="0"/>
+              <w:bCs w:val="0"/>
+              <w:caps w:val="0"/>
+              <w:noProof/>
+              <w:sz w:val="24"/>
+              <w:szCs w:val="24"/>
+              <w:lang w:eastAsia="fr-FR"/>
+            </w:rPr>
+          </w:pPr>
+          <w:hyperlink w:anchor="_Toc35649535" w:history="1">
+            <w:r>
+              <w:rPr>
+                <w:rStyle w:val="Lienhypertexte"/>
+                <w:noProof/>
+                <w:sz w:val="24"/>
+                <w:szCs w:val="24"/>
+              </w:rPr>
               <w:t>Chapitre 1 : Etude préliminaire et spécification des besoins</w:t>
             </w:r>
             <w:r>
@@ -672,7 +947,7 @@
                 <w:sz w:val="24"/>
                 <w:szCs w:val="24"/>
               </w:rPr>
-              <w:instrText xml:space="preserve"> PAGEREF _Toc35598359 \h </w:instrText>
+              <w:instrText xml:space="preserve"> PAGEREF _Toc35649535 \h </w:instrText>
             </w:r>
             <w:r>
               <w:rPr>
@@ -727,7 +1002,7 @@
               <w:lang w:eastAsia="fr-FR"/>
             </w:rPr>
           </w:pPr>
-          <w:hyperlink w:anchor="_Toc35598360" w:history="1">
+          <w:hyperlink w:anchor="_Toc35649536" w:history="1">
             <w:r>
               <w:rPr>
                 <w:rStyle w:val="Lienhypertexte"/>
@@ -782,7 +1057,7 @@
                 <w:sz w:val="24"/>
                 <w:szCs w:val="24"/>
               </w:rPr>
-              <w:instrText xml:space="preserve"> PAGEREF _Toc35598360 \h </w:instrText>
+              <w:instrText xml:space="preserve"> PAGEREF _Toc35649536 \h </w:instrText>
             </w:r>
             <w:r>
               <w:rPr>
@@ -837,7 +1112,7 @@
               <w:lang w:eastAsia="fr-FR"/>
             </w:rPr>
           </w:pPr>
-          <w:hyperlink w:anchor="_Toc35598361" w:history="1">
+          <w:hyperlink w:anchor="_Toc35649537" w:history="1">
             <w:r>
               <w:rPr>
                 <w:rStyle w:val="Lienhypertexte"/>
@@ -892,7 +1167,7 @@
                 <w:sz w:val="24"/>
                 <w:szCs w:val="24"/>
               </w:rPr>
-              <w:instrText xml:space="preserve"> PAGEREF _Toc35598361 \h </w:instrText>
+              <w:instrText xml:space="preserve"> PAGEREF _Toc35649537 \h </w:instrText>
             </w:r>
             <w:r>
               <w:rPr>
@@ -948,7 +1223,7 @@
               <w:lang w:eastAsia="fr-FR"/>
             </w:rPr>
           </w:pPr>
-          <w:hyperlink w:anchor="_Toc35598362" w:history="1">
+          <w:hyperlink w:anchor="_Toc35649538" w:history="1">
             <w:r>
               <w:rPr>
                 <w:rStyle w:val="Lienhypertexte"/>
@@ -1004,7 +1279,7 @@
                 <w:sz w:val="24"/>
                 <w:szCs w:val="24"/>
               </w:rPr>
-              <w:instrText xml:space="preserve"> PAGEREF _Toc35598362 \h </w:instrText>
+              <w:instrText xml:space="preserve"> PAGEREF _Toc35649538 \h </w:instrText>
             </w:r>
             <w:r>
               <w:rPr>
@@ -1060,7 +1335,7 @@
               <w:lang w:eastAsia="fr-FR"/>
             </w:rPr>
           </w:pPr>
-          <w:hyperlink w:anchor="_Toc35598363" w:history="1">
+          <w:hyperlink w:anchor="_Toc35649539" w:history="1">
             <w:r>
               <w:rPr>
                 <w:rStyle w:val="Lienhypertexte"/>
@@ -1116,7 +1391,7 @@
                 <w:sz w:val="24"/>
                 <w:szCs w:val="24"/>
               </w:rPr>
-              <w:instrText xml:space="preserve"> PAGEREF _Toc35598363 \h </w:instrText>
+              <w:instrText xml:space="preserve"> PAGEREF _Toc35649539 \h </w:instrText>
             </w:r>
             <w:r>
               <w:rPr>
@@ -1170,7 +1445,7 @@
               <w:lang w:eastAsia="fr-FR"/>
             </w:rPr>
           </w:pPr>
-          <w:hyperlink w:anchor="_Toc35598364" w:history="1">
+          <w:hyperlink w:anchor="_Toc35649540" w:history="1">
             <w:r>
               <w:rPr>
                 <w:rStyle w:val="Lienhypertexte"/>
@@ -1224,7 +1499,7 @@
                 <w:sz w:val="24"/>
                 <w:szCs w:val="24"/>
               </w:rPr>
-              <w:instrText xml:space="preserve"> PAGEREF _Toc35598364 \h </w:instrText>
+              <w:instrText xml:space="preserve"> PAGEREF _Toc35649540 \h </w:instrText>
             </w:r>
             <w:r>
               <w:rPr>
@@ -1278,7 +1553,7 @@
               <w:lang w:eastAsia="fr-FR"/>
             </w:rPr>
           </w:pPr>
-          <w:hyperlink w:anchor="_Toc35598365" w:history="1">
+          <w:hyperlink w:anchor="_Toc35649541" w:history="1">
             <w:r>
               <w:rPr>
                 <w:rStyle w:val="Lienhypertexte"/>
@@ -1332,7 +1607,7 @@
                 <w:sz w:val="24"/>
                 <w:szCs w:val="24"/>
               </w:rPr>
-              <w:instrText xml:space="preserve"> PAGEREF _Toc35598365 \h </w:instrText>
+              <w:instrText xml:space="preserve"> PAGEREF _Toc35649541 \h </w:instrText>
             </w:r>
             <w:r>
               <w:rPr>
@@ -1386,7 +1661,7 @@
               <w:lang w:eastAsia="fr-FR"/>
             </w:rPr>
           </w:pPr>
-          <w:hyperlink w:anchor="_Toc35598366" w:history="1">
+          <w:hyperlink w:anchor="_Toc35649542" w:history="1">
             <w:r>
               <w:rPr>
                 <w:rStyle w:val="Lienhypertexte"/>
@@ -1440,7 +1715,7 @@
                 <w:sz w:val="24"/>
                 <w:szCs w:val="24"/>
               </w:rPr>
-              <w:instrText xml:space="preserve"> PAGEREF _Toc35598366 \h </w:instrText>
+              <w:instrText xml:space="preserve"> PAGEREF _Toc35649542 \h </w:instrText>
             </w:r>
             <w:r>
               <w:rPr>
@@ -1494,7 +1769,7 @@
               <w:lang w:eastAsia="fr-FR"/>
             </w:rPr>
           </w:pPr>
-          <w:hyperlink w:anchor="_Toc35598367" w:history="1">
+          <w:hyperlink w:anchor="_Toc35649543" w:history="1">
             <w:r>
               <w:rPr>
                 <w:rStyle w:val="Lienhypertexte"/>
@@ -1548,7 +1823,7 @@
                 <w:sz w:val="24"/>
                 <w:szCs w:val="24"/>
               </w:rPr>
-              <w:instrText xml:space="preserve"> PAGEREF _Toc35598367 \h </w:instrText>
+              <w:instrText xml:space="preserve"> PAGEREF _Toc35649543 \h </w:instrText>
             </w:r>
             <w:r>
               <w:rPr>
@@ -1602,7 +1877,7 @@
               <w:lang w:eastAsia="fr-FR"/>
             </w:rPr>
           </w:pPr>
-          <w:hyperlink w:anchor="_Toc35598368" w:history="1">
+          <w:hyperlink w:anchor="_Toc35649544" w:history="1">
             <w:r>
               <w:rPr>
                 <w:rStyle w:val="Lienhypertexte"/>
@@ -1656,7 +1931,7 @@
                 <w:sz w:val="24"/>
                 <w:szCs w:val="24"/>
               </w:rPr>
-              <w:instrText xml:space="preserve"> PAGEREF _Toc35598368 \h </w:instrText>
+              <w:instrText xml:space="preserve"> PAGEREF _Toc35649544 \h </w:instrText>
             </w:r>
             <w:r>
               <w:rPr>
@@ -1710,7 +1985,7 @@
               <w:lang w:eastAsia="fr-FR"/>
             </w:rPr>
           </w:pPr>
-          <w:hyperlink w:anchor="_Toc35598369" w:history="1">
+          <w:hyperlink w:anchor="_Toc35649545" w:history="1">
             <w:r>
               <w:rPr>
                 <w:rStyle w:val="Lienhypertexte"/>
@@ -1737,7 +2012,7 @@
                 <w:sz w:val="24"/>
                 <w:szCs w:val="24"/>
               </w:rPr>
-              <w:t>Définition fonctionnelle du projet :</w:t>
+              <w:t>Contraintes techniques :</w:t>
             </w:r>
             <w:r>
               <w:rPr>
@@ -1764,7 +2039,7 @@
                 <w:sz w:val="24"/>
                 <w:szCs w:val="24"/>
               </w:rPr>
-              <w:instrText xml:space="preserve"> PAGEREF _Toc35598369 \h </w:instrText>
+              <w:instrText xml:space="preserve"> PAGEREF _Toc35649545 \h </w:instrText>
             </w:r>
             <w:r>
               <w:rPr>
@@ -1805,9 +2080,9 @@
         </w:p>
         <w:p>
           <w:pPr>
-            <w:pStyle w:val="TM5"/>
+            <w:pStyle w:val="TM4"/>
             <w:tabs>
-              <w:tab w:val="left" w:pos="2353"/>
+              <w:tab w:val="left" w:pos="1996"/>
               <w:tab w:val="right" w:leader="dot" w:pos="9396"/>
             </w:tabs>
             <w:rPr>
@@ -1818,7 +2093,7 @@
               <w:lang w:eastAsia="fr-FR"/>
             </w:rPr>
           </w:pPr>
-          <w:hyperlink w:anchor="_Toc35598370" w:history="1">
+          <w:hyperlink w:anchor="_Toc35649546" w:history="1">
             <w:r>
               <w:rPr>
                 <w:rStyle w:val="Lienhypertexte"/>
@@ -1826,7 +2101,7 @@
                 <w:sz w:val="24"/>
                 <w:szCs w:val="24"/>
               </w:rPr>
-              <w:t>2.2.6.1.</w:t>
+              <w:t>2.2.7.</w:t>
             </w:r>
             <w:r>
               <w:rPr>
@@ -1845,7 +2120,7 @@
                 <w:sz w:val="24"/>
                 <w:szCs w:val="24"/>
               </w:rPr>
-              <w:t>Définition des acteurs : //Ajouter les nouveau cas…</w:t>
+              <w:t>Méthodologie de conception :</w:t>
             </w:r>
             <w:r>
               <w:rPr>
@@ -1872,7 +2147,7 @@
                 <w:sz w:val="24"/>
                 <w:szCs w:val="24"/>
               </w:rPr>
-              <w:instrText xml:space="preserve"> PAGEREF _Toc35598370 \h </w:instrText>
+              <w:instrText xml:space="preserve"> PAGEREF _Toc35649546 \h </w:instrText>
             </w:r>
             <w:r>
               <w:rPr>
@@ -1899,332 +2174,6 @@
                 <w:szCs w:val="24"/>
               </w:rPr>
               <w:t>7</w:t>
-            </w:r>
-            <w:r>
-              <w:rPr>
-                <w:noProof/>
-                <w:webHidden/>
-                <w:sz w:val="24"/>
-                <w:szCs w:val="24"/>
-              </w:rPr>
-              <w:fldChar w:fldCharType="end"/>
-            </w:r>
-          </w:hyperlink>
-        </w:p>
-        <w:p>
-          <w:pPr>
-            <w:pStyle w:val="TM5"/>
-            <w:tabs>
-              <w:tab w:val="left" w:pos="2353"/>
-              <w:tab w:val="right" w:leader="dot" w:pos="9396"/>
-            </w:tabs>
-            <w:rPr>
-              <w:rFonts w:eastAsiaTheme="minorEastAsia" w:cstheme="minorBidi"/>
-              <w:noProof/>
-              <w:sz w:val="24"/>
-              <w:szCs w:val="24"/>
-              <w:lang w:eastAsia="fr-FR"/>
-            </w:rPr>
-          </w:pPr>
-          <w:hyperlink w:anchor="_Toc35598371" w:history="1">
-            <w:r>
-              <w:rPr>
-                <w:rStyle w:val="Lienhypertexte"/>
-                <w:noProof/>
-                <w:sz w:val="24"/>
-                <w:szCs w:val="24"/>
-              </w:rPr>
-              <w:t>2.2.6.2.</w:t>
-            </w:r>
-            <w:r>
-              <w:rPr>
-                <w:rFonts w:eastAsiaTheme="minorEastAsia" w:cstheme="minorBidi"/>
-                <w:noProof/>
-                <w:sz w:val="24"/>
-                <w:szCs w:val="24"/>
-                <w:lang w:eastAsia="fr-FR"/>
-              </w:rPr>
-              <w:tab/>
-            </w:r>
-            <w:r>
-              <w:rPr>
-                <w:rStyle w:val="Lienhypertexte"/>
-                <w:noProof/>
-                <w:sz w:val="24"/>
-                <w:szCs w:val="24"/>
-              </w:rPr>
-              <w:t>Définition des besoins fonctionnels ://Ajouter les nouveau besoins ?</w:t>
-            </w:r>
-            <w:r>
-              <w:rPr>
-                <w:noProof/>
-                <w:webHidden/>
-                <w:sz w:val="24"/>
-                <w:szCs w:val="24"/>
-              </w:rPr>
-              <w:tab/>
-            </w:r>
-            <w:r>
-              <w:rPr>
-                <w:noProof/>
-                <w:webHidden/>
-                <w:sz w:val="24"/>
-                <w:szCs w:val="24"/>
-              </w:rPr>
-              <w:fldChar w:fldCharType="begin"/>
-            </w:r>
-            <w:r>
-              <w:rPr>
-                <w:noProof/>
-                <w:webHidden/>
-                <w:sz w:val="24"/>
-                <w:szCs w:val="24"/>
-              </w:rPr>
-              <w:instrText xml:space="preserve"> PAGEREF _Toc35598371 \h </w:instrText>
-            </w:r>
-            <w:r>
-              <w:rPr>
-                <w:noProof/>
-                <w:webHidden/>
-                <w:sz w:val="24"/>
-                <w:szCs w:val="24"/>
-              </w:rPr>
-            </w:r>
-            <w:r>
-              <w:rPr>
-                <w:noProof/>
-                <w:webHidden/>
-                <w:sz w:val="24"/>
-                <w:szCs w:val="24"/>
-              </w:rPr>
-              <w:fldChar w:fldCharType="separate"/>
-            </w:r>
-            <w:r>
-              <w:rPr>
-                <w:noProof/>
-                <w:webHidden/>
-                <w:sz w:val="24"/>
-                <w:szCs w:val="24"/>
-              </w:rPr>
-              <w:t>8</w:t>
-            </w:r>
-            <w:r>
-              <w:rPr>
-                <w:noProof/>
-                <w:webHidden/>
-                <w:sz w:val="24"/>
-                <w:szCs w:val="24"/>
-              </w:rPr>
-              <w:fldChar w:fldCharType="end"/>
-            </w:r>
-          </w:hyperlink>
-        </w:p>
-        <w:p>
-          <w:pPr>
-            <w:pStyle w:val="TM5"/>
-            <w:tabs>
-              <w:tab w:val="left" w:pos="2353"/>
-              <w:tab w:val="right" w:leader="dot" w:pos="9396"/>
-            </w:tabs>
-            <w:rPr>
-              <w:rFonts w:eastAsiaTheme="minorEastAsia" w:cstheme="minorBidi"/>
-              <w:noProof/>
-              <w:sz w:val="24"/>
-              <w:szCs w:val="24"/>
-              <w:lang w:eastAsia="fr-FR"/>
-            </w:rPr>
-          </w:pPr>
-          <w:hyperlink w:anchor="_Toc35598372" w:history="1">
-            <w:r>
-              <w:rPr>
-                <w:rStyle w:val="Lienhypertexte"/>
-                <w:noProof/>
-                <w:sz w:val="24"/>
-                <w:szCs w:val="24"/>
-              </w:rPr>
-              <w:t>2.2.6.3.</w:t>
-            </w:r>
-            <w:r>
-              <w:rPr>
-                <w:rFonts w:eastAsiaTheme="minorEastAsia" w:cstheme="minorBidi"/>
-                <w:noProof/>
-                <w:sz w:val="24"/>
-                <w:szCs w:val="24"/>
-                <w:lang w:eastAsia="fr-FR"/>
-              </w:rPr>
-              <w:tab/>
-            </w:r>
-            <w:r>
-              <w:rPr>
-                <w:rStyle w:val="Lienhypertexte"/>
-                <w:noProof/>
-                <w:sz w:val="24"/>
-                <w:szCs w:val="24"/>
-              </w:rPr>
-              <w:t>Définition des besoins non fonctionnels :</w:t>
-            </w:r>
-            <w:r>
-              <w:rPr>
-                <w:noProof/>
-                <w:webHidden/>
-                <w:sz w:val="24"/>
-                <w:szCs w:val="24"/>
-              </w:rPr>
-              <w:tab/>
-            </w:r>
-            <w:r>
-              <w:rPr>
-                <w:noProof/>
-                <w:webHidden/>
-                <w:sz w:val="24"/>
-                <w:szCs w:val="24"/>
-              </w:rPr>
-              <w:fldChar w:fldCharType="begin"/>
-            </w:r>
-            <w:r>
-              <w:rPr>
-                <w:noProof/>
-                <w:webHidden/>
-                <w:sz w:val="24"/>
-                <w:szCs w:val="24"/>
-              </w:rPr>
-              <w:instrText xml:space="preserve"> PAGEREF _Toc35598372 \h </w:instrText>
-            </w:r>
-            <w:r>
-              <w:rPr>
-                <w:noProof/>
-                <w:webHidden/>
-                <w:sz w:val="24"/>
-                <w:szCs w:val="24"/>
-              </w:rPr>
-            </w:r>
-            <w:r>
-              <w:rPr>
-                <w:noProof/>
-                <w:webHidden/>
-                <w:sz w:val="24"/>
-                <w:szCs w:val="24"/>
-              </w:rPr>
-              <w:fldChar w:fldCharType="separate"/>
-            </w:r>
-            <w:r>
-              <w:rPr>
-                <w:noProof/>
-                <w:webHidden/>
-                <w:sz w:val="24"/>
-                <w:szCs w:val="24"/>
-              </w:rPr>
-              <w:t>8</w:t>
-            </w:r>
-            <w:r>
-              <w:rPr>
-                <w:noProof/>
-                <w:webHidden/>
-                <w:sz w:val="24"/>
-                <w:szCs w:val="24"/>
-              </w:rPr>
-              <w:fldChar w:fldCharType="end"/>
-            </w:r>
-          </w:hyperlink>
-        </w:p>
-        <w:p>
-          <w:pPr>
-            <w:pStyle w:val="TM2"/>
-            <w:tabs>
-              <w:tab w:val="left" w:pos="1320"/>
-              <w:tab w:val="right" w:leader="dot" w:pos="9396"/>
-            </w:tabs>
-            <w:rPr>
-              <w:rFonts w:eastAsiaTheme="minorEastAsia" w:cstheme="minorBidi"/>
-              <w:smallCaps w:val="0"/>
-              <w:noProof/>
-              <w:sz w:val="24"/>
-              <w:szCs w:val="24"/>
-              <w:lang w:eastAsia="fr-FR"/>
-            </w:rPr>
-          </w:pPr>
-          <w:hyperlink w:anchor="_Toc35598373" w:history="1">
-            <w:r>
-              <w:rPr>
-                <w:rStyle w:val="Lienhypertexte"/>
-                <w:noProof/>
-                <w:sz w:val="24"/>
-                <w:szCs w:val="24"/>
-              </w:rPr>
-              <w:t>3.</w:t>
-            </w:r>
-            <w:r>
-              <w:rPr>
-                <w:rFonts w:eastAsiaTheme="minorEastAsia" w:cstheme="minorBidi"/>
-                <w:smallCaps w:val="0"/>
-                <w:noProof/>
-                <w:sz w:val="24"/>
-                <w:szCs w:val="24"/>
-                <w:lang w:eastAsia="fr-FR"/>
-              </w:rPr>
-              <w:tab/>
-            </w:r>
-            <w:r>
-              <w:rPr>
-                <w:rStyle w:val="Lienhypertexte"/>
-                <w:noProof/>
-                <w:sz w:val="24"/>
-                <w:szCs w:val="24"/>
-              </w:rPr>
-              <w:t>Spécification des besoins :</w:t>
-            </w:r>
-            <w:r>
-              <w:rPr>
-                <w:noProof/>
-                <w:webHidden/>
-                <w:sz w:val="24"/>
-                <w:szCs w:val="24"/>
-              </w:rPr>
-              <w:tab/>
-            </w:r>
-            <w:r>
-              <w:rPr>
-                <w:noProof/>
-                <w:webHidden/>
-                <w:sz w:val="24"/>
-                <w:szCs w:val="24"/>
-              </w:rPr>
-              <w:fldChar w:fldCharType="begin"/>
-            </w:r>
-            <w:r>
-              <w:rPr>
-                <w:noProof/>
-                <w:webHidden/>
-                <w:sz w:val="24"/>
-                <w:szCs w:val="24"/>
-              </w:rPr>
-              <w:instrText xml:space="preserve"> PAGEREF _Toc35598373 \h </w:instrText>
-            </w:r>
-            <w:r>
-              <w:rPr>
-                <w:noProof/>
-                <w:webHidden/>
-                <w:sz w:val="24"/>
-                <w:szCs w:val="24"/>
-              </w:rPr>
-            </w:r>
-            <w:r>
-              <w:rPr>
-                <w:noProof/>
-                <w:webHidden/>
-                <w:sz w:val="24"/>
-                <w:szCs w:val="24"/>
-              </w:rPr>
-              <w:fldChar w:fldCharType="separate"/>
-            </w:r>
-            <w:r>
-              <w:rPr>
-                <w:noProof/>
-                <w:webHidden/>
-                <w:sz w:val="24"/>
-                <w:szCs w:val="24"/>
-              </w:rPr>
-              <w:t>8</w:t>
             </w:r>
             <w:r>
               <w:rPr>
@@ -2254,7 +2203,7 @@
               <w:lang w:eastAsia="fr-FR"/>
             </w:rPr>
           </w:pPr>
-          <w:hyperlink w:anchor="_Toc35598374" w:history="1">
+          <w:hyperlink w:anchor="_Toc35649547" w:history="1">
             <w:r>
               <w:rPr>
                 <w:rStyle w:val="Lienhypertexte"/>
@@ -2262,7 +2211,7 @@
                 <w:sz w:val="24"/>
                 <w:szCs w:val="24"/>
               </w:rPr>
-              <w:t>3.1.</w:t>
+              <w:t>2.3.</w:t>
             </w:r>
             <w:r>
               <w:rPr>
@@ -2283,6 +2232,114 @@
                 <w:sz w:val="24"/>
                 <w:szCs w:val="24"/>
               </w:rPr>
+              <w:t>Identification des acteurs et des besoins :</w:t>
+            </w:r>
+            <w:r>
+              <w:rPr>
+                <w:noProof/>
+                <w:webHidden/>
+                <w:sz w:val="24"/>
+                <w:szCs w:val="24"/>
+              </w:rPr>
+              <w:tab/>
+            </w:r>
+            <w:r>
+              <w:rPr>
+                <w:noProof/>
+                <w:webHidden/>
+                <w:sz w:val="24"/>
+                <w:szCs w:val="24"/>
+              </w:rPr>
+              <w:fldChar w:fldCharType="begin"/>
+            </w:r>
+            <w:r>
+              <w:rPr>
+                <w:noProof/>
+                <w:webHidden/>
+                <w:sz w:val="24"/>
+                <w:szCs w:val="24"/>
+              </w:rPr>
+              <w:instrText xml:space="preserve"> PAGEREF _Toc35649547 \h </w:instrText>
+            </w:r>
+            <w:r>
+              <w:rPr>
+                <w:noProof/>
+                <w:webHidden/>
+                <w:sz w:val="24"/>
+                <w:szCs w:val="24"/>
+              </w:rPr>
+            </w:r>
+            <w:r>
+              <w:rPr>
+                <w:noProof/>
+                <w:webHidden/>
+                <w:sz w:val="24"/>
+                <w:szCs w:val="24"/>
+              </w:rPr>
+              <w:fldChar w:fldCharType="separate"/>
+            </w:r>
+            <w:r>
+              <w:rPr>
+                <w:noProof/>
+                <w:webHidden/>
+                <w:sz w:val="24"/>
+                <w:szCs w:val="24"/>
+              </w:rPr>
+              <w:t>7</w:t>
+            </w:r>
+            <w:r>
+              <w:rPr>
+                <w:noProof/>
+                <w:webHidden/>
+                <w:sz w:val="24"/>
+                <w:szCs w:val="24"/>
+              </w:rPr>
+              <w:fldChar w:fldCharType="end"/>
+            </w:r>
+          </w:hyperlink>
+        </w:p>
+        <w:p>
+          <w:pPr>
+            <w:pStyle w:val="TM4"/>
+            <w:tabs>
+              <w:tab w:val="left" w:pos="1996"/>
+              <w:tab w:val="right" w:leader="dot" w:pos="9396"/>
+            </w:tabs>
+            <w:rPr>
+              <w:rFonts w:eastAsiaTheme="minorEastAsia" w:cstheme="minorBidi"/>
+              <w:noProof/>
+              <w:sz w:val="24"/>
+              <w:szCs w:val="24"/>
+              <w:lang w:eastAsia="fr-FR"/>
+            </w:rPr>
+          </w:pPr>
+          <w:hyperlink w:anchor="_Toc35649548" w:history="1">
+            <w:r>
+              <w:rPr>
+                <w:rStyle w:val="Lienhypertexte"/>
+                <w:noProof/>
+                <w:sz w:val="24"/>
+                <w:szCs w:val="24"/>
+              </w:rPr>
+              <w:t>2.3.1.</w:t>
+            </w:r>
+            <w:r>
+              <w:rPr>
+                <w:rFonts w:eastAsiaTheme="minorEastAsia" w:cstheme="minorBidi"/>
+                <w:noProof/>
+                <w:sz w:val="24"/>
+                <w:szCs w:val="24"/>
+                <w:lang w:eastAsia="fr-FR"/>
+              </w:rPr>
+              <w:tab/>
+            </w:r>
+            <w:r>
+              <w:rPr>
+                <w:rStyle w:val="Lienhypertexte"/>
+                <w:noProof/>
+                <w:sz w:val="24"/>
+                <w:szCs w:val="24"/>
+              </w:rPr>
               <w:t>Introduction :</w:t>
             </w:r>
             <w:r>
@@ -2310,7 +2367,7 @@
                 <w:sz w:val="24"/>
                 <w:szCs w:val="24"/>
               </w:rPr>
-              <w:instrText xml:space="preserve"> PAGEREF _Toc35598374 \h </w:instrText>
+              <w:instrText xml:space="preserve"> PAGEREF _Toc35649548 \h </w:instrText>
             </w:r>
             <w:r>
               <w:rPr>
@@ -2336,7 +2393,441 @@
                 <w:sz w:val="24"/>
                 <w:szCs w:val="24"/>
               </w:rPr>
+              <w:t>7</w:t>
+            </w:r>
+            <w:r>
+              <w:rPr>
+                <w:noProof/>
+                <w:webHidden/>
+                <w:sz w:val="24"/>
+                <w:szCs w:val="24"/>
+              </w:rPr>
+              <w:fldChar w:fldCharType="end"/>
+            </w:r>
+          </w:hyperlink>
+        </w:p>
+        <w:p>
+          <w:pPr>
+            <w:pStyle w:val="TM4"/>
+            <w:tabs>
+              <w:tab w:val="left" w:pos="1996"/>
+              <w:tab w:val="right" w:leader="dot" w:pos="9396"/>
+            </w:tabs>
+            <w:rPr>
+              <w:rFonts w:eastAsiaTheme="minorEastAsia" w:cstheme="minorBidi"/>
+              <w:noProof/>
+              <w:sz w:val="24"/>
+              <w:szCs w:val="24"/>
+              <w:lang w:eastAsia="fr-FR"/>
+            </w:rPr>
+          </w:pPr>
+          <w:hyperlink w:anchor="_Toc35649549" w:history="1">
+            <w:r>
+              <w:rPr>
+                <w:rStyle w:val="Lienhypertexte"/>
+                <w:noProof/>
+                <w:sz w:val="24"/>
+                <w:szCs w:val="24"/>
+              </w:rPr>
+              <w:t>2.3.2.</w:t>
+            </w:r>
+            <w:r>
+              <w:rPr>
+                <w:rFonts w:eastAsiaTheme="minorEastAsia" w:cstheme="minorBidi"/>
+                <w:noProof/>
+                <w:sz w:val="24"/>
+                <w:szCs w:val="24"/>
+                <w:lang w:eastAsia="fr-FR"/>
+              </w:rPr>
+              <w:tab/>
+            </w:r>
+            <w:r>
+              <w:rPr>
+                <w:rStyle w:val="Lienhypertexte"/>
+                <w:noProof/>
+                <w:sz w:val="24"/>
+                <w:szCs w:val="24"/>
+              </w:rPr>
+              <w:t>Définition des acteurs : //Ajouter les nouveau cas…</w:t>
+            </w:r>
+            <w:r>
+              <w:rPr>
+                <w:noProof/>
+                <w:webHidden/>
+                <w:sz w:val="24"/>
+                <w:szCs w:val="24"/>
+              </w:rPr>
+              <w:tab/>
+            </w:r>
+            <w:r>
+              <w:rPr>
+                <w:noProof/>
+                <w:webHidden/>
+                <w:sz w:val="24"/>
+                <w:szCs w:val="24"/>
+              </w:rPr>
+              <w:fldChar w:fldCharType="begin"/>
+            </w:r>
+            <w:r>
+              <w:rPr>
+                <w:noProof/>
+                <w:webHidden/>
+                <w:sz w:val="24"/>
+                <w:szCs w:val="24"/>
+              </w:rPr>
+              <w:instrText xml:space="preserve"> PAGEREF _Toc35649549 \h </w:instrText>
+            </w:r>
+            <w:r>
+              <w:rPr>
+                <w:noProof/>
+                <w:webHidden/>
+                <w:sz w:val="24"/>
+                <w:szCs w:val="24"/>
+              </w:rPr>
+            </w:r>
+            <w:r>
+              <w:rPr>
+                <w:noProof/>
+                <w:webHidden/>
+                <w:sz w:val="24"/>
+                <w:szCs w:val="24"/>
+              </w:rPr>
+              <w:fldChar w:fldCharType="separate"/>
+            </w:r>
+            <w:r>
+              <w:rPr>
+                <w:noProof/>
+                <w:webHidden/>
+                <w:sz w:val="24"/>
+                <w:szCs w:val="24"/>
+              </w:rPr>
+              <w:t>7</w:t>
+            </w:r>
+            <w:r>
+              <w:rPr>
+                <w:noProof/>
+                <w:webHidden/>
+                <w:sz w:val="24"/>
+                <w:szCs w:val="24"/>
+              </w:rPr>
+              <w:fldChar w:fldCharType="end"/>
+            </w:r>
+          </w:hyperlink>
+        </w:p>
+        <w:p>
+          <w:pPr>
+            <w:pStyle w:val="TM4"/>
+            <w:tabs>
+              <w:tab w:val="left" w:pos="1996"/>
+              <w:tab w:val="right" w:leader="dot" w:pos="9396"/>
+            </w:tabs>
+            <w:rPr>
+              <w:rFonts w:eastAsiaTheme="minorEastAsia" w:cstheme="minorBidi"/>
+              <w:noProof/>
+              <w:sz w:val="24"/>
+              <w:szCs w:val="24"/>
+              <w:lang w:eastAsia="fr-FR"/>
+            </w:rPr>
+          </w:pPr>
+          <w:hyperlink w:anchor="_Toc35649550" w:history="1">
+            <w:r>
+              <w:rPr>
+                <w:rStyle w:val="Lienhypertexte"/>
+                <w:noProof/>
+                <w:sz w:val="24"/>
+                <w:szCs w:val="24"/>
+              </w:rPr>
+              <w:t>2.3.3.</w:t>
+            </w:r>
+            <w:r>
+              <w:rPr>
+                <w:rFonts w:eastAsiaTheme="minorEastAsia" w:cstheme="minorBidi"/>
+                <w:noProof/>
+                <w:sz w:val="24"/>
+                <w:szCs w:val="24"/>
+                <w:lang w:eastAsia="fr-FR"/>
+              </w:rPr>
+              <w:tab/>
+            </w:r>
+            <w:r>
+              <w:rPr>
+                <w:rStyle w:val="Lienhypertexte"/>
+                <w:noProof/>
+                <w:sz w:val="24"/>
+                <w:szCs w:val="24"/>
+              </w:rPr>
+              <w:t>Définition des besoins fonctionnels ://Ajouter les nouveau besoins ?</w:t>
+            </w:r>
+            <w:r>
+              <w:rPr>
+                <w:noProof/>
+                <w:webHidden/>
+                <w:sz w:val="24"/>
+                <w:szCs w:val="24"/>
+              </w:rPr>
+              <w:tab/>
+            </w:r>
+            <w:r>
+              <w:rPr>
+                <w:noProof/>
+                <w:webHidden/>
+                <w:sz w:val="24"/>
+                <w:szCs w:val="24"/>
+              </w:rPr>
+              <w:fldChar w:fldCharType="begin"/>
+            </w:r>
+            <w:r>
+              <w:rPr>
+                <w:noProof/>
+                <w:webHidden/>
+                <w:sz w:val="24"/>
+                <w:szCs w:val="24"/>
+              </w:rPr>
+              <w:instrText xml:space="preserve"> PAGEREF _Toc35649550 \h </w:instrText>
+            </w:r>
+            <w:r>
+              <w:rPr>
+                <w:noProof/>
+                <w:webHidden/>
+                <w:sz w:val="24"/>
+                <w:szCs w:val="24"/>
+              </w:rPr>
+            </w:r>
+            <w:r>
+              <w:rPr>
+                <w:noProof/>
+                <w:webHidden/>
+                <w:sz w:val="24"/>
+                <w:szCs w:val="24"/>
+              </w:rPr>
+              <w:fldChar w:fldCharType="separate"/>
+            </w:r>
+            <w:r>
+              <w:rPr>
+                <w:noProof/>
+                <w:webHidden/>
+                <w:sz w:val="24"/>
+                <w:szCs w:val="24"/>
+              </w:rPr>
               <w:t>8</w:t>
+            </w:r>
+            <w:r>
+              <w:rPr>
+                <w:noProof/>
+                <w:webHidden/>
+                <w:sz w:val="24"/>
+                <w:szCs w:val="24"/>
+              </w:rPr>
+              <w:fldChar w:fldCharType="end"/>
+            </w:r>
+          </w:hyperlink>
+        </w:p>
+        <w:p>
+          <w:pPr>
+            <w:pStyle w:val="TM4"/>
+            <w:tabs>
+              <w:tab w:val="left" w:pos="1996"/>
+              <w:tab w:val="right" w:leader="dot" w:pos="9396"/>
+            </w:tabs>
+            <w:rPr>
+              <w:rFonts w:eastAsiaTheme="minorEastAsia" w:cstheme="minorBidi"/>
+              <w:noProof/>
+              <w:sz w:val="24"/>
+              <w:szCs w:val="24"/>
+              <w:lang w:eastAsia="fr-FR"/>
+            </w:rPr>
+          </w:pPr>
+          <w:hyperlink w:anchor="_Toc35649551" w:history="1">
+            <w:r>
+              <w:rPr>
+                <w:rStyle w:val="Lienhypertexte"/>
+                <w:noProof/>
+                <w:sz w:val="24"/>
+                <w:szCs w:val="24"/>
+              </w:rPr>
+              <w:t>2.3.4.</w:t>
+            </w:r>
+            <w:r>
+              <w:rPr>
+                <w:rFonts w:eastAsiaTheme="minorEastAsia" w:cstheme="minorBidi"/>
+                <w:noProof/>
+                <w:sz w:val="24"/>
+                <w:szCs w:val="24"/>
+                <w:lang w:eastAsia="fr-FR"/>
+              </w:rPr>
+              <w:tab/>
+            </w:r>
+            <w:r>
+              <w:rPr>
+                <w:rStyle w:val="Lienhypertexte"/>
+                <w:noProof/>
+                <w:sz w:val="24"/>
+                <w:szCs w:val="24"/>
+              </w:rPr>
+              <w:t>Définition des besoins non fonctionnels :</w:t>
+            </w:r>
+            <w:r>
+              <w:rPr>
+                <w:noProof/>
+                <w:webHidden/>
+                <w:sz w:val="24"/>
+                <w:szCs w:val="24"/>
+              </w:rPr>
+              <w:tab/>
+            </w:r>
+            <w:r>
+              <w:rPr>
+                <w:noProof/>
+                <w:webHidden/>
+                <w:sz w:val="24"/>
+                <w:szCs w:val="24"/>
+              </w:rPr>
+              <w:fldChar w:fldCharType="begin"/>
+            </w:r>
+            <w:r>
+              <w:rPr>
+                <w:noProof/>
+                <w:webHidden/>
+                <w:sz w:val="24"/>
+                <w:szCs w:val="24"/>
+              </w:rPr>
+              <w:instrText xml:space="preserve"> PAGEREF _Toc35649551 \h </w:instrText>
+            </w:r>
+            <w:r>
+              <w:rPr>
+                <w:noProof/>
+                <w:webHidden/>
+                <w:sz w:val="24"/>
+                <w:szCs w:val="24"/>
+              </w:rPr>
+            </w:r>
+            <w:r>
+              <w:rPr>
+                <w:noProof/>
+                <w:webHidden/>
+                <w:sz w:val="24"/>
+                <w:szCs w:val="24"/>
+              </w:rPr>
+              <w:fldChar w:fldCharType="separate"/>
+            </w:r>
+            <w:r>
+              <w:rPr>
+                <w:noProof/>
+                <w:webHidden/>
+                <w:sz w:val="24"/>
+                <w:szCs w:val="24"/>
+              </w:rPr>
+              <w:t>9</w:t>
+            </w:r>
+            <w:r>
+              <w:rPr>
+                <w:noProof/>
+                <w:webHidden/>
+                <w:sz w:val="24"/>
+                <w:szCs w:val="24"/>
+              </w:rPr>
+              <w:fldChar w:fldCharType="end"/>
+            </w:r>
+          </w:hyperlink>
+        </w:p>
+        <w:p>
+          <w:pPr>
+            <w:pStyle w:val="TM2"/>
+            <w:tabs>
+              <w:tab w:val="left" w:pos="1320"/>
+              <w:tab w:val="right" w:leader="dot" w:pos="9396"/>
+            </w:tabs>
+            <w:rPr>
+              <w:rFonts w:eastAsiaTheme="minorEastAsia" w:cstheme="minorBidi"/>
+              <w:smallCaps w:val="0"/>
+              <w:noProof/>
+              <w:sz w:val="24"/>
+              <w:szCs w:val="24"/>
+              <w:lang w:eastAsia="fr-FR"/>
+            </w:rPr>
+          </w:pPr>
+          <w:hyperlink w:anchor="_Toc35649552" w:history="1">
+            <w:r>
+              <w:rPr>
+                <w:rStyle w:val="Lienhypertexte"/>
+                <w:noProof/>
+                <w:sz w:val="24"/>
+                <w:szCs w:val="24"/>
+              </w:rPr>
+              <w:t>3.</w:t>
+            </w:r>
+            <w:r>
+              <w:rPr>
+                <w:rFonts w:eastAsiaTheme="minorEastAsia" w:cstheme="minorBidi"/>
+                <w:smallCaps w:val="0"/>
+                <w:noProof/>
+                <w:sz w:val="24"/>
+                <w:szCs w:val="24"/>
+                <w:lang w:eastAsia="fr-FR"/>
+              </w:rPr>
+              <w:tab/>
+            </w:r>
+            <w:r>
+              <w:rPr>
+                <w:rStyle w:val="Lienhypertexte"/>
+                <w:noProof/>
+                <w:sz w:val="24"/>
+                <w:szCs w:val="24"/>
+              </w:rPr>
+              <w:t>Spécification des besoins :</w:t>
+            </w:r>
+            <w:r>
+              <w:rPr>
+                <w:noProof/>
+                <w:webHidden/>
+                <w:sz w:val="24"/>
+                <w:szCs w:val="24"/>
+              </w:rPr>
+              <w:tab/>
+            </w:r>
+            <w:r>
+              <w:rPr>
+                <w:noProof/>
+                <w:webHidden/>
+                <w:sz w:val="24"/>
+                <w:szCs w:val="24"/>
+              </w:rPr>
+              <w:fldChar w:fldCharType="begin"/>
+            </w:r>
+            <w:r>
+              <w:rPr>
+                <w:noProof/>
+                <w:webHidden/>
+                <w:sz w:val="24"/>
+                <w:szCs w:val="24"/>
+              </w:rPr>
+              <w:instrText xml:space="preserve"> PAGEREF _Toc35649552 \h </w:instrText>
+            </w:r>
+            <w:r>
+              <w:rPr>
+                <w:noProof/>
+                <w:webHidden/>
+                <w:sz w:val="24"/>
+                <w:szCs w:val="24"/>
+              </w:rPr>
+            </w:r>
+            <w:r>
+              <w:rPr>
+                <w:noProof/>
+                <w:webHidden/>
+                <w:sz w:val="24"/>
+                <w:szCs w:val="24"/>
+              </w:rPr>
+              <w:fldChar w:fldCharType="separate"/>
+            </w:r>
+            <w:r>
+              <w:rPr>
+                <w:noProof/>
+                <w:webHidden/>
+                <w:sz w:val="24"/>
+                <w:szCs w:val="24"/>
+              </w:rPr>
+              <w:t>9</w:t>
             </w:r>
             <w:r>
               <w:rPr>
@@ -2366,7 +2857,7 @@
               <w:lang w:eastAsia="fr-FR"/>
             </w:rPr>
           </w:pPr>
-          <w:hyperlink w:anchor="_Toc35598375" w:history="1">
+          <w:hyperlink w:anchor="_Toc35649553" w:history="1">
             <w:r>
               <w:rPr>
                 <w:rStyle w:val="Lienhypertexte"/>
@@ -2374,7 +2865,7 @@
                 <w:sz w:val="24"/>
                 <w:szCs w:val="24"/>
               </w:rPr>
-              <w:t>3.2.</w:t>
+              <w:t>3.1.</w:t>
             </w:r>
             <w:r>
               <w:rPr>
@@ -2395,7 +2886,7 @@
                 <w:sz w:val="24"/>
                 <w:szCs w:val="24"/>
               </w:rPr>
-              <w:t>Diagramme de cas d’utilisation globale :</w:t>
+              <w:t>Introduction :</w:t>
             </w:r>
             <w:r>
               <w:rPr>
@@ -2422,7 +2913,7 @@
                 <w:sz w:val="24"/>
                 <w:szCs w:val="24"/>
               </w:rPr>
-              <w:instrText xml:space="preserve"> PAGEREF _Toc35598375 \h </w:instrText>
+              <w:instrText xml:space="preserve"> PAGEREF _Toc35649553 \h </w:instrText>
             </w:r>
             <w:r>
               <w:rPr>
@@ -2478,7 +2969,7 @@
               <w:lang w:eastAsia="fr-FR"/>
             </w:rPr>
           </w:pPr>
-          <w:hyperlink w:anchor="_Toc35598376" w:history="1">
+          <w:hyperlink w:anchor="_Toc35649554" w:history="1">
             <w:r>
               <w:rPr>
                 <w:rStyle w:val="Lienhypertexte"/>
@@ -2486,7 +2977,7 @@
                 <w:sz w:val="24"/>
                 <w:szCs w:val="24"/>
               </w:rPr>
-              <w:t>3.3.</w:t>
+              <w:t>3.2.</w:t>
             </w:r>
             <w:r>
               <w:rPr>
@@ -2507,7 +2998,7 @@
                 <w:sz w:val="24"/>
                 <w:szCs w:val="24"/>
               </w:rPr>
-              <w:t>Diagramme de cas d’utilisation structuré en packages :</w:t>
+              <w:t>Diagramme de cas d’utilisation :</w:t>
             </w:r>
             <w:r>
               <w:rPr>
@@ -2534,7 +3025,7 @@
                 <w:sz w:val="24"/>
                 <w:szCs w:val="24"/>
               </w:rPr>
-              <w:instrText xml:space="preserve"> PAGEREF _Toc35598376 \h </w:instrText>
+              <w:instrText xml:space="preserve"> PAGEREF _Toc35649554 \h </w:instrText>
             </w:r>
             <w:r>
               <w:rPr>
@@ -2560,7 +3051,7 @@
                 <w:sz w:val="24"/>
                 <w:szCs w:val="24"/>
               </w:rPr>
-              <w:t>10</w:t>
+              <w:t>9</w:t>
             </w:r>
             <w:r>
               <w:rPr>
@@ -2588,7 +3079,7 @@
               <w:lang w:eastAsia="fr-FR"/>
             </w:rPr>
           </w:pPr>
-          <w:hyperlink w:anchor="_Toc35598377" w:history="1">
+          <w:hyperlink w:anchor="_Toc35649555" w:history="1">
             <w:r>
               <w:rPr>
                 <w:rStyle w:val="Lienhypertexte"/>
@@ -2596,7 +3087,7 @@
                 <w:sz w:val="24"/>
                 <w:szCs w:val="24"/>
               </w:rPr>
-              <w:t>3.3.1.</w:t>
+              <w:t>3.2.1.</w:t>
             </w:r>
             <w:r>
               <w:rPr>
@@ -2615,7 +3106,7 @@
                 <w:sz w:val="24"/>
                 <w:szCs w:val="24"/>
               </w:rPr>
-              <w:t>Package Etudiant :</w:t>
+              <w:t>Définitions :</w:t>
             </w:r>
             <w:r>
               <w:rPr>
@@ -2642,7 +3133,7 @@
                 <w:sz w:val="24"/>
                 <w:szCs w:val="24"/>
               </w:rPr>
-              <w:instrText xml:space="preserve"> PAGEREF _Toc35598377 \h </w:instrText>
+              <w:instrText xml:space="preserve"> PAGEREF _Toc35649555 \h </w:instrText>
             </w:r>
             <w:r>
               <w:rPr>
@@ -2668,7 +3159,7 @@
                 <w:sz w:val="24"/>
                 <w:szCs w:val="24"/>
               </w:rPr>
-              <w:t>11</w:t>
+              <w:t>9</w:t>
             </w:r>
             <w:r>
               <w:rPr>
@@ -2696,7 +3187,7 @@
               <w:lang w:eastAsia="fr-FR"/>
             </w:rPr>
           </w:pPr>
-          <w:hyperlink w:anchor="_Toc35598378" w:history="1">
+          <w:hyperlink w:anchor="_Toc35649556" w:history="1">
             <w:r>
               <w:rPr>
                 <w:rStyle w:val="Lienhypertexte"/>
@@ -2704,7 +3195,7 @@
                 <w:sz w:val="24"/>
                 <w:szCs w:val="24"/>
               </w:rPr>
-              <w:t>3.3.2.</w:t>
+              <w:t>3.2.2.</w:t>
             </w:r>
             <w:r>
               <w:rPr>
@@ -2723,7 +3214,7 @@
                 <w:sz w:val="24"/>
                 <w:szCs w:val="24"/>
               </w:rPr>
-              <w:t>Package Enseignant :</w:t>
+              <w:t>Diagramme de cas d’utilisation globale :</w:t>
             </w:r>
             <w:r>
               <w:rPr>
@@ -2750,7 +3241,7 @@
                 <w:sz w:val="24"/>
                 <w:szCs w:val="24"/>
               </w:rPr>
-              <w:instrText xml:space="preserve"> PAGEREF _Toc35598378 \h </w:instrText>
+              <w:instrText xml:space="preserve"> PAGEREF _Toc35649556 \h </w:instrText>
             </w:r>
             <w:r>
               <w:rPr>
@@ -2776,441 +3267,7 @@
                 <w:sz w:val="24"/>
                 <w:szCs w:val="24"/>
               </w:rPr>
-              <w:t>11</w:t>
-            </w:r>
-            <w:r>
-              <w:rPr>
-                <w:noProof/>
-                <w:webHidden/>
-                <w:sz w:val="24"/>
-                <w:szCs w:val="24"/>
-              </w:rPr>
-              <w:fldChar w:fldCharType="end"/>
-            </w:r>
-          </w:hyperlink>
-        </w:p>
-        <w:p>
-          <w:pPr>
-            <w:pStyle w:val="TM4"/>
-            <w:tabs>
-              <w:tab w:val="left" w:pos="1996"/>
-              <w:tab w:val="right" w:leader="dot" w:pos="9396"/>
-            </w:tabs>
-            <w:rPr>
-              <w:rFonts w:eastAsiaTheme="minorEastAsia" w:cstheme="minorBidi"/>
-              <w:noProof/>
-              <w:sz w:val="24"/>
-              <w:szCs w:val="24"/>
-              <w:lang w:eastAsia="fr-FR"/>
-            </w:rPr>
-          </w:pPr>
-          <w:hyperlink w:anchor="_Toc35598379" w:history="1">
-            <w:r>
-              <w:rPr>
-                <w:rStyle w:val="Lienhypertexte"/>
-                <w:noProof/>
-                <w:sz w:val="24"/>
-                <w:szCs w:val="24"/>
-              </w:rPr>
-              <w:t>3.3.3.</w:t>
-            </w:r>
-            <w:r>
-              <w:rPr>
-                <w:rFonts w:eastAsiaTheme="minorEastAsia" w:cstheme="minorBidi"/>
-                <w:noProof/>
-                <w:sz w:val="24"/>
-                <w:szCs w:val="24"/>
-                <w:lang w:eastAsia="fr-FR"/>
-              </w:rPr>
-              <w:tab/>
-            </w:r>
-            <w:r>
-              <w:rPr>
-                <w:rStyle w:val="Lienhypertexte"/>
-                <w:noProof/>
-                <w:sz w:val="24"/>
-                <w:szCs w:val="24"/>
-              </w:rPr>
-              <w:t>Package Administrateur :</w:t>
-            </w:r>
-            <w:r>
-              <w:rPr>
-                <w:noProof/>
-                <w:webHidden/>
-                <w:sz w:val="24"/>
-                <w:szCs w:val="24"/>
-              </w:rPr>
-              <w:tab/>
-            </w:r>
-            <w:r>
-              <w:rPr>
-                <w:noProof/>
-                <w:webHidden/>
-                <w:sz w:val="24"/>
-                <w:szCs w:val="24"/>
-              </w:rPr>
-              <w:fldChar w:fldCharType="begin"/>
-            </w:r>
-            <w:r>
-              <w:rPr>
-                <w:noProof/>
-                <w:webHidden/>
-                <w:sz w:val="24"/>
-                <w:szCs w:val="24"/>
-              </w:rPr>
-              <w:instrText xml:space="preserve"> PAGEREF _Toc35598379 \h </w:instrText>
-            </w:r>
-            <w:r>
-              <w:rPr>
-                <w:noProof/>
-                <w:webHidden/>
-                <w:sz w:val="24"/>
-                <w:szCs w:val="24"/>
-              </w:rPr>
-            </w:r>
-            <w:r>
-              <w:rPr>
-                <w:noProof/>
-                <w:webHidden/>
-                <w:sz w:val="24"/>
-                <w:szCs w:val="24"/>
-              </w:rPr>
-              <w:fldChar w:fldCharType="separate"/>
-            </w:r>
-            <w:r>
-              <w:rPr>
-                <w:noProof/>
-                <w:webHidden/>
-                <w:sz w:val="24"/>
-                <w:szCs w:val="24"/>
-              </w:rPr>
-              <w:t>12</w:t>
-            </w:r>
-            <w:r>
-              <w:rPr>
-                <w:noProof/>
-                <w:webHidden/>
-                <w:sz w:val="24"/>
-                <w:szCs w:val="24"/>
-              </w:rPr>
-              <w:fldChar w:fldCharType="end"/>
-            </w:r>
-          </w:hyperlink>
-        </w:p>
-        <w:p>
-          <w:pPr>
-            <w:pStyle w:val="TM4"/>
-            <w:tabs>
-              <w:tab w:val="left" w:pos="1996"/>
-              <w:tab w:val="right" w:leader="dot" w:pos="9396"/>
-            </w:tabs>
-            <w:rPr>
-              <w:rFonts w:eastAsiaTheme="minorEastAsia" w:cstheme="minorBidi"/>
-              <w:noProof/>
-              <w:sz w:val="24"/>
-              <w:szCs w:val="24"/>
-              <w:lang w:eastAsia="fr-FR"/>
-            </w:rPr>
-          </w:pPr>
-          <w:hyperlink w:anchor="_Toc35598380" w:history="1">
-            <w:r>
-              <w:rPr>
-                <w:rStyle w:val="Lienhypertexte"/>
-                <w:noProof/>
-                <w:sz w:val="24"/>
-                <w:szCs w:val="24"/>
-              </w:rPr>
-              <w:t>3.3.4.</w:t>
-            </w:r>
-            <w:r>
-              <w:rPr>
-                <w:rFonts w:eastAsiaTheme="minorEastAsia" w:cstheme="minorBidi"/>
-                <w:noProof/>
-                <w:sz w:val="24"/>
-                <w:szCs w:val="24"/>
-                <w:lang w:eastAsia="fr-FR"/>
-              </w:rPr>
-              <w:tab/>
-            </w:r>
-            <w:r>
-              <w:rPr>
-                <w:rStyle w:val="Lienhypertexte"/>
-                <w:noProof/>
-                <w:sz w:val="24"/>
-                <w:szCs w:val="24"/>
-              </w:rPr>
-              <w:t>Package Responsable de formation :</w:t>
-            </w:r>
-            <w:r>
-              <w:rPr>
-                <w:noProof/>
-                <w:webHidden/>
-                <w:sz w:val="24"/>
-                <w:szCs w:val="24"/>
-              </w:rPr>
-              <w:tab/>
-            </w:r>
-            <w:r>
-              <w:rPr>
-                <w:noProof/>
-                <w:webHidden/>
-                <w:sz w:val="24"/>
-                <w:szCs w:val="24"/>
-              </w:rPr>
-              <w:fldChar w:fldCharType="begin"/>
-            </w:r>
-            <w:r>
-              <w:rPr>
-                <w:noProof/>
-                <w:webHidden/>
-                <w:sz w:val="24"/>
-                <w:szCs w:val="24"/>
-              </w:rPr>
-              <w:instrText xml:space="preserve"> PAGEREF _Toc35598380 \h </w:instrText>
-            </w:r>
-            <w:r>
-              <w:rPr>
-                <w:noProof/>
-                <w:webHidden/>
-                <w:sz w:val="24"/>
-                <w:szCs w:val="24"/>
-              </w:rPr>
-            </w:r>
-            <w:r>
-              <w:rPr>
-                <w:noProof/>
-                <w:webHidden/>
-                <w:sz w:val="24"/>
-                <w:szCs w:val="24"/>
-              </w:rPr>
-              <w:fldChar w:fldCharType="separate"/>
-            </w:r>
-            <w:r>
-              <w:rPr>
-                <w:noProof/>
-                <w:webHidden/>
-                <w:sz w:val="24"/>
-                <w:szCs w:val="24"/>
-              </w:rPr>
-              <w:t>12</w:t>
-            </w:r>
-            <w:r>
-              <w:rPr>
-                <w:noProof/>
-                <w:webHidden/>
-                <w:sz w:val="24"/>
-                <w:szCs w:val="24"/>
-              </w:rPr>
-              <w:fldChar w:fldCharType="end"/>
-            </w:r>
-          </w:hyperlink>
-        </w:p>
-        <w:p>
-          <w:pPr>
-            <w:pStyle w:val="TM4"/>
-            <w:tabs>
-              <w:tab w:val="left" w:pos="1996"/>
-              <w:tab w:val="right" w:leader="dot" w:pos="9396"/>
-            </w:tabs>
-            <w:rPr>
-              <w:rFonts w:eastAsiaTheme="minorEastAsia" w:cstheme="minorBidi"/>
-              <w:noProof/>
-              <w:sz w:val="24"/>
-              <w:szCs w:val="24"/>
-              <w:lang w:eastAsia="fr-FR"/>
-            </w:rPr>
-          </w:pPr>
-          <w:hyperlink w:anchor="_Toc35598381" w:history="1">
-            <w:r>
-              <w:rPr>
-                <w:rStyle w:val="Lienhypertexte"/>
-                <w:noProof/>
-                <w:sz w:val="24"/>
-                <w:szCs w:val="24"/>
-              </w:rPr>
-              <w:t>3.3.5.</w:t>
-            </w:r>
-            <w:r>
-              <w:rPr>
-                <w:rFonts w:eastAsiaTheme="minorEastAsia" w:cstheme="minorBidi"/>
-                <w:noProof/>
-                <w:sz w:val="24"/>
-                <w:szCs w:val="24"/>
-                <w:lang w:eastAsia="fr-FR"/>
-              </w:rPr>
-              <w:tab/>
-            </w:r>
-            <w:r>
-              <w:rPr>
-                <w:rStyle w:val="Lienhypertexte"/>
-                <w:noProof/>
-                <w:sz w:val="24"/>
-                <w:szCs w:val="24"/>
-              </w:rPr>
-              <w:t>Package Chef de département :</w:t>
-            </w:r>
-            <w:r>
-              <w:rPr>
-                <w:noProof/>
-                <w:webHidden/>
-                <w:sz w:val="24"/>
-                <w:szCs w:val="24"/>
-              </w:rPr>
-              <w:tab/>
-            </w:r>
-            <w:r>
-              <w:rPr>
-                <w:noProof/>
-                <w:webHidden/>
-                <w:sz w:val="24"/>
-                <w:szCs w:val="24"/>
-              </w:rPr>
-              <w:fldChar w:fldCharType="begin"/>
-            </w:r>
-            <w:r>
-              <w:rPr>
-                <w:noProof/>
-                <w:webHidden/>
-                <w:sz w:val="24"/>
-                <w:szCs w:val="24"/>
-              </w:rPr>
-              <w:instrText xml:space="preserve"> PAGEREF _Toc35598381 \h </w:instrText>
-            </w:r>
-            <w:r>
-              <w:rPr>
-                <w:noProof/>
-                <w:webHidden/>
-                <w:sz w:val="24"/>
-                <w:szCs w:val="24"/>
-              </w:rPr>
-            </w:r>
-            <w:r>
-              <w:rPr>
-                <w:noProof/>
-                <w:webHidden/>
-                <w:sz w:val="24"/>
-                <w:szCs w:val="24"/>
-              </w:rPr>
-              <w:fldChar w:fldCharType="separate"/>
-            </w:r>
-            <w:r>
-              <w:rPr>
-                <w:noProof/>
-                <w:webHidden/>
-                <w:sz w:val="24"/>
-                <w:szCs w:val="24"/>
-              </w:rPr>
-              <w:t>13</w:t>
-            </w:r>
-            <w:r>
-              <w:rPr>
-                <w:noProof/>
-                <w:webHidden/>
-                <w:sz w:val="24"/>
-                <w:szCs w:val="24"/>
-              </w:rPr>
-              <w:fldChar w:fldCharType="end"/>
-            </w:r>
-          </w:hyperlink>
-        </w:p>
-        <w:p>
-          <w:pPr>
-            <w:pStyle w:val="TM2"/>
-            <w:tabs>
-              <w:tab w:val="left" w:pos="1320"/>
-              <w:tab w:val="right" w:leader="dot" w:pos="9396"/>
-            </w:tabs>
-            <w:rPr>
-              <w:rFonts w:eastAsiaTheme="minorEastAsia" w:cstheme="minorBidi"/>
-              <w:smallCaps w:val="0"/>
-              <w:noProof/>
-              <w:sz w:val="24"/>
-              <w:szCs w:val="24"/>
-              <w:lang w:eastAsia="fr-FR"/>
-            </w:rPr>
-          </w:pPr>
-          <w:hyperlink w:anchor="_Toc35598382" w:history="1">
-            <w:r>
-              <w:rPr>
-                <w:rStyle w:val="Lienhypertexte"/>
-                <w:noProof/>
-                <w:sz w:val="24"/>
-                <w:szCs w:val="24"/>
-              </w:rPr>
-              <w:t>4.</w:t>
-            </w:r>
-            <w:r>
-              <w:rPr>
-                <w:rFonts w:eastAsiaTheme="minorEastAsia" w:cstheme="minorBidi"/>
-                <w:smallCaps w:val="0"/>
-                <w:noProof/>
-                <w:sz w:val="24"/>
-                <w:szCs w:val="24"/>
-                <w:lang w:eastAsia="fr-FR"/>
-              </w:rPr>
-              <w:tab/>
-            </w:r>
-            <w:r>
-              <w:rPr>
-                <w:rStyle w:val="Lienhypertexte"/>
-                <w:noProof/>
-                <w:sz w:val="24"/>
-                <w:szCs w:val="24"/>
-              </w:rPr>
-              <w:t>Descriptions textuelle et diagramme de séquence système :</w:t>
-            </w:r>
-            <w:r>
-              <w:rPr>
-                <w:noProof/>
-                <w:webHidden/>
-                <w:sz w:val="24"/>
-                <w:szCs w:val="24"/>
-              </w:rPr>
-              <w:tab/>
-            </w:r>
-            <w:r>
-              <w:rPr>
-                <w:noProof/>
-                <w:webHidden/>
-                <w:sz w:val="24"/>
-                <w:szCs w:val="24"/>
-              </w:rPr>
-              <w:fldChar w:fldCharType="begin"/>
-            </w:r>
-            <w:r>
-              <w:rPr>
-                <w:noProof/>
-                <w:webHidden/>
-                <w:sz w:val="24"/>
-                <w:szCs w:val="24"/>
-              </w:rPr>
-              <w:instrText xml:space="preserve"> PAGEREF _Toc35598382 \h </w:instrText>
-            </w:r>
-            <w:r>
-              <w:rPr>
-                <w:noProof/>
-                <w:webHidden/>
-                <w:sz w:val="24"/>
-                <w:szCs w:val="24"/>
-              </w:rPr>
-            </w:r>
-            <w:r>
-              <w:rPr>
-                <w:noProof/>
-                <w:webHidden/>
-                <w:sz w:val="24"/>
-                <w:szCs w:val="24"/>
-              </w:rPr>
-              <w:fldChar w:fldCharType="separate"/>
-            </w:r>
-            <w:r>
-              <w:rPr>
-                <w:noProof/>
-                <w:webHidden/>
-                <w:sz w:val="24"/>
-                <w:szCs w:val="24"/>
-              </w:rPr>
-              <w:t>14</w:t>
+              <w:t>10</w:t>
             </w:r>
             <w:r>
               <w:rPr>
@@ -3240,7 +3297,7 @@
               <w:lang w:eastAsia="fr-FR"/>
             </w:rPr>
           </w:pPr>
-          <w:hyperlink w:anchor="_Toc35598383" w:history="1">
+          <w:hyperlink w:anchor="_Toc35649557" w:history="1">
             <w:r>
               <w:rPr>
                 <w:rStyle w:val="Lienhypertexte"/>
@@ -3248,7 +3305,7 @@
                 <w:sz w:val="24"/>
                 <w:szCs w:val="24"/>
               </w:rPr>
-              <w:t>4.1.</w:t>
+              <w:t>3.3.</w:t>
             </w:r>
             <w:r>
               <w:rPr>
@@ -3269,7 +3326,7 @@
                 <w:sz w:val="24"/>
                 <w:szCs w:val="24"/>
               </w:rPr>
-              <w:t>Introduction :</w:t>
+              <w:t>Diagramme de cas d’utilisation structuré en packages :</w:t>
             </w:r>
             <w:r>
               <w:rPr>
@@ -3296,7 +3353,657 @@
                 <w:sz w:val="24"/>
                 <w:szCs w:val="24"/>
               </w:rPr>
-              <w:instrText xml:space="preserve"> PAGEREF _Toc35598383 \h </w:instrText>
+              <w:instrText xml:space="preserve"> PAGEREF _Toc35649557 \h </w:instrText>
+            </w:r>
+            <w:r>
+              <w:rPr>
+                <w:noProof/>
+                <w:webHidden/>
+                <w:sz w:val="24"/>
+                <w:szCs w:val="24"/>
+              </w:rPr>
+            </w:r>
+            <w:r>
+              <w:rPr>
+                <w:noProof/>
+                <w:webHidden/>
+                <w:sz w:val="24"/>
+                <w:szCs w:val="24"/>
+              </w:rPr>
+              <w:fldChar w:fldCharType="separate"/>
+            </w:r>
+            <w:r>
+              <w:rPr>
+                <w:noProof/>
+                <w:webHidden/>
+                <w:sz w:val="24"/>
+                <w:szCs w:val="24"/>
+              </w:rPr>
+              <w:t>11</w:t>
+            </w:r>
+            <w:r>
+              <w:rPr>
+                <w:noProof/>
+                <w:webHidden/>
+                <w:sz w:val="24"/>
+                <w:szCs w:val="24"/>
+              </w:rPr>
+              <w:fldChar w:fldCharType="end"/>
+            </w:r>
+          </w:hyperlink>
+        </w:p>
+        <w:p>
+          <w:pPr>
+            <w:pStyle w:val="TM4"/>
+            <w:tabs>
+              <w:tab w:val="left" w:pos="1996"/>
+              <w:tab w:val="right" w:leader="dot" w:pos="9396"/>
+            </w:tabs>
+            <w:rPr>
+              <w:rFonts w:eastAsiaTheme="minorEastAsia" w:cstheme="minorBidi"/>
+              <w:noProof/>
+              <w:sz w:val="24"/>
+              <w:szCs w:val="24"/>
+              <w:lang w:eastAsia="fr-FR"/>
+            </w:rPr>
+          </w:pPr>
+          <w:hyperlink w:anchor="_Toc35649558" w:history="1">
+            <w:r>
+              <w:rPr>
+                <w:rStyle w:val="Lienhypertexte"/>
+                <w:noProof/>
+                <w:sz w:val="24"/>
+                <w:szCs w:val="24"/>
+              </w:rPr>
+              <w:t>3.3.1.</w:t>
+            </w:r>
+            <w:r>
+              <w:rPr>
+                <w:rFonts w:eastAsiaTheme="minorEastAsia" w:cstheme="minorBidi"/>
+                <w:noProof/>
+                <w:sz w:val="24"/>
+                <w:szCs w:val="24"/>
+                <w:lang w:eastAsia="fr-FR"/>
+              </w:rPr>
+              <w:tab/>
+            </w:r>
+            <w:r>
+              <w:rPr>
+                <w:rStyle w:val="Lienhypertexte"/>
+                <w:noProof/>
+                <w:sz w:val="24"/>
+                <w:szCs w:val="24"/>
+              </w:rPr>
+              <w:t>Package Etudiant :</w:t>
+            </w:r>
+            <w:r>
+              <w:rPr>
+                <w:noProof/>
+                <w:webHidden/>
+                <w:sz w:val="24"/>
+                <w:szCs w:val="24"/>
+              </w:rPr>
+              <w:tab/>
+            </w:r>
+            <w:r>
+              <w:rPr>
+                <w:noProof/>
+                <w:webHidden/>
+                <w:sz w:val="24"/>
+                <w:szCs w:val="24"/>
+              </w:rPr>
+              <w:fldChar w:fldCharType="begin"/>
+            </w:r>
+            <w:r>
+              <w:rPr>
+                <w:noProof/>
+                <w:webHidden/>
+                <w:sz w:val="24"/>
+                <w:szCs w:val="24"/>
+              </w:rPr>
+              <w:instrText xml:space="preserve"> PAGEREF _Toc35649558 \h </w:instrText>
+            </w:r>
+            <w:r>
+              <w:rPr>
+                <w:noProof/>
+                <w:webHidden/>
+                <w:sz w:val="24"/>
+                <w:szCs w:val="24"/>
+              </w:rPr>
+            </w:r>
+            <w:r>
+              <w:rPr>
+                <w:noProof/>
+                <w:webHidden/>
+                <w:sz w:val="24"/>
+                <w:szCs w:val="24"/>
+              </w:rPr>
+              <w:fldChar w:fldCharType="separate"/>
+            </w:r>
+            <w:r>
+              <w:rPr>
+                <w:noProof/>
+                <w:webHidden/>
+                <w:sz w:val="24"/>
+                <w:szCs w:val="24"/>
+              </w:rPr>
+              <w:t>11</w:t>
+            </w:r>
+            <w:r>
+              <w:rPr>
+                <w:noProof/>
+                <w:webHidden/>
+                <w:sz w:val="24"/>
+                <w:szCs w:val="24"/>
+              </w:rPr>
+              <w:fldChar w:fldCharType="end"/>
+            </w:r>
+          </w:hyperlink>
+        </w:p>
+        <w:p>
+          <w:pPr>
+            <w:pStyle w:val="TM4"/>
+            <w:tabs>
+              <w:tab w:val="left" w:pos="1996"/>
+              <w:tab w:val="right" w:leader="dot" w:pos="9396"/>
+            </w:tabs>
+            <w:rPr>
+              <w:rFonts w:eastAsiaTheme="minorEastAsia" w:cstheme="minorBidi"/>
+              <w:noProof/>
+              <w:sz w:val="24"/>
+              <w:szCs w:val="24"/>
+              <w:lang w:eastAsia="fr-FR"/>
+            </w:rPr>
+          </w:pPr>
+          <w:hyperlink w:anchor="_Toc35649559" w:history="1">
+            <w:r>
+              <w:rPr>
+                <w:rStyle w:val="Lienhypertexte"/>
+                <w:noProof/>
+                <w:sz w:val="24"/>
+                <w:szCs w:val="24"/>
+              </w:rPr>
+              <w:t>3.3.2.</w:t>
+            </w:r>
+            <w:r>
+              <w:rPr>
+                <w:rFonts w:eastAsiaTheme="minorEastAsia" w:cstheme="minorBidi"/>
+                <w:noProof/>
+                <w:sz w:val="24"/>
+                <w:szCs w:val="24"/>
+                <w:lang w:eastAsia="fr-FR"/>
+              </w:rPr>
+              <w:tab/>
+            </w:r>
+            <w:r>
+              <w:rPr>
+                <w:rStyle w:val="Lienhypertexte"/>
+                <w:noProof/>
+                <w:sz w:val="24"/>
+                <w:szCs w:val="24"/>
+              </w:rPr>
+              <w:t>Package Enseignant :</w:t>
+            </w:r>
+            <w:r>
+              <w:rPr>
+                <w:noProof/>
+                <w:webHidden/>
+                <w:sz w:val="24"/>
+                <w:szCs w:val="24"/>
+              </w:rPr>
+              <w:tab/>
+            </w:r>
+            <w:r>
+              <w:rPr>
+                <w:noProof/>
+                <w:webHidden/>
+                <w:sz w:val="24"/>
+                <w:szCs w:val="24"/>
+              </w:rPr>
+              <w:fldChar w:fldCharType="begin"/>
+            </w:r>
+            <w:r>
+              <w:rPr>
+                <w:noProof/>
+                <w:webHidden/>
+                <w:sz w:val="24"/>
+                <w:szCs w:val="24"/>
+              </w:rPr>
+              <w:instrText xml:space="preserve"> PAGEREF _Toc35649559 \h </w:instrText>
+            </w:r>
+            <w:r>
+              <w:rPr>
+                <w:noProof/>
+                <w:webHidden/>
+                <w:sz w:val="24"/>
+                <w:szCs w:val="24"/>
+              </w:rPr>
+            </w:r>
+            <w:r>
+              <w:rPr>
+                <w:noProof/>
+                <w:webHidden/>
+                <w:sz w:val="24"/>
+                <w:szCs w:val="24"/>
+              </w:rPr>
+              <w:fldChar w:fldCharType="separate"/>
+            </w:r>
+            <w:r>
+              <w:rPr>
+                <w:noProof/>
+                <w:webHidden/>
+                <w:sz w:val="24"/>
+                <w:szCs w:val="24"/>
+              </w:rPr>
+              <w:t>11</w:t>
+            </w:r>
+            <w:r>
+              <w:rPr>
+                <w:noProof/>
+                <w:webHidden/>
+                <w:sz w:val="24"/>
+                <w:szCs w:val="24"/>
+              </w:rPr>
+              <w:fldChar w:fldCharType="end"/>
+            </w:r>
+          </w:hyperlink>
+        </w:p>
+        <w:p>
+          <w:pPr>
+            <w:pStyle w:val="TM4"/>
+            <w:tabs>
+              <w:tab w:val="left" w:pos="1996"/>
+              <w:tab w:val="right" w:leader="dot" w:pos="9396"/>
+            </w:tabs>
+            <w:rPr>
+              <w:rFonts w:eastAsiaTheme="minorEastAsia" w:cstheme="minorBidi"/>
+              <w:noProof/>
+              <w:sz w:val="24"/>
+              <w:szCs w:val="24"/>
+              <w:lang w:eastAsia="fr-FR"/>
+            </w:rPr>
+          </w:pPr>
+          <w:hyperlink w:anchor="_Toc35649560" w:history="1">
+            <w:r>
+              <w:rPr>
+                <w:rStyle w:val="Lienhypertexte"/>
+                <w:noProof/>
+                <w:sz w:val="24"/>
+                <w:szCs w:val="24"/>
+              </w:rPr>
+              <w:t>3.3.3.</w:t>
+            </w:r>
+            <w:r>
+              <w:rPr>
+                <w:rFonts w:eastAsiaTheme="minorEastAsia" w:cstheme="minorBidi"/>
+                <w:noProof/>
+                <w:sz w:val="24"/>
+                <w:szCs w:val="24"/>
+                <w:lang w:eastAsia="fr-FR"/>
+              </w:rPr>
+              <w:tab/>
+            </w:r>
+            <w:r>
+              <w:rPr>
+                <w:rStyle w:val="Lienhypertexte"/>
+                <w:noProof/>
+                <w:sz w:val="24"/>
+                <w:szCs w:val="24"/>
+              </w:rPr>
+              <w:t>Package Administrateur :</w:t>
+            </w:r>
+            <w:r>
+              <w:rPr>
+                <w:noProof/>
+                <w:webHidden/>
+                <w:sz w:val="24"/>
+                <w:szCs w:val="24"/>
+              </w:rPr>
+              <w:tab/>
+            </w:r>
+            <w:r>
+              <w:rPr>
+                <w:noProof/>
+                <w:webHidden/>
+                <w:sz w:val="24"/>
+                <w:szCs w:val="24"/>
+              </w:rPr>
+              <w:fldChar w:fldCharType="begin"/>
+            </w:r>
+            <w:r>
+              <w:rPr>
+                <w:noProof/>
+                <w:webHidden/>
+                <w:sz w:val="24"/>
+                <w:szCs w:val="24"/>
+              </w:rPr>
+              <w:instrText xml:space="preserve"> PAGEREF _Toc35649560 \h </w:instrText>
+            </w:r>
+            <w:r>
+              <w:rPr>
+                <w:noProof/>
+                <w:webHidden/>
+                <w:sz w:val="24"/>
+                <w:szCs w:val="24"/>
+              </w:rPr>
+            </w:r>
+            <w:r>
+              <w:rPr>
+                <w:noProof/>
+                <w:webHidden/>
+                <w:sz w:val="24"/>
+                <w:szCs w:val="24"/>
+              </w:rPr>
+              <w:fldChar w:fldCharType="separate"/>
+            </w:r>
+            <w:r>
+              <w:rPr>
+                <w:noProof/>
+                <w:webHidden/>
+                <w:sz w:val="24"/>
+                <w:szCs w:val="24"/>
+              </w:rPr>
+              <w:t>12</w:t>
+            </w:r>
+            <w:r>
+              <w:rPr>
+                <w:noProof/>
+                <w:webHidden/>
+                <w:sz w:val="24"/>
+                <w:szCs w:val="24"/>
+              </w:rPr>
+              <w:fldChar w:fldCharType="end"/>
+            </w:r>
+          </w:hyperlink>
+        </w:p>
+        <w:p>
+          <w:pPr>
+            <w:pStyle w:val="TM4"/>
+            <w:tabs>
+              <w:tab w:val="left" w:pos="1996"/>
+              <w:tab w:val="right" w:leader="dot" w:pos="9396"/>
+            </w:tabs>
+            <w:rPr>
+              <w:rFonts w:eastAsiaTheme="minorEastAsia" w:cstheme="minorBidi"/>
+              <w:noProof/>
+              <w:sz w:val="24"/>
+              <w:szCs w:val="24"/>
+              <w:lang w:eastAsia="fr-FR"/>
+            </w:rPr>
+          </w:pPr>
+          <w:hyperlink w:anchor="_Toc35649561" w:history="1">
+            <w:r>
+              <w:rPr>
+                <w:rStyle w:val="Lienhypertexte"/>
+                <w:noProof/>
+                <w:sz w:val="24"/>
+                <w:szCs w:val="24"/>
+              </w:rPr>
+              <w:t>3.3.4.</w:t>
+            </w:r>
+            <w:r>
+              <w:rPr>
+                <w:rFonts w:eastAsiaTheme="minorEastAsia" w:cstheme="minorBidi"/>
+                <w:noProof/>
+                <w:sz w:val="24"/>
+                <w:szCs w:val="24"/>
+                <w:lang w:eastAsia="fr-FR"/>
+              </w:rPr>
+              <w:tab/>
+            </w:r>
+            <w:r>
+              <w:rPr>
+                <w:rStyle w:val="Lienhypertexte"/>
+                <w:noProof/>
+                <w:sz w:val="24"/>
+                <w:szCs w:val="24"/>
+              </w:rPr>
+              <w:t>Package Responsable de formation :</w:t>
+            </w:r>
+            <w:r>
+              <w:rPr>
+                <w:noProof/>
+                <w:webHidden/>
+                <w:sz w:val="24"/>
+                <w:szCs w:val="24"/>
+              </w:rPr>
+              <w:tab/>
+            </w:r>
+            <w:r>
+              <w:rPr>
+                <w:noProof/>
+                <w:webHidden/>
+                <w:sz w:val="24"/>
+                <w:szCs w:val="24"/>
+              </w:rPr>
+              <w:fldChar w:fldCharType="begin"/>
+            </w:r>
+            <w:r>
+              <w:rPr>
+                <w:noProof/>
+                <w:webHidden/>
+                <w:sz w:val="24"/>
+                <w:szCs w:val="24"/>
+              </w:rPr>
+              <w:instrText xml:space="preserve"> PAGEREF _Toc35649561 \h </w:instrText>
+            </w:r>
+            <w:r>
+              <w:rPr>
+                <w:noProof/>
+                <w:webHidden/>
+                <w:sz w:val="24"/>
+                <w:szCs w:val="24"/>
+              </w:rPr>
+            </w:r>
+            <w:r>
+              <w:rPr>
+                <w:noProof/>
+                <w:webHidden/>
+                <w:sz w:val="24"/>
+                <w:szCs w:val="24"/>
+              </w:rPr>
+              <w:fldChar w:fldCharType="separate"/>
+            </w:r>
+            <w:r>
+              <w:rPr>
+                <w:noProof/>
+                <w:webHidden/>
+                <w:sz w:val="24"/>
+                <w:szCs w:val="24"/>
+              </w:rPr>
+              <w:t>12</w:t>
+            </w:r>
+            <w:r>
+              <w:rPr>
+                <w:noProof/>
+                <w:webHidden/>
+                <w:sz w:val="24"/>
+                <w:szCs w:val="24"/>
+              </w:rPr>
+              <w:fldChar w:fldCharType="end"/>
+            </w:r>
+          </w:hyperlink>
+        </w:p>
+        <w:p>
+          <w:pPr>
+            <w:pStyle w:val="TM4"/>
+            <w:tabs>
+              <w:tab w:val="left" w:pos="1996"/>
+              <w:tab w:val="right" w:leader="dot" w:pos="9396"/>
+            </w:tabs>
+            <w:rPr>
+              <w:rFonts w:eastAsiaTheme="minorEastAsia" w:cstheme="minorBidi"/>
+              <w:noProof/>
+              <w:sz w:val="24"/>
+              <w:szCs w:val="24"/>
+              <w:lang w:eastAsia="fr-FR"/>
+            </w:rPr>
+          </w:pPr>
+          <w:hyperlink w:anchor="_Toc35649562" w:history="1">
+            <w:r>
+              <w:rPr>
+                <w:rStyle w:val="Lienhypertexte"/>
+                <w:noProof/>
+                <w:sz w:val="24"/>
+                <w:szCs w:val="24"/>
+              </w:rPr>
+              <w:t>3.3.5.</w:t>
+            </w:r>
+            <w:r>
+              <w:rPr>
+                <w:rFonts w:eastAsiaTheme="minorEastAsia" w:cstheme="minorBidi"/>
+                <w:noProof/>
+                <w:sz w:val="24"/>
+                <w:szCs w:val="24"/>
+                <w:lang w:eastAsia="fr-FR"/>
+              </w:rPr>
+              <w:tab/>
+            </w:r>
+            <w:r>
+              <w:rPr>
+                <w:rStyle w:val="Lienhypertexte"/>
+                <w:noProof/>
+                <w:sz w:val="24"/>
+                <w:szCs w:val="24"/>
+              </w:rPr>
+              <w:t>Package Chef de département :</w:t>
+            </w:r>
+            <w:r>
+              <w:rPr>
+                <w:noProof/>
+                <w:webHidden/>
+                <w:sz w:val="24"/>
+                <w:szCs w:val="24"/>
+              </w:rPr>
+              <w:tab/>
+            </w:r>
+            <w:r>
+              <w:rPr>
+                <w:noProof/>
+                <w:webHidden/>
+                <w:sz w:val="24"/>
+                <w:szCs w:val="24"/>
+              </w:rPr>
+              <w:fldChar w:fldCharType="begin"/>
+            </w:r>
+            <w:r>
+              <w:rPr>
+                <w:noProof/>
+                <w:webHidden/>
+                <w:sz w:val="24"/>
+                <w:szCs w:val="24"/>
+              </w:rPr>
+              <w:instrText xml:space="preserve"> PAGEREF _Toc35649562 \h </w:instrText>
+            </w:r>
+            <w:r>
+              <w:rPr>
+                <w:noProof/>
+                <w:webHidden/>
+                <w:sz w:val="24"/>
+                <w:szCs w:val="24"/>
+              </w:rPr>
+            </w:r>
+            <w:r>
+              <w:rPr>
+                <w:noProof/>
+                <w:webHidden/>
+                <w:sz w:val="24"/>
+                <w:szCs w:val="24"/>
+              </w:rPr>
+              <w:fldChar w:fldCharType="separate"/>
+            </w:r>
+            <w:r>
+              <w:rPr>
+                <w:noProof/>
+                <w:webHidden/>
+                <w:sz w:val="24"/>
+                <w:szCs w:val="24"/>
+              </w:rPr>
+              <w:t>13</w:t>
+            </w:r>
+            <w:r>
+              <w:rPr>
+                <w:noProof/>
+                <w:webHidden/>
+                <w:sz w:val="24"/>
+                <w:szCs w:val="24"/>
+              </w:rPr>
+              <w:fldChar w:fldCharType="end"/>
+            </w:r>
+          </w:hyperlink>
+        </w:p>
+        <w:p>
+          <w:pPr>
+            <w:pStyle w:val="TM2"/>
+            <w:tabs>
+              <w:tab w:val="left" w:pos="1320"/>
+              <w:tab w:val="right" w:leader="dot" w:pos="9396"/>
+            </w:tabs>
+            <w:rPr>
+              <w:rFonts w:eastAsiaTheme="minorEastAsia" w:cstheme="minorBidi"/>
+              <w:smallCaps w:val="0"/>
+              <w:noProof/>
+              <w:sz w:val="24"/>
+              <w:szCs w:val="24"/>
+              <w:lang w:eastAsia="fr-FR"/>
+            </w:rPr>
+          </w:pPr>
+          <w:hyperlink w:anchor="_Toc35649563" w:history="1">
+            <w:r>
+              <w:rPr>
+                <w:rStyle w:val="Lienhypertexte"/>
+                <w:noProof/>
+                <w:sz w:val="24"/>
+                <w:szCs w:val="24"/>
+              </w:rPr>
+              <w:t>4.</w:t>
+            </w:r>
+            <w:r>
+              <w:rPr>
+                <w:rFonts w:eastAsiaTheme="minorEastAsia" w:cstheme="minorBidi"/>
+                <w:smallCaps w:val="0"/>
+                <w:noProof/>
+                <w:sz w:val="24"/>
+                <w:szCs w:val="24"/>
+                <w:lang w:eastAsia="fr-FR"/>
+              </w:rPr>
+              <w:tab/>
+            </w:r>
+            <w:r>
+              <w:rPr>
+                <w:rStyle w:val="Lienhypertexte"/>
+                <w:noProof/>
+                <w:sz w:val="24"/>
+                <w:szCs w:val="24"/>
+              </w:rPr>
+              <w:t>Descriptions textuelle et diagramme de séquence système :</w:t>
+            </w:r>
+            <w:r>
+              <w:rPr>
+                <w:noProof/>
+                <w:webHidden/>
+                <w:sz w:val="24"/>
+                <w:szCs w:val="24"/>
+              </w:rPr>
+              <w:tab/>
+            </w:r>
+            <w:r>
+              <w:rPr>
+                <w:noProof/>
+                <w:webHidden/>
+                <w:sz w:val="24"/>
+                <w:szCs w:val="24"/>
+              </w:rPr>
+              <w:fldChar w:fldCharType="begin"/>
+            </w:r>
+            <w:r>
+              <w:rPr>
+                <w:noProof/>
+                <w:webHidden/>
+                <w:sz w:val="24"/>
+                <w:szCs w:val="24"/>
+              </w:rPr>
+              <w:instrText xml:space="preserve"> PAGEREF _Toc35649563 \h </w:instrText>
             </w:r>
             <w:r>
               <w:rPr>
@@ -3352,7 +4059,7 @@
               <w:lang w:eastAsia="fr-FR"/>
             </w:rPr>
           </w:pPr>
-          <w:hyperlink w:anchor="_Toc35598384" w:history="1">
+          <w:hyperlink w:anchor="_Toc35649564" w:history="1">
             <w:r>
               <w:rPr>
                 <w:rStyle w:val="Lienhypertexte"/>
@@ -3360,7 +4067,7 @@
                 <w:sz w:val="24"/>
                 <w:szCs w:val="24"/>
               </w:rPr>
-              <w:t>4.2.</w:t>
+              <w:t>4.1.</w:t>
             </w:r>
             <w:r>
               <w:rPr>
@@ -3381,6 +4088,118 @@
                 <w:sz w:val="24"/>
                 <w:szCs w:val="24"/>
               </w:rPr>
+              <w:t>Introduction :</w:t>
+            </w:r>
+            <w:r>
+              <w:rPr>
+                <w:noProof/>
+                <w:webHidden/>
+                <w:sz w:val="24"/>
+                <w:szCs w:val="24"/>
+              </w:rPr>
+              <w:tab/>
+            </w:r>
+            <w:r>
+              <w:rPr>
+                <w:noProof/>
+                <w:webHidden/>
+                <w:sz w:val="24"/>
+                <w:szCs w:val="24"/>
+              </w:rPr>
+              <w:fldChar w:fldCharType="begin"/>
+            </w:r>
+            <w:r>
+              <w:rPr>
+                <w:noProof/>
+                <w:webHidden/>
+                <w:sz w:val="24"/>
+                <w:szCs w:val="24"/>
+              </w:rPr>
+              <w:instrText xml:space="preserve"> PAGEREF _Toc35649564 \h </w:instrText>
+            </w:r>
+            <w:r>
+              <w:rPr>
+                <w:noProof/>
+                <w:webHidden/>
+                <w:sz w:val="24"/>
+                <w:szCs w:val="24"/>
+              </w:rPr>
+            </w:r>
+            <w:r>
+              <w:rPr>
+                <w:noProof/>
+                <w:webHidden/>
+                <w:sz w:val="24"/>
+                <w:szCs w:val="24"/>
+              </w:rPr>
+              <w:fldChar w:fldCharType="separate"/>
+            </w:r>
+            <w:r>
+              <w:rPr>
+                <w:noProof/>
+                <w:webHidden/>
+                <w:sz w:val="24"/>
+                <w:szCs w:val="24"/>
+              </w:rPr>
+              <w:t>14</w:t>
+            </w:r>
+            <w:r>
+              <w:rPr>
+                <w:noProof/>
+                <w:webHidden/>
+                <w:sz w:val="24"/>
+                <w:szCs w:val="24"/>
+              </w:rPr>
+              <w:fldChar w:fldCharType="end"/>
+            </w:r>
+          </w:hyperlink>
+        </w:p>
+        <w:p>
+          <w:pPr>
+            <w:pStyle w:val="TM3"/>
+            <w:tabs>
+              <w:tab w:val="left" w:pos="1760"/>
+              <w:tab w:val="right" w:leader="dot" w:pos="9396"/>
+            </w:tabs>
+            <w:rPr>
+              <w:rFonts w:eastAsiaTheme="minorEastAsia" w:cstheme="minorBidi"/>
+              <w:i w:val="0"/>
+              <w:iCs w:val="0"/>
+              <w:noProof/>
+              <w:sz w:val="24"/>
+              <w:szCs w:val="24"/>
+              <w:lang w:eastAsia="fr-FR"/>
+            </w:rPr>
+          </w:pPr>
+          <w:hyperlink w:anchor="_Toc35649565" w:history="1">
+            <w:r>
+              <w:rPr>
+                <w:rStyle w:val="Lienhypertexte"/>
+                <w:noProof/>
+                <w:sz w:val="24"/>
+                <w:szCs w:val="24"/>
+              </w:rPr>
+              <w:t>4.2.</w:t>
+            </w:r>
+            <w:r>
+              <w:rPr>
+                <w:rFonts w:eastAsiaTheme="minorEastAsia" w:cstheme="minorBidi"/>
+                <w:i w:val="0"/>
+                <w:iCs w:val="0"/>
+                <w:noProof/>
+                <w:sz w:val="24"/>
+                <w:szCs w:val="24"/>
+                <w:lang w:eastAsia="fr-FR"/>
+              </w:rPr>
+              <w:tab/>
+            </w:r>
+            <w:r>
+              <w:rPr>
+                <w:rStyle w:val="Lienhypertexte"/>
+                <w:noProof/>
+                <w:sz w:val="24"/>
+                <w:szCs w:val="24"/>
+              </w:rPr>
               <w:t>Fiches descriptives :</w:t>
             </w:r>
             <w:r>
@@ -3408,7 +4227,7 @@
                 <w:sz w:val="24"/>
                 <w:szCs w:val="24"/>
               </w:rPr>
-              <w:instrText xml:space="preserve"> PAGEREF _Toc35598384 \h </w:instrText>
+              <w:instrText xml:space="preserve"> PAGEREF _Toc35649565 \h </w:instrText>
             </w:r>
             <w:r>
               <w:rPr>
@@ -3462,7 +4281,7 @@
               <w:lang w:eastAsia="fr-FR"/>
             </w:rPr>
           </w:pPr>
-          <w:hyperlink w:anchor="_Toc35598385" w:history="1">
+          <w:hyperlink w:anchor="_Toc35649566" w:history="1">
             <w:r>
               <w:rPr>
                 <w:rStyle w:val="Lienhypertexte"/>
@@ -3516,7 +4335,7 @@
                 <w:sz w:val="24"/>
                 <w:szCs w:val="24"/>
               </w:rPr>
-              <w:instrText xml:space="preserve"> PAGEREF _Toc35598385 \h </w:instrText>
+              <w:instrText xml:space="preserve"> PAGEREF _Toc35649566 \h </w:instrText>
             </w:r>
             <w:r>
               <w:rPr>
@@ -3570,7 +4389,7 @@
               <w:lang w:eastAsia="fr-FR"/>
             </w:rPr>
           </w:pPr>
-          <w:hyperlink w:anchor="_Toc35598386" w:history="1">
+          <w:hyperlink w:anchor="_Toc35649567" w:history="1">
             <w:r>
               <w:rPr>
                 <w:rStyle w:val="Lienhypertexte"/>
@@ -3624,7 +4443,7 @@
                 <w:sz w:val="24"/>
                 <w:szCs w:val="24"/>
               </w:rPr>
-              <w:instrText xml:space="preserve"> PAGEREF _Toc35598386 \h </w:instrText>
+              <w:instrText xml:space="preserve"> PAGEREF _Toc35649567 \h </w:instrText>
             </w:r>
             <w:r>
               <w:rPr>
@@ -3678,7 +4497,7 @@
               <w:lang w:eastAsia="fr-FR"/>
             </w:rPr>
           </w:pPr>
-          <w:hyperlink w:anchor="_Toc35598387" w:history="1">
+          <w:hyperlink w:anchor="_Toc35649568" w:history="1">
             <w:r>
               <w:rPr>
                 <w:rStyle w:val="Lienhypertexte"/>
@@ -3732,7 +4551,7 @@
                 <w:sz w:val="24"/>
                 <w:szCs w:val="24"/>
               </w:rPr>
-              <w:instrText xml:space="preserve"> PAGEREF _Toc35598387 \h </w:instrText>
+              <w:instrText xml:space="preserve"> PAGEREF _Toc35649568 \h </w:instrText>
             </w:r>
             <w:r>
               <w:rPr>
@@ -3786,7 +4605,7 @@
               <w:lang w:eastAsia="fr-FR"/>
             </w:rPr>
           </w:pPr>
-          <w:hyperlink w:anchor="_Toc35598388" w:history="1">
+          <w:hyperlink w:anchor="_Toc35649569" w:history="1">
             <w:r>
               <w:rPr>
                 <w:rStyle w:val="Lienhypertexte"/>
@@ -3840,7 +4659,7 @@
                 <w:sz w:val="24"/>
                 <w:szCs w:val="24"/>
               </w:rPr>
-              <w:instrText xml:space="preserve"> PAGEREF _Toc35598388 \h </w:instrText>
+              <w:instrText xml:space="preserve"> PAGEREF _Toc35649569 \h </w:instrText>
             </w:r>
             <w:r>
               <w:rPr>
@@ -3933,6 +4752,7 @@
       <w:pPr>
         <w:pStyle w:val="Titre1"/>
       </w:pPr>
+      <w:bookmarkStart w:id="1" w:name="_Toc35649532"/>
       <w:r>
         <w:rPr>
           <w:rStyle w:val="Titre1Car"/>
@@ -3942,6 +4762,7 @@
         <w:lastRenderedPageBreak/>
         <w:t>Table des figures</w:t>
       </w:r>
+      <w:bookmarkEnd w:id="1"/>
       <w:r>
         <w:fldChar w:fldCharType="begin"/>
       </w:r>
@@ -3962,7 +4783,15 @@
       <w:r>
         <w:fldChar w:fldCharType="end"/>
       </w:r>
-      <w:fldSimple w:instr=" TOC \h \z \c &quot;Figure&quot; "/>
+      <w:r>
+        <w:fldChar w:fldCharType="begin"/>
+      </w:r>
+      <w:r>
+        <w:instrText xml:space="preserve"> TOC \h \z \c "Figure" </w:instrText>
+      </w:r>
+      <w:r>
+        <w:fldChar w:fldCharType="end"/>
+      </w:r>
       <w:r>
         <w:br w:type="page"/>
       </w:r>
@@ -3974,6 +4803,7 @@
           <w:noProof/>
         </w:rPr>
       </w:pPr>
+      <w:bookmarkStart w:id="2" w:name="_Toc35649533"/>
       <w:r>
         <w:lastRenderedPageBreak/>
         <w:t xml:space="preserve">Table des </w:t>
@@ -3981,6 +4811,7 @@
       <w:r>
         <w:t>tableaux</w:t>
       </w:r>
+      <w:bookmarkEnd w:id="2"/>
       <w:r>
         <w:fldChar w:fldCharType="begin"/>
       </w:r>
@@ -4031,12 +4862,12 @@
       <w:pPr>
         <w:pStyle w:val="Titre1"/>
       </w:pPr>
-      <w:bookmarkStart w:id="0" w:name="_Toc35598358"/>
+      <w:bookmarkStart w:id="3" w:name="_Toc35649534"/>
       <w:r>
         <w:lastRenderedPageBreak/>
         <w:t>Introduction</w:t>
       </w:r>
-      <w:bookmarkEnd w:id="0"/>
+      <w:bookmarkEnd w:id="3"/>
     </w:p>
     <w:p>
       <w:pPr>
@@ -4378,12 +5209,12 @@
       <w:r>
         <w:br w:type="page"/>
       </w:r>
-      <w:bookmarkStart w:id="1" w:name="_Toc35598359"/>
+      <w:bookmarkStart w:id="4" w:name="_Toc35649535"/>
       <w:r>
         <w:lastRenderedPageBreak/>
         <w:t>Chapitre 1 : Etude préliminaire et spécification des besoins</w:t>
       </w:r>
-      <w:bookmarkEnd w:id="1"/>
+      <w:bookmarkEnd w:id="4"/>
     </w:p>
     <w:p>
       <w:pPr>
@@ -4393,11 +5224,11 @@
           <w:numId w:val="22"/>
         </w:numPr>
       </w:pPr>
-      <w:bookmarkStart w:id="2" w:name="_Toc35598360"/>
+      <w:bookmarkStart w:id="5" w:name="_Toc35649536"/>
       <w:r>
         <w:t>Introduction :</w:t>
       </w:r>
-      <w:bookmarkEnd w:id="2"/>
+      <w:bookmarkEnd w:id="5"/>
     </w:p>
     <w:p>
       <w:pPr>
@@ -4420,7 +5251,7 @@
         </w:rPr>
         <w:t xml:space="preserve"> </w:t>
       </w:r>
-      <w:commentRangeStart w:id="3"/>
+      <w:commentRangeStart w:id="6"/>
       <w:r>
         <w:rPr>
           <w:sz w:val="24"/>
@@ -4428,12 +5259,12 @@
         </w:rPr>
         <w:t>Unified</w:t>
       </w:r>
-      <w:commentRangeEnd w:id="3"/>
+      <w:commentRangeEnd w:id="6"/>
       <w:r>
         <w:rPr>
           <w:rStyle w:val="Marquedecommentaire"/>
         </w:rPr>
-        <w:commentReference w:id="3"/>
+        <w:commentReference w:id="6"/>
       </w:r>
       <w:r>
         <w:rPr>
@@ -4880,11 +5711,11 @@
           <w:numId w:val="22"/>
         </w:numPr>
       </w:pPr>
-      <w:bookmarkStart w:id="4" w:name="_Toc35598361"/>
+      <w:bookmarkStart w:id="7" w:name="_Toc35649537"/>
       <w:r>
         <w:t>Expression des besoins</w:t>
       </w:r>
-      <w:bookmarkEnd w:id="4"/>
+      <w:bookmarkEnd w:id="7"/>
     </w:p>
     <w:p>
       <w:pPr>
@@ -4894,11 +5725,11 @@
           <w:numId w:val="22"/>
         </w:numPr>
       </w:pPr>
-      <w:bookmarkStart w:id="5" w:name="_Toc35598362"/>
+      <w:bookmarkStart w:id="8" w:name="_Toc35649538"/>
       <w:r>
         <w:t>Introduction :</w:t>
       </w:r>
-      <w:bookmarkEnd w:id="5"/>
+      <w:bookmarkEnd w:id="8"/>
     </w:p>
     <w:p>
       <w:pPr>
@@ -4938,14 +5769,14 @@
           <w:numId w:val="22"/>
         </w:numPr>
       </w:pPr>
-      <w:bookmarkStart w:id="6" w:name="_Toc35598363"/>
+      <w:bookmarkStart w:id="9" w:name="_Toc35649539"/>
       <w:r>
         <w:t>Cahier des charges</w:t>
       </w:r>
       <w:r>
         <w:t> :</w:t>
       </w:r>
-      <w:bookmarkEnd w:id="6"/>
+      <w:bookmarkEnd w:id="9"/>
     </w:p>
     <w:p>
       <w:pPr>
@@ -4955,7 +5786,7 @@
           <w:numId w:val="22"/>
         </w:numPr>
       </w:pPr>
-      <w:bookmarkStart w:id="7" w:name="_Toc35598364"/>
+      <w:bookmarkStart w:id="10" w:name="_Toc35649540"/>
       <w:r>
         <w:t xml:space="preserve">Présentation </w:t>
       </w:r>
@@ -4965,7 +5796,7 @@
       <w:r>
         <w:t xml:space="preserve"> :</w:t>
       </w:r>
-      <w:bookmarkEnd w:id="7"/>
+      <w:bookmarkEnd w:id="10"/>
     </w:p>
     <w:p>
       <w:pPr>
@@ -5181,11 +6012,11 @@
           <w:numId w:val="22"/>
         </w:numPr>
       </w:pPr>
-      <w:bookmarkStart w:id="8" w:name="_Toc35598365"/>
+      <w:bookmarkStart w:id="11" w:name="_Toc35649541"/>
       <w:r>
         <w:t>Définition de la problématique :</w:t>
       </w:r>
-      <w:bookmarkEnd w:id="8"/>
+      <w:bookmarkEnd w:id="11"/>
     </w:p>
     <w:p>
       <w:pPr>
@@ -5194,8 +6025,8 @@
           <w:szCs w:val="24"/>
         </w:rPr>
       </w:pPr>
-      <w:commentRangeStart w:id="9"/>
-      <w:commentRangeStart w:id="10"/>
+      <w:commentRangeStart w:id="12"/>
+      <w:commentRangeStart w:id="13"/>
       <w:r>
         <w:rPr>
           <w:sz w:val="24"/>
@@ -5203,19 +6034,19 @@
         </w:rPr>
         <w:t>Comment</w:t>
       </w:r>
-      <w:commentRangeEnd w:id="9"/>
+      <w:commentRangeEnd w:id="12"/>
       <w:r>
         <w:rPr>
           <w:rStyle w:val="Marquedecommentaire"/>
         </w:rPr>
-        <w:commentReference w:id="9"/>
-      </w:r>
-      <w:commentRangeEnd w:id="10"/>
+        <w:commentReference w:id="12"/>
+      </w:r>
+      <w:commentRangeEnd w:id="13"/>
       <w:r>
         <w:rPr>
           <w:rStyle w:val="Marquedecommentaire"/>
         </w:rPr>
-        <w:commentReference w:id="10"/>
+        <w:commentReference w:id="13"/>
       </w:r>
       <w:r>
         <w:rPr>
@@ -5261,11 +6092,11 @@
           <w:numId w:val="22"/>
         </w:numPr>
       </w:pPr>
-      <w:bookmarkStart w:id="11" w:name="_Toc35598366"/>
+      <w:bookmarkStart w:id="14" w:name="_Toc35649542"/>
       <w:r>
         <w:t>Définition des objectifs :</w:t>
       </w:r>
-      <w:bookmarkEnd w:id="11"/>
+      <w:bookmarkEnd w:id="14"/>
     </w:p>
     <w:p>
       <w:pPr>
@@ -5365,11 +6196,11 @@
           <w:numId w:val="22"/>
         </w:numPr>
       </w:pPr>
-      <w:bookmarkStart w:id="12" w:name="_Toc35598367"/>
+      <w:bookmarkStart w:id="15" w:name="_Toc35649543"/>
       <w:r>
         <w:t>Cibles du projet :</w:t>
       </w:r>
-      <w:bookmarkEnd w:id="12"/>
+      <w:bookmarkEnd w:id="15"/>
     </w:p>
     <w:p>
       <w:pPr>
@@ -5522,12 +6353,12 @@
           <w:numId w:val="22"/>
         </w:numPr>
       </w:pPr>
-      <w:bookmarkStart w:id="13" w:name="_Toc35598368"/>
+      <w:bookmarkStart w:id="16" w:name="_Toc35649544"/>
       <w:r>
         <w:lastRenderedPageBreak/>
         <w:t>Périmètre du projet :</w:t>
       </w:r>
-      <w:bookmarkEnd w:id="13"/>
+      <w:bookmarkEnd w:id="16"/>
     </w:p>
     <w:p>
       <w:pPr>
@@ -5638,8 +6469,13 @@
           <w:numId w:val="22"/>
         </w:numPr>
       </w:pPr>
-      <w:r>
-        <w:t xml:space="preserve">Contraintes techniques :  </w:t>
+      <w:bookmarkStart w:id="17" w:name="_Toc35649545"/>
+      <w:r>
+        <w:t>Contraintes techniques :</w:t>
+      </w:r>
+      <w:bookmarkEnd w:id="17"/>
+      <w:r>
+        <w:t xml:space="preserve">  </w:t>
       </w:r>
     </w:p>
     <w:p>
@@ -5730,9 +6566,11 @@
           <w:numId w:val="22"/>
         </w:numPr>
       </w:pPr>
+      <w:bookmarkStart w:id="18" w:name="_Toc35649546"/>
       <w:r>
         <w:t>Méthodologie de conception :</w:t>
       </w:r>
+      <w:bookmarkEnd w:id="18"/>
     </w:p>
     <w:p>
       <w:pPr>
@@ -5774,14 +6612,14 @@
           <w:numId w:val="22"/>
         </w:numPr>
       </w:pPr>
-      <w:bookmarkStart w:id="14" w:name="_Toc35598369"/>
+      <w:bookmarkStart w:id="19" w:name="_Toc35649547"/>
       <w:r>
         <w:t>Identification des acteurs et des besoins</w:t>
       </w:r>
       <w:r>
         <w:t> :</w:t>
       </w:r>
-      <w:bookmarkEnd w:id="14"/>
+      <w:bookmarkEnd w:id="19"/>
     </w:p>
     <w:p>
       <w:pPr>
@@ -5791,9 +6629,11 @@
           <w:numId w:val="22"/>
         </w:numPr>
       </w:pPr>
+      <w:bookmarkStart w:id="20" w:name="_Toc35649548"/>
       <w:r>
         <w:t>Introduction :</w:t>
       </w:r>
+      <w:bookmarkEnd w:id="20"/>
     </w:p>
     <w:p>
       <w:pPr>
@@ -5862,9 +6702,13 @@
           <w:numId w:val="22"/>
         </w:numPr>
       </w:pPr>
-      <w:bookmarkStart w:id="15" w:name="_Toc35598370"/>
-      <w:r>
-        <w:t xml:space="preserve">Définition des </w:t>
+      <w:bookmarkStart w:id="21" w:name="_Toc35649549"/>
+      <w:r>
+        <w:lastRenderedPageBreak/>
+        <w:t>Indentification</w:t>
+      </w:r>
+      <w:r>
+        <w:t xml:space="preserve"> des </w:t>
       </w:r>
       <w:r>
         <w:t>acteurs :</w:t>
@@ -5872,7 +6716,81 @@
       <w:r>
         <w:t xml:space="preserve"> //Ajouter les nouveau cas…</w:t>
       </w:r>
-      <w:bookmarkEnd w:id="15"/>
+      <w:bookmarkEnd w:id="21"/>
+    </w:p>
+    <w:p>
+      <w:pPr>
+        <w:pStyle w:val="Titre5"/>
+        <w:numPr>
+          <w:ilvl w:val="3"/>
+          <w:numId w:val="22"/>
+        </w:numPr>
+      </w:pPr>
+      <w:r>
+        <w:t>Diagramme de contexte statique :</w:t>
+      </w:r>
+    </w:p>
+    <w:p>
+      <w:bookmarkStart w:id="22" w:name="_GoBack"/>
+      <w:r>
+        <w:rPr>
+          <w:noProof/>
+        </w:rPr>
+        <w:drawing>
+          <wp:inline distT="0" distB="0" distL="0" distR="0" wp14:anchorId="4FBE7A34" wp14:editId="06B1E2F1">
+            <wp:extent cx="5257811" cy="4017272"/>
+            <wp:effectExtent l="0" t="0" r="0" b="0"/>
+            <wp:docPr id="2" name="Image 2"/>
+            <wp:cNvGraphicFramePr>
+              <a:graphicFrameLocks xmlns:a="http://schemas.openxmlformats.org/drawingml/2006/main" noChangeAspect="1"/>
+            </wp:cNvGraphicFramePr>
+            <a:graphic xmlns:a="http://schemas.openxmlformats.org/drawingml/2006/main">
+              <a:graphicData uri="http://schemas.openxmlformats.org/drawingml/2006/picture">
+                <pic:pic xmlns:pic="http://schemas.openxmlformats.org/drawingml/2006/picture">
+                  <pic:nvPicPr>
+                    <pic:cNvPr id="2" name="Diagramme  de contexte statique Sm_1.png"/>
+                    <pic:cNvPicPr/>
+                  </pic:nvPicPr>
+                  <pic:blipFill>
+                    <a:blip r:embed="rId12" cstate="print">
+                      <a:extLst>
+                        <a:ext uri="{28A0092B-C50C-407E-A947-70E740481C1C}">
+                          <a14:useLocalDpi xmlns:a14="http://schemas.microsoft.com/office/drawing/2010/main" val="0"/>
+                        </a:ext>
+                      </a:extLst>
+                    </a:blip>
+                    <a:stretch>
+                      <a:fillRect/>
+                    </a:stretch>
+                  </pic:blipFill>
+                  <pic:spPr>
+                    <a:xfrm>
+                      <a:off x="0" y="0"/>
+                      <a:ext cx="5257811" cy="4017272"/>
+                    </a:xfrm>
+                    <a:prstGeom prst="rect">
+                      <a:avLst/>
+                    </a:prstGeom>
+                  </pic:spPr>
+                </pic:pic>
+              </a:graphicData>
+            </a:graphic>
+          </wp:inline>
+        </w:drawing>
+      </w:r>
+      <w:bookmarkEnd w:id="22"/>
+    </w:p>
+    <w:p>
+      <w:pPr>
+        <w:pStyle w:val="Titre5"/>
+        <w:numPr>
+          <w:ilvl w:val="3"/>
+          <w:numId w:val="22"/>
+        </w:numPr>
+      </w:pPr>
+      <w:r>
+        <w:t>Définition des acteurs et de leurs tâches :</w:t>
+      </w:r>
     </w:p>
     <w:tbl>
       <w:tblPr>
@@ -6254,7 +7172,6 @@
                 <w:sz w:val="26"/>
                 <w:szCs w:val="26"/>
               </w:rPr>
-              <w:lastRenderedPageBreak/>
               <w:t>Enregistrement de la Justification d’une absence d’un étudiant.</w:t>
             </w:r>
           </w:p>
@@ -6297,7 +7214,15 @@
                 <w:sz w:val="26"/>
                 <w:szCs w:val="26"/>
               </w:rPr>
-              <w:t>Établissement de la liste des étudiants exclus.</w:t>
+              <w:t xml:space="preserve">Établissement de la liste des étudiants </w:t>
+            </w:r>
+            <w:r>
+              <w:rPr>
+                <w:sz w:val="26"/>
+                <w:szCs w:val="26"/>
+              </w:rPr>
+              <w:lastRenderedPageBreak/>
+              <w:t>exclus.</w:t>
             </w:r>
           </w:p>
           <w:p>
@@ -6390,16 +7315,7 @@
                 <w:sz w:val="26"/>
                 <w:szCs w:val="26"/>
               </w:rPr>
-              <w:t xml:space="preserve">Sur l’application </w:t>
-            </w:r>
-            <w:r>
-              <w:rPr>
-                <w:color w:val="000000" w:themeColor="text1"/>
-                <w:sz w:val="26"/>
-                <w:szCs w:val="26"/>
-              </w:rPr>
-              <w:lastRenderedPageBreak/>
-              <w:t>mobile sans internet.</w:t>
+              <w:t>Sur l’application mobile sans internet.</w:t>
             </w:r>
           </w:p>
         </w:tc>
@@ -6878,9 +7794,9 @@
           <w:szCs w:val="22"/>
         </w:rPr>
       </w:pPr>
-      <w:bookmarkStart w:id="16" w:name="_Toc33824648"/>
-      <w:bookmarkStart w:id="17" w:name="_Toc34527968"/>
-      <w:bookmarkStart w:id="18" w:name="_Toc34528014"/>
+      <w:bookmarkStart w:id="23" w:name="_Toc33824648"/>
+      <w:bookmarkStart w:id="24" w:name="_Toc34527968"/>
+      <w:bookmarkStart w:id="25" w:name="_Toc34528014"/>
       <w:r>
         <w:rPr>
           <w:sz w:val="22"/>
@@ -6959,9 +7875,9 @@
         </w:rPr>
         <w:t>.</w:t>
       </w:r>
-      <w:bookmarkEnd w:id="16"/>
-      <w:bookmarkEnd w:id="17"/>
-      <w:bookmarkEnd w:id="18"/>
+      <w:bookmarkEnd w:id="23"/>
+      <w:bookmarkEnd w:id="24"/>
+      <w:bookmarkEnd w:id="25"/>
     </w:p>
     <w:p>
       <w:pPr>
@@ -6971,7 +7887,7 @@
           <w:numId w:val="22"/>
         </w:numPr>
       </w:pPr>
-      <w:bookmarkStart w:id="19" w:name="_Toc35598371"/>
+      <w:bookmarkStart w:id="26" w:name="_Toc35649550"/>
       <w:r>
         <w:t xml:space="preserve">Définition des </w:t>
       </w:r>
@@ -6984,7 +7900,7 @@
       <w:r>
         <w:t>//Ajouter les nouveau besoins ?</w:t>
       </w:r>
-      <w:bookmarkEnd w:id="19"/>
+      <w:bookmarkEnd w:id="26"/>
     </w:p>
     <w:p>
       <w:pPr>
@@ -7235,7 +8151,6 @@
           <w:sz w:val="24"/>
           <w:szCs w:val="24"/>
         </w:rPr>
-        <w:lastRenderedPageBreak/>
         <w:t xml:space="preserve">Établissement de la liste des étudiants exclus. </w:t>
       </w:r>
     </w:p>
@@ -7247,7 +8162,7 @@
           <w:numId w:val="22"/>
         </w:numPr>
       </w:pPr>
-      <w:bookmarkStart w:id="20" w:name="_Toc35598372"/>
+      <w:bookmarkStart w:id="27" w:name="_Toc35649551"/>
       <w:r>
         <w:t xml:space="preserve">Définition des </w:t>
       </w:r>
@@ -7257,7 +8172,7 @@
       <w:r>
         <w:t xml:space="preserve"> :</w:t>
       </w:r>
-      <w:bookmarkEnd w:id="20"/>
+      <w:bookmarkEnd w:id="27"/>
     </w:p>
     <w:p>
       <w:pPr>
@@ -7305,6 +8220,7 @@
           <w:sz w:val="24"/>
           <w:szCs w:val="24"/>
         </w:rPr>
+        <w:lastRenderedPageBreak/>
         <w:t>Le code doit être clair pour permettre des futures évolutions ou améliorations.</w:t>
       </w:r>
     </w:p>
@@ -7444,11 +8360,11 @@
           <w:numId w:val="22"/>
         </w:numPr>
       </w:pPr>
-      <w:bookmarkStart w:id="21" w:name="_Toc35598373"/>
+      <w:bookmarkStart w:id="28" w:name="_Toc35649552"/>
       <w:r>
         <w:t>Spécification des besoins :</w:t>
       </w:r>
-      <w:bookmarkEnd w:id="21"/>
+      <w:bookmarkEnd w:id="28"/>
     </w:p>
     <w:p>
       <w:pPr>
@@ -7458,11 +8374,11 @@
           <w:numId w:val="22"/>
         </w:numPr>
       </w:pPr>
-      <w:bookmarkStart w:id="22" w:name="_Toc35598374"/>
+      <w:bookmarkStart w:id="29" w:name="_Toc35649553"/>
       <w:r>
         <w:t>Introduction :</w:t>
       </w:r>
-      <w:bookmarkEnd w:id="22"/>
+      <w:bookmarkEnd w:id="29"/>
     </w:p>
     <w:p>
       <w:pPr>
@@ -7501,7 +8417,7 @@
           <w:numId w:val="22"/>
         </w:numPr>
       </w:pPr>
-      <w:bookmarkStart w:id="23" w:name="_Toc35598375"/>
+      <w:bookmarkStart w:id="30" w:name="_Toc35649554"/>
       <w:r>
         <w:t>Diagramme de cas d’utilisation</w:t>
       </w:r>
@@ -7511,7 +8427,7 @@
       <w:r>
         <w:t>:</w:t>
       </w:r>
-      <w:bookmarkEnd w:id="23"/>
+      <w:bookmarkEnd w:id="30"/>
     </w:p>
     <w:p>
       <w:pPr>
@@ -7521,9 +8437,11 @@
           <w:numId w:val="22"/>
         </w:numPr>
       </w:pPr>
+      <w:bookmarkStart w:id="31" w:name="_Toc35649555"/>
       <w:r>
         <w:t>Définitions :</w:t>
       </w:r>
+      <w:bookmarkEnd w:id="31"/>
     </w:p>
     <w:p>
       <w:pPr>
@@ -7589,6 +8507,7 @@
           <w:noProof/>
         </w:rPr>
       </w:pPr>
+      <w:bookmarkStart w:id="32" w:name="_Toc35649556"/>
       <w:r>
         <w:rPr>
           <w:noProof/>
@@ -7596,8 +8515,7 @@
         <w:lastRenderedPageBreak/>
         <w:t>Diagramme de cas d’utilisation globale :</w:t>
       </w:r>
-      <w:bookmarkStart w:id="24" w:name="_GoBack"/>
-      <w:bookmarkEnd w:id="24"/>
+      <w:bookmarkEnd w:id="32"/>
     </w:p>
     <w:p>
       <w:pPr>
@@ -7627,7 +8545,7 @@
                     <pic:cNvPicPr/>
                   </pic:nvPicPr>
                   <pic:blipFill>
-                    <a:blip r:embed="rId12">
+                    <a:blip r:embed="rId13">
                       <a:extLst>
                         <a:ext uri="{28A0092B-C50C-407E-A947-70E740481C1C}">
                           <a14:useLocalDpi xmlns:a14="http://schemas.microsoft.com/office/drawing/2010/main" val="0"/>
@@ -7659,8 +8577,8 @@
         <w:pStyle w:val="Lgende"/>
         <w:jc w:val="center"/>
       </w:pPr>
-      <w:bookmarkStart w:id="25" w:name="_Toc33824558"/>
-      <w:bookmarkStart w:id="26" w:name="_Toc34528035"/>
+      <w:bookmarkStart w:id="33" w:name="_Toc33824558"/>
+      <w:bookmarkStart w:id="34" w:name="_Toc34528035"/>
       <w:r>
         <w:t xml:space="preserve">Figure </w:t>
       </w:r>
@@ -7675,11 +8593,11 @@
       <w:r>
         <w:t>: Diagramme de cas d'utilisation</w:t>
       </w:r>
-      <w:bookmarkEnd w:id="25"/>
+      <w:bookmarkEnd w:id="33"/>
       <w:r>
         <w:t>.</w:t>
       </w:r>
-      <w:bookmarkEnd w:id="26"/>
+      <w:bookmarkEnd w:id="34"/>
     </w:p>
     <w:p/>
     <w:p>
@@ -7690,12 +8608,12 @@
           <w:numId w:val="22"/>
         </w:numPr>
       </w:pPr>
-      <w:bookmarkStart w:id="27" w:name="_Toc35598376"/>
+      <w:bookmarkStart w:id="35" w:name="_Toc35649557"/>
       <w:r>
         <w:lastRenderedPageBreak/>
         <w:t>Diagramme de cas d’utilisation structuré en packages :</w:t>
       </w:r>
-      <w:bookmarkEnd w:id="27"/>
+      <w:bookmarkEnd w:id="35"/>
     </w:p>
     <w:p/>
     <w:p>
@@ -7721,11 +8639,11 @@
           <w:numId w:val="22"/>
         </w:numPr>
       </w:pPr>
-      <w:bookmarkStart w:id="28" w:name="_Toc35598377"/>
+      <w:bookmarkStart w:id="36" w:name="_Toc35649558"/>
       <w:r>
         <w:t>Package Etudiant :</w:t>
       </w:r>
-      <w:bookmarkEnd w:id="28"/>
+      <w:bookmarkEnd w:id="36"/>
     </w:p>
     <w:p>
       <w:pPr>
@@ -7756,7 +8674,7 @@
                     <pic:cNvPicPr/>
                   </pic:nvPicPr>
                   <pic:blipFill>
-                    <a:blip r:embed="rId13">
+                    <a:blip r:embed="rId14">
                       <a:extLst>
                         <a:ext uri="{28A0092B-C50C-407E-A947-70E740481C1C}">
                           <a14:useLocalDpi xmlns:a14="http://schemas.microsoft.com/office/drawing/2010/main" val="0"/>
@@ -7795,8 +8713,8 @@
           <w:u w:val="single"/>
         </w:rPr>
       </w:pPr>
-      <w:bookmarkStart w:id="29" w:name="_Toc33824559"/>
-      <w:bookmarkStart w:id="30" w:name="_Toc34528036"/>
+      <w:bookmarkStart w:id="37" w:name="_Toc33824559"/>
+      <w:bookmarkStart w:id="38" w:name="_Toc34528036"/>
       <w:r>
         <w:t xml:space="preserve">Figure </w:t>
       </w:r>
@@ -7811,11 +8729,11 @@
       <w:r>
         <w:t>: Package Etudiant</w:t>
       </w:r>
-      <w:bookmarkEnd w:id="29"/>
+      <w:bookmarkEnd w:id="37"/>
       <w:r>
         <w:t>.</w:t>
       </w:r>
-      <w:bookmarkEnd w:id="30"/>
+      <w:bookmarkEnd w:id="38"/>
     </w:p>
     <w:p>
       <w:pPr>
@@ -7825,11 +8743,11 @@
           <w:numId w:val="22"/>
         </w:numPr>
       </w:pPr>
-      <w:bookmarkStart w:id="31" w:name="_Toc35598378"/>
+      <w:bookmarkStart w:id="39" w:name="_Toc35649559"/>
       <w:r>
         <w:t>Package Enseignant :</w:t>
       </w:r>
-      <w:bookmarkEnd w:id="31"/>
+      <w:bookmarkEnd w:id="39"/>
     </w:p>
     <w:p>
       <w:pPr>
@@ -7860,7 +8778,7 @@
                     <pic:cNvPicPr/>
                   </pic:nvPicPr>
                   <pic:blipFill>
-                    <a:blip r:embed="rId14">
+                    <a:blip r:embed="rId15">
                       <a:extLst>
                         <a:ext uri="{28A0092B-C50C-407E-A947-70E740481C1C}">
                           <a14:useLocalDpi xmlns:a14="http://schemas.microsoft.com/office/drawing/2010/main" val="0"/>
@@ -7899,8 +8817,8 @@
           <w:u w:val="single"/>
         </w:rPr>
       </w:pPr>
-      <w:bookmarkStart w:id="32" w:name="_Toc33824560"/>
-      <w:bookmarkStart w:id="33" w:name="_Toc34528037"/>
+      <w:bookmarkStart w:id="40" w:name="_Toc33824560"/>
+      <w:bookmarkStart w:id="41" w:name="_Toc34528037"/>
       <w:r>
         <w:t xml:space="preserve">Figure </w:t>
       </w:r>
@@ -7915,11 +8833,11 @@
       <w:r>
         <w:t>: Package Enseignant</w:t>
       </w:r>
-      <w:bookmarkEnd w:id="32"/>
+      <w:bookmarkEnd w:id="40"/>
       <w:r>
         <w:t>.</w:t>
       </w:r>
-      <w:bookmarkEnd w:id="33"/>
+      <w:bookmarkEnd w:id="41"/>
     </w:p>
     <w:p>
       <w:pPr>
@@ -7929,12 +8847,12 @@
           <w:numId w:val="22"/>
         </w:numPr>
       </w:pPr>
-      <w:bookmarkStart w:id="34" w:name="_Toc35598379"/>
+      <w:bookmarkStart w:id="42" w:name="_Toc35649560"/>
       <w:r>
         <w:lastRenderedPageBreak/>
         <w:t>Package Administrateur :</w:t>
       </w:r>
-      <w:bookmarkEnd w:id="34"/>
+      <w:bookmarkEnd w:id="42"/>
     </w:p>
     <w:p>
       <w:pPr>
@@ -7963,7 +8881,7 @@
                     <pic:cNvPicPr/>
                   </pic:nvPicPr>
                   <pic:blipFill>
-                    <a:blip r:embed="rId15">
+                    <a:blip r:embed="rId16">
                       <a:extLst>
                         <a:ext uri="{28A0092B-C50C-407E-A947-70E740481C1C}">
                           <a14:useLocalDpi xmlns:a14="http://schemas.microsoft.com/office/drawing/2010/main" val="0"/>
@@ -7999,8 +8917,8 @@
           <w:szCs w:val="26"/>
         </w:rPr>
       </w:pPr>
-      <w:bookmarkStart w:id="35" w:name="_Toc33824561"/>
-      <w:bookmarkStart w:id="36" w:name="_Toc34528038"/>
+      <w:bookmarkStart w:id="43" w:name="_Toc33824561"/>
+      <w:bookmarkStart w:id="44" w:name="_Toc34528038"/>
       <w:r>
         <w:t xml:space="preserve">Figure </w:t>
       </w:r>
@@ -8015,11 +8933,11 @@
       <w:r>
         <w:t>: Package Administrateur</w:t>
       </w:r>
-      <w:bookmarkEnd w:id="35"/>
+      <w:bookmarkEnd w:id="43"/>
       <w:r>
         <w:t>.</w:t>
       </w:r>
-      <w:bookmarkEnd w:id="36"/>
+      <w:bookmarkEnd w:id="44"/>
     </w:p>
     <w:p>
       <w:pPr>
@@ -8029,11 +8947,11 @@
           <w:numId w:val="22"/>
         </w:numPr>
       </w:pPr>
-      <w:bookmarkStart w:id="37" w:name="_Toc35598380"/>
+      <w:bookmarkStart w:id="45" w:name="_Toc35649561"/>
       <w:r>
         <w:t>Package Responsable de formation :</w:t>
       </w:r>
-      <w:bookmarkEnd w:id="37"/>
+      <w:bookmarkEnd w:id="45"/>
     </w:p>
     <w:p>
       <w:pPr>
@@ -8062,7 +8980,7 @@
                     <pic:cNvPicPr/>
                   </pic:nvPicPr>
                   <pic:blipFill>
-                    <a:blip r:embed="rId16">
+                    <a:blip r:embed="rId17">
                       <a:extLst>
                         <a:ext uri="{28A0092B-C50C-407E-A947-70E740481C1C}">
                           <a14:useLocalDpi xmlns:a14="http://schemas.microsoft.com/office/drawing/2010/main" val="0"/>
@@ -8094,8 +9012,8 @@
         <w:pStyle w:val="Lgende"/>
         <w:jc w:val="center"/>
       </w:pPr>
-      <w:bookmarkStart w:id="38" w:name="_Toc33824562"/>
-      <w:bookmarkStart w:id="39" w:name="_Toc34528039"/>
+      <w:bookmarkStart w:id="46" w:name="_Toc33824562"/>
+      <w:bookmarkStart w:id="47" w:name="_Toc34528039"/>
       <w:r>
         <w:t xml:space="preserve">Figure </w:t>
       </w:r>
@@ -8110,11 +9028,11 @@
       <w:r>
         <w:t>: Package Responsable de formation</w:t>
       </w:r>
-      <w:bookmarkEnd w:id="38"/>
+      <w:bookmarkEnd w:id="46"/>
       <w:r>
         <w:t>.</w:t>
       </w:r>
-      <w:bookmarkEnd w:id="39"/>
+      <w:bookmarkEnd w:id="47"/>
     </w:p>
     <w:p>
       <w:pPr>
@@ -8139,12 +9057,12 @@
           <w:numId w:val="22"/>
         </w:numPr>
       </w:pPr>
-      <w:bookmarkStart w:id="40" w:name="_Toc35598381"/>
+      <w:bookmarkStart w:id="48" w:name="_Toc35649562"/>
       <w:r>
         <w:lastRenderedPageBreak/>
         <w:t>Package Chef de département :</w:t>
       </w:r>
-      <w:bookmarkEnd w:id="40"/>
+      <w:bookmarkEnd w:id="48"/>
     </w:p>
     <w:p>
       <w:pPr>
@@ -8173,7 +9091,7 @@
                     <pic:cNvPicPr/>
                   </pic:nvPicPr>
                   <pic:blipFill>
-                    <a:blip r:embed="rId17">
+                    <a:blip r:embed="rId18">
                       <a:extLst>
                         <a:ext uri="{28A0092B-C50C-407E-A947-70E740481C1C}">
                           <a14:useLocalDpi xmlns:a14="http://schemas.microsoft.com/office/drawing/2010/main" val="0"/>
@@ -8205,8 +9123,8 @@
         <w:pStyle w:val="Lgende"/>
         <w:jc w:val="center"/>
       </w:pPr>
-      <w:bookmarkStart w:id="41" w:name="_Toc33824563"/>
-      <w:bookmarkStart w:id="42" w:name="_Toc34528040"/>
+      <w:bookmarkStart w:id="49" w:name="_Toc33824563"/>
+      <w:bookmarkStart w:id="50" w:name="_Toc34528040"/>
       <w:r>
         <w:t xml:space="preserve">Figure </w:t>
       </w:r>
@@ -8221,11 +9139,11 @@
       <w:r>
         <w:t>: Package Chef département</w:t>
       </w:r>
-      <w:bookmarkEnd w:id="41"/>
+      <w:bookmarkEnd w:id="49"/>
       <w:r>
         <w:t>.</w:t>
       </w:r>
-      <w:bookmarkEnd w:id="42"/>
+      <w:bookmarkEnd w:id="50"/>
       <w:r>
         <w:br w:type="page"/>
       </w:r>
@@ -8238,12 +9156,12 @@
           <w:numId w:val="22"/>
         </w:numPr>
       </w:pPr>
-      <w:bookmarkStart w:id="43" w:name="_Toc35598382"/>
+      <w:bookmarkStart w:id="51" w:name="_Toc35649563"/>
       <w:r>
         <w:lastRenderedPageBreak/>
         <w:t>Descriptions textuelle et diagramme de séquence système :</w:t>
       </w:r>
-      <w:bookmarkEnd w:id="43"/>
+      <w:bookmarkEnd w:id="51"/>
     </w:p>
     <w:p>
       <w:pPr>
@@ -8253,25 +9171,25 @@
           <w:numId w:val="22"/>
         </w:numPr>
       </w:pPr>
-      <w:bookmarkStart w:id="44" w:name="_Toc35598383"/>
+      <w:bookmarkStart w:id="52" w:name="_Toc35649564"/>
       <w:r>
         <w:t>Introduction :</w:t>
       </w:r>
-      <w:bookmarkEnd w:id="44"/>
+      <w:bookmarkEnd w:id="52"/>
     </w:p>
     <w:p>
-      <w:pPr>
-        <w:rPr>
-          <w:sz w:val="24"/>
-          <w:szCs w:val="24"/>
-        </w:rPr>
-      </w:pPr>
-      <w:r>
-        <w:rPr>
-          <w:sz w:val="24"/>
-          <w:szCs w:val="24"/>
-        </w:rPr>
-        <w:t>Dans cette partie nous allons réaliser la description détailler des cas d’utilisations, a la fois d’une façon textuelle a l’aide de fiche descriptives et d’une façon graphique à l’aide du langage UML et de ces diagrammes de séquence système. Ces modèles nous aiderons à comprendre en détaille les différents scénarii de notre système.</w:t>
+      <w:r>
+        <w:t>Cette partie est consacré à détailler les cas d’utilisations de notre système à la fois textuellement et graphiquement.</w:t>
+      </w:r>
+    </w:p>
+    <w:p>
+      <w:r>
+        <w:t>Textuellement ces cas d’utilisations seront représentés par une fiche descriptive servant à analyser les acteurs principaux et secondaires, les objectifs et les scénarios de ces cas d’utilisation.</w:t>
+      </w:r>
+    </w:p>
+    <w:p>
+      <w:r>
+        <w:t>Quant à elle la description graphique elle représentera un diagramme de séquence système défini dans le langage UML, il montrera très exactement les interactions entre le système et l’acteur tout au long du cas d’utilisation et ainsi donner une idée sur la structure générale du programme réalisant ce cas d’utilisation.</w:t>
       </w:r>
     </w:p>
     <w:p>
@@ -8282,11 +9200,11 @@
           <w:numId w:val="22"/>
         </w:numPr>
       </w:pPr>
-      <w:bookmarkStart w:id="45" w:name="_Toc35598384"/>
+      <w:bookmarkStart w:id="53" w:name="_Toc35649565"/>
       <w:r>
         <w:t>Fiches descriptives :</w:t>
       </w:r>
-      <w:bookmarkEnd w:id="45"/>
+      <w:bookmarkEnd w:id="53"/>
     </w:p>
     <w:p>
       <w:pPr>
@@ -8296,11 +9214,11 @@
           <w:numId w:val="22"/>
         </w:numPr>
       </w:pPr>
-      <w:bookmarkStart w:id="46" w:name="_Toc35598385"/>
+      <w:bookmarkStart w:id="54" w:name="_Toc35649566"/>
       <w:r>
         <w:t>Fiche descriptive du cas : Justifier une absence :</w:t>
       </w:r>
-      <w:bookmarkEnd w:id="46"/>
+      <w:bookmarkEnd w:id="54"/>
     </w:p>
     <w:tbl>
       <w:tblPr>
@@ -9187,7 +10105,16 @@
                 <w:sz w:val="24"/>
                 <w:szCs w:val="24"/>
               </w:rPr>
-              <w:t>Scénarios d’exceptions</w:t>
+              <w:t xml:space="preserve">Scénarios </w:t>
+            </w:r>
+            <w:r>
+              <w:rPr>
+                <w:color w:val="000000" w:themeColor="text1"/>
+                <w:sz w:val="24"/>
+                <w:szCs w:val="24"/>
+              </w:rPr>
+              <w:lastRenderedPageBreak/>
+              <w:t>d’exceptions</w:t>
             </w:r>
           </w:p>
         </w:tc>
@@ -9211,6 +10138,7 @@
                 <w:sz w:val="24"/>
                 <w:szCs w:val="24"/>
               </w:rPr>
+              <w:lastRenderedPageBreak/>
               <w:t>/</w:t>
             </w:r>
           </w:p>
@@ -9340,12 +10268,12 @@
           <w:numId w:val="22"/>
         </w:numPr>
       </w:pPr>
-      <w:bookmarkStart w:id="47" w:name="_Toc35598386"/>
+      <w:bookmarkStart w:id="55" w:name="_Toc35649567"/>
       <w:r>
         <w:lastRenderedPageBreak/>
         <w:t>Fiche descriptive du cas : Etablir la liste des étudiants exclus dans son module :</w:t>
       </w:r>
-      <w:bookmarkEnd w:id="47"/>
+      <w:bookmarkEnd w:id="55"/>
     </w:p>
     <w:p/>
     <w:tbl>
@@ -9889,7 +10817,25 @@
                 <w:sz w:val="24"/>
                 <w:szCs w:val="24"/>
               </w:rPr>
-              <w:t xml:space="preserve"> exclus qu’il a généré a l’enseignant</w:t>
+              <w:t xml:space="preserve"> exclus qu’il a généré </w:t>
+            </w:r>
+            <w:proofErr w:type="gramStart"/>
+            <w:r>
+              <w:rPr>
+                <w:color w:val="000000" w:themeColor="text1"/>
+                <w:sz w:val="24"/>
+                <w:szCs w:val="24"/>
+              </w:rPr>
+              <w:t>a</w:t>
+            </w:r>
+            <w:proofErr w:type="gramEnd"/>
+            <w:r>
+              <w:rPr>
+                <w:color w:val="000000" w:themeColor="text1"/>
+                <w:sz w:val="24"/>
+                <w:szCs w:val="24"/>
+              </w:rPr>
+              <w:t xml:space="preserve"> l’enseignant</w:t>
             </w:r>
             <w:r>
               <w:rPr>
@@ -10122,7 +11068,7 @@
           <w:numId w:val="22"/>
         </w:numPr>
       </w:pPr>
-      <w:bookmarkStart w:id="48" w:name="_Toc35598387"/>
+      <w:bookmarkStart w:id="56" w:name="_Toc35649568"/>
       <w:r>
         <w:lastRenderedPageBreak/>
         <w:t>Fiche descriptive du cas :</w:t>
@@ -10136,7 +11082,7 @@
       <w:r>
         <w:t>justifications :</w:t>
       </w:r>
-      <w:bookmarkEnd w:id="48"/>
+      <w:bookmarkEnd w:id="56"/>
     </w:p>
     <w:p/>
     <w:tbl>
@@ -11307,7 +12253,7 @@
           <w:numId w:val="22"/>
         </w:numPr>
       </w:pPr>
-      <w:bookmarkStart w:id="49" w:name="_Toc35598388"/>
+      <w:bookmarkStart w:id="57" w:name="_Toc35649569"/>
       <w:r>
         <w:lastRenderedPageBreak/>
         <w:t xml:space="preserve">Fiche descriptive du cas : Etablir la liste des étudiants </w:t>
@@ -11315,7 +12261,7 @@
       <w:r>
         <w:t>exclu :</w:t>
       </w:r>
-      <w:bookmarkEnd w:id="49"/>
+      <w:bookmarkEnd w:id="57"/>
     </w:p>
     <w:p>
       <w:pPr>
@@ -12536,8 +13482,8 @@
       </w:pPr>
     </w:p>
     <w:sectPr>
-      <w:headerReference w:type="default" r:id="rId18"/>
-      <w:footerReference w:type="default" r:id="rId19"/>
+      <w:headerReference w:type="default" r:id="rId19"/>
+      <w:footerReference w:type="default" r:id="rId20"/>
       <w:pgSz w:w="12240" w:h="15840"/>
       <w:pgMar w:top="1417" w:right="1417" w:bottom="1417" w:left="1417" w:header="720" w:footer="720" w:gutter="0"/>
       <w:pgBorders w:display="firstPage" w:offsetFrom="page">
@@ -12557,7 +13503,7 @@
 
 <file path=word/comments.xml><?xml version="1.0" encoding="utf-8"?>
 <w:comments xmlns:wpc="http://schemas.microsoft.com/office/word/2010/wordprocessingCanvas" xmlns:cx="http://schemas.microsoft.com/office/drawing/2014/chartex" xmlns:cx1="http://schemas.microsoft.com/office/drawing/2015/9/8/chartex" xmlns:cx2="http://schemas.microsoft.com/office/drawing/2015/10/21/chartex" xmlns:cx3="http://schemas.microsoft.com/office/drawing/2016/5/9/chartex" xmlns:cx4="http://schemas.microsoft.com/office/drawing/2016/5/10/chartex" xmlns:cx5="http://schemas.microsoft.com/office/drawing/2016/5/11/chartex" xmlns:cx6="http://schemas.microsoft.com/office/drawing/2016/5/12/chartex" xmlns:cx7="http://schemas.microsoft.com/office/drawing/2016/5/13/chartex" xmlns:cx8="http://schemas.microsoft.com/office/drawing/2016/5/14/chartex" xmlns:mc="http://schemas.openxmlformats.org/markup-compatibility/2006" xmlns:aink="http://schemas.microsoft.com/office/drawing/2016/ink" xmlns:am3d="http://schemas.microsoft.com/office/drawing/2017/model3d" xmlns:o="urn:schemas-microsoft-com:office:office" xmlns:r="http://schemas.openxmlformats.org/officeDocument/2006/relationships" xmlns:m="http://schemas.openxmlformats.org/officeDocument/2006/math" xmlns:v="urn:schemas-microsoft-com:vml" xmlns:wp14="http://schemas.microsoft.com/office/word/2010/wordprocessingDrawing" xmlns:wp="http://schemas.openxmlformats.org/drawingml/2006/wordprocessingDrawing" xmlns:w10="urn:schemas-microsoft-com:office:word" xmlns:w="http://schemas.openxmlformats.org/wordprocessingml/2006/main" xmlns:w14="http://schemas.microsoft.com/office/word/2010/wordml" xmlns:w15="http://schemas.microsoft.com/office/word/2012/wordml" xmlns:w16cid="http://schemas.microsoft.com/office/word/2016/wordml/cid" xmlns:w16se="http://schemas.microsoft.com/office/word/2015/wordml/symex" xmlns:wpg="http://schemas.microsoft.com/office/word/2010/wordprocessingGroup" xmlns:wpi="http://schemas.microsoft.com/office/word/2010/wordprocessingInk" xmlns:wne="http://schemas.microsoft.com/office/word/2006/wordml" xmlns:wps="http://schemas.microsoft.com/office/word/2010/wordprocessingShape" mc:Ignorable="w14 w15 w16se w16cid wp14">
-  <w:comment w:id="3" w:author="Warkinge- Rengo" w:date="2020-02-26T19:15:00Z" w:initials="WR">
+  <w:comment w:id="6" w:author="Warkinge- Rengo" w:date="2020-02-26T19:15:00Z" w:initials="WR">
     <w:p>
       <w:pPr>
         <w:pStyle w:val="Commentaire"/>
@@ -12570,7 +13516,7 @@
       </w:r>
     </w:p>
   </w:comment>
-  <w:comment w:id="9" w:author="Warkinge- Rengo" w:date="2020-02-26T19:46:00Z" w:initials="WR">
+  <w:comment w:id="12" w:author="Warkinge- Rengo" w:date="2020-02-26T19:46:00Z" w:initials="WR">
     <w:p>
       <w:pPr>
         <w:pStyle w:val="Commentaire"/>
@@ -12591,7 +13537,7 @@
       </w:pPr>
     </w:p>
   </w:comment>
-  <w:comment w:id="10" w:author="Warkinge- Rengo" w:date="2020-02-26T19:46:00Z" w:initials="WR">
+  <w:comment w:id="13" w:author="Warkinge- Rengo" w:date="2020-02-26T19:46:00Z" w:initials="WR">
     <w:p>
       <w:pPr>
         <w:pStyle w:val="Commentaire"/>
@@ -16200,6 +17146,7 @@
   <w:style w:type="character" w:default="1" w:styleId="Policepardfaut">
     <w:name w:val="Default Paragraph Font"/>
     <w:uiPriority w:val="1"/>
+    <w:semiHidden/>
     <w:unhideWhenUsed/>
   </w:style>
   <w:style w:type="table" w:default="1" w:styleId="TableauNormal">
@@ -17222,7 +18169,7 @@
 </file>
 
 <file path=customXml/itemProps1.xml><?xml version="1.0" encoding="utf-8"?>
-<ds:datastoreItem xmlns:ds="http://schemas.openxmlformats.org/officeDocument/2006/customXml" ds:itemID="{34B4E17A-6F98-4D75-B2C8-95BEFE1C2719}">
+<ds:datastoreItem xmlns:ds="http://schemas.openxmlformats.org/officeDocument/2006/customXml" ds:itemID="{0DD3CE9E-DA89-4B33-B6D4-86E28C4F149C}">
   <ds:schemaRefs>
     <ds:schemaRef ds:uri="http://schemas.openxmlformats.org/officeDocument/2006/bibliography"/>
   </ds:schemaRefs>

</xml_diff>